<commit_message>
[ADD] part b of Q.#3 from first DIP HW added.
</commit_message>
<xml_diff>
--- a/Digital Image Processing/HW & PR/HW01 & PR01/03/03.docx
+++ b/Digital Image Processing/HW & PR/HW01 & PR01/03/03.docx
@@ -275,7 +275,7 @@
           <w:r>
             <w:fldChar w:fldCharType="separate"/>
           </w:r>
-          <w:hyperlink w:anchor="_Toc196479289" w:history="1">
+          <w:hyperlink w:anchor="_Toc196499680" w:history="1">
             <w:r>
               <w:rPr>
                 <w:rStyle w:val="Hyperlink"/>
@@ -307,7 +307,7 @@
                 <w:noProof/>
                 <w:webHidden/>
               </w:rPr>
-              <w:instrText xml:space="preserve"> PAGEREF _Toc196479289 \h </w:instrText>
+              <w:instrText xml:space="preserve"> PAGEREF _Toc196499680 \h </w:instrText>
             </w:r>
             <w:r>
               <w:rPr>
@@ -350,7 +350,7 @@
               <w:noProof/>
             </w:rPr>
           </w:pPr>
-          <w:hyperlink w:anchor="_Toc196479290" w:history="1">
+          <w:hyperlink w:anchor="_Toc196499681" w:history="1">
             <w:r>
               <w:rPr>
                 <w:rStyle w:val="Hyperlink"/>
@@ -382,7 +382,7 @@
                 <w:noProof/>
                 <w:webHidden/>
               </w:rPr>
-              <w:instrText xml:space="preserve"> PAGEREF _Toc196479290 \h </w:instrText>
+              <w:instrText xml:space="preserve"> PAGEREF _Toc196499681 \h </w:instrText>
             </w:r>
             <w:r>
               <w:rPr>
@@ -425,7 +425,7 @@
               <w:noProof/>
             </w:rPr>
           </w:pPr>
-          <w:hyperlink w:anchor="_Toc196479291" w:history="1">
+          <w:hyperlink w:anchor="_Toc196499682" w:history="1">
             <w:r>
               <w:rPr>
                 <w:rStyle w:val="Hyperlink"/>
@@ -481,7 +481,7 @@
                 <w:noProof/>
                 <w:webHidden/>
               </w:rPr>
-              <w:instrText xml:space="preserve"> PAGEREF _Toc196479291 \h </w:instrText>
+              <w:instrText xml:space="preserve"> PAGEREF _Toc196499682 \h </w:instrText>
             </w:r>
             <w:r>
               <w:rPr>
@@ -524,7 +524,7 @@
               <w:noProof/>
             </w:rPr>
           </w:pPr>
-          <w:hyperlink w:anchor="_Toc196479292" w:history="1">
+          <w:hyperlink w:anchor="_Toc196499683" w:history="1">
             <w:r>
               <w:rPr>
                 <w:rStyle w:val="Hyperlink"/>
@@ -556,7 +556,7 @@
                 <w:noProof/>
                 <w:webHidden/>
               </w:rPr>
-              <w:instrText xml:space="preserve"> PAGEREF _Toc196479292 \h </w:instrText>
+              <w:instrText xml:space="preserve"> PAGEREF _Toc196499683 \h </w:instrText>
             </w:r>
             <w:r>
               <w:rPr>
@@ -576,7 +576,181 @@
                 <w:noProof/>
                 <w:webHidden/>
               </w:rPr>
-              <w:t>4</w:t>
+              <w:t>5</w:t>
+            </w:r>
+            <w:r>
+              <w:rPr>
+                <w:noProof/>
+                <w:webHidden/>
+              </w:rPr>
+              <w:fldChar w:fldCharType="end"/>
+            </w:r>
+          </w:hyperlink>
+        </w:p>
+        <w:p>
+          <w:pPr>
+            <w:pStyle w:val="TOC2"/>
+            <w:tabs>
+              <w:tab w:val="right" w:leader="dot" w:pos="9350"/>
+            </w:tabs>
+            <w:bidi/>
+            <w:rPr>
+              <w:rFonts w:eastAsiaTheme="minorEastAsia"/>
+              <w:noProof/>
+            </w:rPr>
+          </w:pPr>
+          <w:hyperlink w:anchor="_Toc196499684" w:history="1">
+            <w:r>
+              <w:rPr>
+                <w:rStyle w:val="Hyperlink"/>
+                <w:rFonts w:cs="B Nazanin"/>
+                <w:b/>
+                <w:bCs/>
+                <w:noProof/>
+                <w:rtl/>
+                <w:lang w:bidi="fa-IR"/>
+              </w:rPr>
+              <w:t>بخش ب</w:t>
+            </w:r>
+            <w:r>
+              <w:rPr>
+                <w:noProof/>
+                <w:webHidden/>
+              </w:rPr>
+              <w:tab/>
+            </w:r>
+            <w:r>
+              <w:rPr>
+                <w:noProof/>
+                <w:webHidden/>
+              </w:rPr>
+              <w:fldChar w:fldCharType="begin"/>
+            </w:r>
+            <w:r>
+              <w:rPr>
+                <w:noProof/>
+                <w:webHidden/>
+              </w:rPr>
+              <w:instrText xml:space="preserve"> PAGEREF _Toc196499684 \h </w:instrText>
+            </w:r>
+            <w:r>
+              <w:rPr>
+                <w:noProof/>
+                <w:webHidden/>
+              </w:rPr>
+            </w:r>
+            <w:r>
+              <w:rPr>
+                <w:noProof/>
+                <w:webHidden/>
+              </w:rPr>
+              <w:fldChar w:fldCharType="separate"/>
+            </w:r>
+            <w:r>
+              <w:rPr>
+                <w:noProof/>
+                <w:webHidden/>
+              </w:rPr>
+              <w:t>11</w:t>
+            </w:r>
+            <w:r>
+              <w:rPr>
+                <w:noProof/>
+                <w:webHidden/>
+              </w:rPr>
+              <w:fldChar w:fldCharType="end"/>
+            </w:r>
+          </w:hyperlink>
+        </w:p>
+        <w:p>
+          <w:pPr>
+            <w:pStyle w:val="TOC3"/>
+            <w:tabs>
+              <w:tab w:val="right" w:leader="dot" w:pos="9350"/>
+            </w:tabs>
+            <w:bidi/>
+            <w:rPr>
+              <w:rFonts w:eastAsiaTheme="minorEastAsia"/>
+              <w:noProof/>
+            </w:rPr>
+          </w:pPr>
+          <w:hyperlink w:anchor="_Toc196499685" w:history="1">
+            <w:r>
+              <w:rPr>
+                <w:rStyle w:val="Hyperlink"/>
+                <w:rFonts w:cs="B Nazanin"/>
+                <w:b/>
+                <w:bCs/>
+                <w:noProof/>
+                <w:rtl/>
+                <w:lang w:bidi="fa-IR"/>
+              </w:rPr>
+              <w:t>انواع ف</w:t>
+            </w:r>
+            <w:r>
+              <w:rPr>
+                <w:rStyle w:val="Hyperlink"/>
+                <w:rFonts w:cs="B Nazanin" w:hint="cs"/>
+                <w:b/>
+                <w:bCs/>
+                <w:noProof/>
+                <w:rtl/>
+                <w:lang w:bidi="fa-IR"/>
+              </w:rPr>
+              <w:t>ی</w:t>
+            </w:r>
+            <w:r>
+              <w:rPr>
+                <w:rStyle w:val="Hyperlink"/>
+                <w:rFonts w:cs="B Nazanin" w:hint="eastAsia"/>
+                <w:b/>
+                <w:bCs/>
+                <w:noProof/>
+                <w:rtl/>
+                <w:lang w:bidi="fa-IR"/>
+              </w:rPr>
+              <w:t>لتر</w:t>
+            </w:r>
+            <w:r>
+              <w:rPr>
+                <w:noProof/>
+                <w:webHidden/>
+              </w:rPr>
+              <w:tab/>
+            </w:r>
+            <w:r>
+              <w:rPr>
+                <w:noProof/>
+                <w:webHidden/>
+              </w:rPr>
+              <w:fldChar w:fldCharType="begin"/>
+            </w:r>
+            <w:r>
+              <w:rPr>
+                <w:noProof/>
+                <w:webHidden/>
+              </w:rPr>
+              <w:instrText xml:space="preserve"> PAGEREF _Toc196499685 \h </w:instrText>
+            </w:r>
+            <w:r>
+              <w:rPr>
+                <w:noProof/>
+                <w:webHidden/>
+              </w:rPr>
+            </w:r>
+            <w:r>
+              <w:rPr>
+                <w:noProof/>
+                <w:webHidden/>
+              </w:rPr>
+              <w:fldChar w:fldCharType="separate"/>
+            </w:r>
+            <w:r>
+              <w:rPr>
+                <w:noProof/>
+                <w:webHidden/>
+              </w:rPr>
+              <w:t>11</w:t>
             </w:r>
             <w:r>
               <w:rPr>
@@ -735,32 +909,6 @@
     <w:p>
       <w:pPr>
         <w:bidi/>
-        <w:jc w:val="center"/>
-        <w:rPr>
-          <w:rFonts w:ascii="Comic Sans MS" w:hAnsi="Comic Sans MS" w:cs="B Nazanin"/>
-          <w:sz w:val="36"/>
-          <w:szCs w:val="36"/>
-          <w:rtl/>
-          <w:lang w:bidi="fa-IR"/>
-        </w:rPr>
-      </w:pPr>
-    </w:p>
-    <w:p>
-      <w:pPr>
-        <w:bidi/>
-        <w:jc w:val="center"/>
-        <w:rPr>
-          <w:rFonts w:ascii="Comic Sans MS" w:hAnsi="Comic Sans MS" w:cs="B Nazanin"/>
-          <w:sz w:val="36"/>
-          <w:szCs w:val="36"/>
-          <w:rtl/>
-          <w:lang w:bidi="fa-IR"/>
-        </w:rPr>
-      </w:pPr>
-    </w:p>
-    <w:p>
-      <w:pPr>
-        <w:bidi/>
         <w:rPr>
           <w:rFonts w:ascii="Comic Sans MS" w:hAnsi="Comic Sans MS" w:cs="B Nazanin"/>
           <w:sz w:val="36"/>
@@ -783,7 +931,7 @@
           <w:lang w:bidi="fa-IR"/>
         </w:rPr>
       </w:pPr>
-      <w:bookmarkStart w:id="0" w:name="_Toc196479289"/>
+      <w:bookmarkStart w:id="0" w:name="_Toc196499680"/>
       <w:r>
         <w:rPr>
           <w:rFonts w:cs="B Nazanin" w:hint="cs"/>
@@ -849,6 +997,7 @@
         </w:rPr>
         <w:t xml:space="preserve"> (تحت عنوان </w:t>
       </w:r>
+      <w:proofErr w:type="spellStart"/>
       <w:r>
         <w:rPr>
           <w:rFonts w:ascii="Comic Sans MS" w:hAnsi="Comic Sans MS" w:cs="B Nazanin"/>
@@ -858,6 +1007,7 @@
         </w:rPr>
         <w:t>PART?_output</w:t>
       </w:r>
+      <w:proofErr w:type="spellEnd"/>
       <w:r>
         <w:rPr>
           <w:rFonts w:ascii="Comic Sans MS" w:hAnsi="Comic Sans MS" w:cs="B Nazanin" w:hint="cs"/>
@@ -894,7 +1044,7 @@
           <w:lang w:bidi="fa-IR"/>
         </w:rPr>
       </w:pPr>
-      <w:bookmarkStart w:id="1" w:name="_Toc196479290"/>
+      <w:bookmarkStart w:id="1" w:name="_Toc196499681"/>
       <w:r>
         <w:rPr>
           <w:rFonts w:cs="B Nazanin" w:hint="cs"/>
@@ -949,7 +1099,29 @@
           <w:rtl/>
           <w:lang w:bidi="fa-IR"/>
         </w:rPr>
-        <w:t xml:space="preserve"> به عنوان ورودی برای اعمال نویزهای مختلف ورود کردیم. برای محاسبه یک تصویر </w:t>
+        <w:t xml:space="preserve"> به عنوان ورودی برای اعمال </w:t>
+      </w:r>
+      <w:proofErr w:type="spellStart"/>
+      <w:r>
+        <w:rPr>
+          <w:rFonts w:ascii="Comic Sans MS" w:hAnsi="Comic Sans MS" w:cs="B Nazanin" w:hint="cs"/>
+          <w:sz w:val="32"/>
+          <w:szCs w:val="32"/>
+          <w:rtl/>
+          <w:lang w:bidi="fa-IR"/>
+        </w:rPr>
+        <w:t>نویزهای</w:t>
+      </w:r>
+      <w:proofErr w:type="spellEnd"/>
+      <w:r>
+        <w:rPr>
+          <w:rFonts w:ascii="Comic Sans MS" w:hAnsi="Comic Sans MS" w:cs="B Nazanin" w:hint="cs"/>
+          <w:sz w:val="32"/>
+          <w:szCs w:val="32"/>
+          <w:rtl/>
+          <w:lang w:bidi="fa-IR"/>
+        </w:rPr>
+        <w:t xml:space="preserve"> مختلف ورود کردیم. برای محاسبه یک تصویر </w:t>
       </w:r>
       <w:r>
         <w:rPr>
@@ -987,7 +1159,29 @@
           <w:rtl/>
           <w:lang w:bidi="fa-IR"/>
         </w:rPr>
-        <w:t xml:space="preserve"> استفاده کردیم که یک جمع وزن دار از کانال‌های </w:t>
+        <w:t xml:space="preserve"> استفاده کردیم که یک جمع وزن دار از </w:t>
+      </w:r>
+      <w:proofErr w:type="spellStart"/>
+      <w:r>
+        <w:rPr>
+          <w:rFonts w:ascii="Comic Sans MS" w:hAnsi="Comic Sans MS" w:cs="B Nazanin" w:hint="cs"/>
+          <w:sz w:val="32"/>
+          <w:szCs w:val="32"/>
+          <w:rtl/>
+          <w:lang w:bidi="fa-IR"/>
+        </w:rPr>
+        <w:t>کانال‌های</w:t>
+      </w:r>
+      <w:proofErr w:type="spellEnd"/>
+      <w:r>
+        <w:rPr>
+          <w:rFonts w:ascii="Comic Sans MS" w:hAnsi="Comic Sans MS" w:cs="B Nazanin" w:hint="cs"/>
+          <w:sz w:val="32"/>
+          <w:szCs w:val="32"/>
+          <w:rtl/>
+          <w:lang w:bidi="fa-IR"/>
+        </w:rPr>
+        <w:t xml:space="preserve"> </w:t>
       </w:r>
       <w:r>
         <w:rPr>
@@ -1057,7 +1251,7 @@
           <w:lang w:bidi="fa-IR"/>
         </w:rPr>
       </w:pPr>
-      <w:bookmarkStart w:id="2" w:name="_Toc196479291"/>
+      <w:bookmarkStart w:id="2" w:name="_Toc196499682"/>
       <w:r>
         <w:rPr>
           <w:rFonts w:cs="B Nazanin" w:hint="cs"/>
@@ -1140,7 +1334,51 @@
           <w:rtl/>
           <w:lang w:bidi="fa-IR"/>
         </w:rPr>
-        <w:t xml:space="preserve">نویز گوسی یک نویز آماری است که در آن تغییراتی که به هر پیکسل اضافه میشود از یک توزیع گوسی </w:t>
+        <w:t xml:space="preserve">نویز </w:t>
+      </w:r>
+      <w:proofErr w:type="spellStart"/>
+      <w:r>
+        <w:rPr>
+          <w:rFonts w:ascii="Comic Sans MS" w:hAnsi="Comic Sans MS" w:cs="B Nazanin" w:hint="cs"/>
+          <w:sz w:val="32"/>
+          <w:szCs w:val="32"/>
+          <w:rtl/>
+          <w:lang w:bidi="fa-IR"/>
+        </w:rPr>
+        <w:t>گوسی</w:t>
+      </w:r>
+      <w:proofErr w:type="spellEnd"/>
+      <w:r>
+        <w:rPr>
+          <w:rFonts w:ascii="Comic Sans MS" w:hAnsi="Comic Sans MS" w:cs="B Nazanin" w:hint="cs"/>
+          <w:sz w:val="32"/>
+          <w:szCs w:val="32"/>
+          <w:rtl/>
+          <w:lang w:bidi="fa-IR"/>
+        </w:rPr>
+        <w:t xml:space="preserve"> یک نویز آماری است که در آن تغییراتی که به هر پیکسل اضافه میشود از یک توزیع </w:t>
+      </w:r>
+      <w:proofErr w:type="spellStart"/>
+      <w:r>
+        <w:rPr>
+          <w:rFonts w:ascii="Comic Sans MS" w:hAnsi="Comic Sans MS" w:cs="B Nazanin" w:hint="cs"/>
+          <w:sz w:val="32"/>
+          <w:szCs w:val="32"/>
+          <w:rtl/>
+          <w:lang w:bidi="fa-IR"/>
+        </w:rPr>
+        <w:t>گوسی</w:t>
+      </w:r>
+      <w:proofErr w:type="spellEnd"/>
+      <w:r>
+        <w:rPr>
+          <w:rFonts w:ascii="Comic Sans MS" w:hAnsi="Comic Sans MS" w:cs="B Nazanin" w:hint="cs"/>
+          <w:sz w:val="32"/>
+          <w:szCs w:val="32"/>
+          <w:rtl/>
+          <w:lang w:bidi="fa-IR"/>
+        </w:rPr>
+        <w:t xml:space="preserve"> </w:t>
       </w:r>
       <w:r>
         <w:rPr>
@@ -1169,37 +1407,147 @@
           <w:rtl/>
           <w:lang w:bidi="fa-IR"/>
         </w:rPr>
-        <w:t xml:space="preserve"> است. به این نویز معمولا نویز گوسی سفید افزایشی نیز گفته میشود. افزایشی به این معنا است که مقدار نویز به مقدار اولیه پیکسل‌ها اضافه میشود. </w:t>
-      </w:r>
-      <w:r>
-        <w:rPr>
-          <w:rFonts w:ascii="Comic Sans MS" w:hAnsi="Comic Sans MS" w:cs="B Nazanin" w:hint="cs"/>
-          <w:sz w:val="32"/>
-          <w:szCs w:val="32"/>
-          <w:rtl/>
-          <w:lang w:bidi="fa-IR"/>
-        </w:rPr>
-        <w:t xml:space="preserve">سفید یعنی اینکه نویز مستقل هست بین پیکسل‌های مختلف و </w:t>
-      </w:r>
-      <w:r>
-        <w:rPr>
-          <w:rFonts w:ascii="Comic Sans MS" w:hAnsi="Comic Sans MS" w:cs="B Nazanin" w:hint="cs"/>
-          <w:sz w:val="32"/>
-          <w:szCs w:val="32"/>
-          <w:rtl/>
-          <w:lang w:bidi="fa-IR"/>
-        </w:rPr>
-        <w:t xml:space="preserve">توان آن در تمام فرکانس‌های مختلف برابر است. </w:t>
-      </w:r>
-      <w:r>
-        <w:rPr>
-          <w:rFonts w:ascii="Comic Sans MS" w:hAnsi="Comic Sans MS" w:cs="B Nazanin" w:hint="cs"/>
-          <w:sz w:val="32"/>
-          <w:szCs w:val="32"/>
-          <w:rtl/>
-          <w:lang w:bidi="fa-IR"/>
-        </w:rPr>
-        <w:t xml:space="preserve">مقدار نویز در این روش از یک توزیع گوسی به صورت تصادفی نمونه برداری میشود. میانگین معمولا 0 است. و با پارامتر سیگما شدت نویز را کنترل میکنیم هر چه پارامتر سیگما بالاتر باشد نویز قوی تر است که همه این موارد در پیاده‌سازی نیز قابل مشاهده است. </w:t>
+        <w:t xml:space="preserve"> است. به این نویز معمولا نویز </w:t>
+      </w:r>
+      <w:proofErr w:type="spellStart"/>
+      <w:r>
+        <w:rPr>
+          <w:rFonts w:ascii="Comic Sans MS" w:hAnsi="Comic Sans MS" w:cs="B Nazanin" w:hint="cs"/>
+          <w:sz w:val="32"/>
+          <w:szCs w:val="32"/>
+          <w:rtl/>
+          <w:lang w:bidi="fa-IR"/>
+        </w:rPr>
+        <w:t>گوسی</w:t>
+      </w:r>
+      <w:proofErr w:type="spellEnd"/>
+      <w:r>
+        <w:rPr>
+          <w:rFonts w:ascii="Comic Sans MS" w:hAnsi="Comic Sans MS" w:cs="B Nazanin" w:hint="cs"/>
+          <w:sz w:val="32"/>
+          <w:szCs w:val="32"/>
+          <w:rtl/>
+          <w:lang w:bidi="fa-IR"/>
+        </w:rPr>
+        <w:t xml:space="preserve"> سفید افزایشی نیز گفته میشود. افزایشی به این معنا است که مقدار نویز به مقدار اولیه </w:t>
+      </w:r>
+      <w:proofErr w:type="spellStart"/>
+      <w:r>
+        <w:rPr>
+          <w:rFonts w:ascii="Comic Sans MS" w:hAnsi="Comic Sans MS" w:cs="B Nazanin" w:hint="cs"/>
+          <w:sz w:val="32"/>
+          <w:szCs w:val="32"/>
+          <w:rtl/>
+          <w:lang w:bidi="fa-IR"/>
+        </w:rPr>
+        <w:t>پیکسل‌ها</w:t>
+      </w:r>
+      <w:proofErr w:type="spellEnd"/>
+      <w:r>
+        <w:rPr>
+          <w:rFonts w:ascii="Comic Sans MS" w:hAnsi="Comic Sans MS" w:cs="B Nazanin" w:hint="cs"/>
+          <w:sz w:val="32"/>
+          <w:szCs w:val="32"/>
+          <w:rtl/>
+          <w:lang w:bidi="fa-IR"/>
+        </w:rPr>
+        <w:t xml:space="preserve"> اضافه میشود. </w:t>
+      </w:r>
+      <w:r>
+        <w:rPr>
+          <w:rFonts w:ascii="Comic Sans MS" w:hAnsi="Comic Sans MS" w:cs="B Nazanin" w:hint="cs"/>
+          <w:sz w:val="32"/>
+          <w:szCs w:val="32"/>
+          <w:rtl/>
+          <w:lang w:bidi="fa-IR"/>
+        </w:rPr>
+        <w:t xml:space="preserve">سفید یعنی اینکه نویز مستقل هست بین </w:t>
+      </w:r>
+      <w:proofErr w:type="spellStart"/>
+      <w:r>
+        <w:rPr>
+          <w:rFonts w:ascii="Comic Sans MS" w:hAnsi="Comic Sans MS" w:cs="B Nazanin" w:hint="cs"/>
+          <w:sz w:val="32"/>
+          <w:szCs w:val="32"/>
+          <w:rtl/>
+          <w:lang w:bidi="fa-IR"/>
+        </w:rPr>
+        <w:t>پیکسل‌های</w:t>
+      </w:r>
+      <w:proofErr w:type="spellEnd"/>
+      <w:r>
+        <w:rPr>
+          <w:rFonts w:ascii="Comic Sans MS" w:hAnsi="Comic Sans MS" w:cs="B Nazanin" w:hint="cs"/>
+          <w:sz w:val="32"/>
+          <w:szCs w:val="32"/>
+          <w:rtl/>
+          <w:lang w:bidi="fa-IR"/>
+        </w:rPr>
+        <w:t xml:space="preserve"> مختلف و </w:t>
+      </w:r>
+      <w:r>
+        <w:rPr>
+          <w:rFonts w:ascii="Comic Sans MS" w:hAnsi="Comic Sans MS" w:cs="B Nazanin" w:hint="cs"/>
+          <w:sz w:val="32"/>
+          <w:szCs w:val="32"/>
+          <w:rtl/>
+          <w:lang w:bidi="fa-IR"/>
+        </w:rPr>
+        <w:t xml:space="preserve">توان آن در تمام </w:t>
+      </w:r>
+      <w:proofErr w:type="spellStart"/>
+      <w:r>
+        <w:rPr>
+          <w:rFonts w:ascii="Comic Sans MS" w:hAnsi="Comic Sans MS" w:cs="B Nazanin" w:hint="cs"/>
+          <w:sz w:val="32"/>
+          <w:szCs w:val="32"/>
+          <w:rtl/>
+          <w:lang w:bidi="fa-IR"/>
+        </w:rPr>
+        <w:t>فرکانس‌های</w:t>
+      </w:r>
+      <w:proofErr w:type="spellEnd"/>
+      <w:r>
+        <w:rPr>
+          <w:rFonts w:ascii="Comic Sans MS" w:hAnsi="Comic Sans MS" w:cs="B Nazanin" w:hint="cs"/>
+          <w:sz w:val="32"/>
+          <w:szCs w:val="32"/>
+          <w:rtl/>
+          <w:lang w:bidi="fa-IR"/>
+        </w:rPr>
+        <w:t xml:space="preserve"> مختلف برابر است. </w:t>
+      </w:r>
+      <w:r>
+        <w:rPr>
+          <w:rFonts w:ascii="Comic Sans MS" w:hAnsi="Comic Sans MS" w:cs="B Nazanin" w:hint="cs"/>
+          <w:sz w:val="32"/>
+          <w:szCs w:val="32"/>
+          <w:rtl/>
+          <w:lang w:bidi="fa-IR"/>
+        </w:rPr>
+        <w:t xml:space="preserve">مقدار نویز در این روش از یک توزیع </w:t>
+      </w:r>
+      <w:proofErr w:type="spellStart"/>
+      <w:r>
+        <w:rPr>
+          <w:rFonts w:ascii="Comic Sans MS" w:hAnsi="Comic Sans MS" w:cs="B Nazanin" w:hint="cs"/>
+          <w:sz w:val="32"/>
+          <w:szCs w:val="32"/>
+          <w:rtl/>
+          <w:lang w:bidi="fa-IR"/>
+        </w:rPr>
+        <w:t>گوسی</w:t>
+      </w:r>
+      <w:proofErr w:type="spellEnd"/>
+      <w:r>
+        <w:rPr>
+          <w:rFonts w:ascii="Comic Sans MS" w:hAnsi="Comic Sans MS" w:cs="B Nazanin" w:hint="cs"/>
+          <w:sz w:val="32"/>
+          <w:szCs w:val="32"/>
+          <w:rtl/>
+          <w:lang w:bidi="fa-IR"/>
+        </w:rPr>
+        <w:t xml:space="preserve"> به صورت تصادفی نمونه برداری میشود. میانگین معمولا 0 است. و با پارامتر سیگما شدت نویز را کنترل میکنیم هر چه پارامتر سیگما بالاتر باشد نویز قوی تر است که همه این موارد در پیاده‌سازی نیز قابل مشاهده است. </w:t>
       </w:r>
     </w:p>
     <w:p>
@@ -1269,7 +1617,29 @@
           <w:rtl/>
           <w:lang w:bidi="fa-IR"/>
         </w:rPr>
-        <w:t>این نویز یک نویز ضربه‌ای است که به جای اینکه یک مقدار تصادفی را به مقادیر پیکسل اضافه کنیم، مقدار پیکسل اولیه را یا با کمینه</w:t>
+        <w:t xml:space="preserve">این نویز یک نویز </w:t>
+      </w:r>
+      <w:proofErr w:type="spellStart"/>
+      <w:r>
+        <w:rPr>
+          <w:rFonts w:ascii="Comic Sans MS" w:hAnsi="Comic Sans MS" w:cs="B Nazanin" w:hint="cs"/>
+          <w:sz w:val="32"/>
+          <w:szCs w:val="32"/>
+          <w:rtl/>
+          <w:lang w:bidi="fa-IR"/>
+        </w:rPr>
+        <w:t>ضربه‌ای</w:t>
+      </w:r>
+      <w:proofErr w:type="spellEnd"/>
+      <w:r>
+        <w:rPr>
+          <w:rFonts w:ascii="Comic Sans MS" w:hAnsi="Comic Sans MS" w:cs="B Nazanin" w:hint="cs"/>
+          <w:sz w:val="32"/>
+          <w:szCs w:val="32"/>
+          <w:rtl/>
+          <w:lang w:bidi="fa-IR"/>
+        </w:rPr>
+        <w:t xml:space="preserve"> است که به جای اینکه یک مقدار تصادفی را به مقادیر پیکسل اضافه کنیم، مقدار پیکسل اولیه را یا با کمینه</w:t>
       </w:r>
       <w:r>
         <w:rPr>
@@ -1309,17 +1679,61 @@
           <w:rtl/>
           <w:lang w:bidi="fa-IR"/>
         </w:rPr>
-        <w:t xml:space="preserve">در این روش فقط درصد مشخصی از پیکسل‌ها تحت تاثیر قرار میگیرند. </w:t>
-      </w:r>
-      <w:r>
-        <w:rPr>
-          <w:rFonts w:ascii="Comic Sans MS" w:hAnsi="Comic Sans MS" w:cs="B Nazanin" w:hint="cs"/>
-          <w:sz w:val="32"/>
-          <w:szCs w:val="32"/>
-          <w:rtl/>
-          <w:lang w:bidi="fa-IR"/>
-        </w:rPr>
-        <w:t xml:space="preserve">همانطور که خروجی مشاهده خواهد شد شبیه این است که یک سری نقاط سفید و سیاه به صورت تصادفی در سراسر عکس پخش شده اند شبیه دانه‌های نمک و فلفل. </w:t>
+        <w:t xml:space="preserve">در این روش فقط درصد مشخصی از </w:t>
+      </w:r>
+      <w:proofErr w:type="spellStart"/>
+      <w:r>
+        <w:rPr>
+          <w:rFonts w:ascii="Comic Sans MS" w:hAnsi="Comic Sans MS" w:cs="B Nazanin" w:hint="cs"/>
+          <w:sz w:val="32"/>
+          <w:szCs w:val="32"/>
+          <w:rtl/>
+          <w:lang w:bidi="fa-IR"/>
+        </w:rPr>
+        <w:t>پیکسل‌ها</w:t>
+      </w:r>
+      <w:proofErr w:type="spellEnd"/>
+      <w:r>
+        <w:rPr>
+          <w:rFonts w:ascii="Comic Sans MS" w:hAnsi="Comic Sans MS" w:cs="B Nazanin" w:hint="cs"/>
+          <w:sz w:val="32"/>
+          <w:szCs w:val="32"/>
+          <w:rtl/>
+          <w:lang w:bidi="fa-IR"/>
+        </w:rPr>
+        <w:t xml:space="preserve"> تحت تاثیر قرار میگیرند. </w:t>
+      </w:r>
+      <w:r>
+        <w:rPr>
+          <w:rFonts w:ascii="Comic Sans MS" w:hAnsi="Comic Sans MS" w:cs="B Nazanin" w:hint="cs"/>
+          <w:sz w:val="32"/>
+          <w:szCs w:val="32"/>
+          <w:rtl/>
+          <w:lang w:bidi="fa-IR"/>
+        </w:rPr>
+        <w:t xml:space="preserve">همانطور که خروجی مشاهده خواهد شد شبیه این است که یک سری نقاط سفید و سیاه به صورت تصادفی در سراسر عکس پخش شده اند شبیه </w:t>
+      </w:r>
+      <w:proofErr w:type="spellStart"/>
+      <w:r>
+        <w:rPr>
+          <w:rFonts w:ascii="Comic Sans MS" w:hAnsi="Comic Sans MS" w:cs="B Nazanin" w:hint="cs"/>
+          <w:sz w:val="32"/>
+          <w:szCs w:val="32"/>
+          <w:rtl/>
+          <w:lang w:bidi="fa-IR"/>
+        </w:rPr>
+        <w:t>دانه‌های</w:t>
+      </w:r>
+      <w:proofErr w:type="spellEnd"/>
+      <w:r>
+        <w:rPr>
+          <w:rFonts w:ascii="Comic Sans MS" w:hAnsi="Comic Sans MS" w:cs="B Nazanin" w:hint="cs"/>
+          <w:sz w:val="32"/>
+          <w:szCs w:val="32"/>
+          <w:rtl/>
+          <w:lang w:bidi="fa-IR"/>
+        </w:rPr>
+        <w:t xml:space="preserve"> نمک و فلفل. </w:t>
       </w:r>
     </w:p>
     <w:p>
@@ -1342,7 +1756,29 @@
           <w:rtl/>
           <w:lang w:bidi="fa-IR"/>
         </w:rPr>
-        <w:t xml:space="preserve">برای انتخاب تعدادی از پیکسل‌ها ما یک احتمالی را در نظر میگیریم به این صورت که اگر اون پیکسل انتخاب شده احتمال سیاه شدن برابر با تعداد آنها ضربدر 1 منهای تعداد نمک و فلفل ها است و همین حالت برای احتمال سفید شدن و اگر هیچکدوم از این 2 نشد مقدار آن پیکسل دست نمیخورد. </w:t>
+        <w:t xml:space="preserve">برای انتخاب تعدادی از </w:t>
+      </w:r>
+      <w:proofErr w:type="spellStart"/>
+      <w:r>
+        <w:rPr>
+          <w:rFonts w:ascii="Comic Sans MS" w:hAnsi="Comic Sans MS" w:cs="B Nazanin" w:hint="cs"/>
+          <w:sz w:val="32"/>
+          <w:szCs w:val="32"/>
+          <w:rtl/>
+          <w:lang w:bidi="fa-IR"/>
+        </w:rPr>
+        <w:t>پیکسل‌ها</w:t>
+      </w:r>
+      <w:proofErr w:type="spellEnd"/>
+      <w:r>
+        <w:rPr>
+          <w:rFonts w:ascii="Comic Sans MS" w:hAnsi="Comic Sans MS" w:cs="B Nazanin" w:hint="cs"/>
+          <w:sz w:val="32"/>
+          <w:szCs w:val="32"/>
+          <w:rtl/>
+          <w:lang w:bidi="fa-IR"/>
+        </w:rPr>
+        <w:t xml:space="preserve"> ما یک احتمالی را در نظر میگیریم به این صورت که اگر اون پیکسل انتخاب شده احتمال سیاه شدن برابر با تعداد آنها ضربدر 1 منهای تعداد نمک و فلفل ها است و همین حالت برای احتمال سفید شدن و اگر هیچکدوم از این 2 نشد مقدار آن پیکسل دست نمیخورد. </w:t>
       </w:r>
       <w:r>
         <w:rPr>
@@ -1376,12 +1812,37 @@
           <w:lang w:bidi="fa-IR"/>
         </w:rPr>
       </w:pPr>
-      <w:r>
-        <w:rPr>
-          <w:rFonts w:ascii="Comic Sans MS" w:hAnsi="Comic Sans MS" w:cs="B Nazanin"/>
-          <w:lang w:bidi="fa-IR"/>
-        </w:rPr>
-        <w:t>Noisy_Pixel = 0 (Pepper) with probability amount * (1 - salt_vs_pepper)</w:t>
+      <w:proofErr w:type="spellStart"/>
+      <w:r>
+        <w:rPr>
+          <w:rFonts w:ascii="Comic Sans MS" w:hAnsi="Comic Sans MS" w:cs="B Nazanin"/>
+          <w:lang w:bidi="fa-IR"/>
+        </w:rPr>
+        <w:t>Noisy_Pixel</w:t>
+      </w:r>
+      <w:proofErr w:type="spellEnd"/>
+      <w:r>
+        <w:rPr>
+          <w:rFonts w:ascii="Comic Sans MS" w:hAnsi="Comic Sans MS" w:cs="B Nazanin"/>
+          <w:lang w:bidi="fa-IR"/>
+        </w:rPr>
+        <w:t xml:space="preserve"> = 0 (Pepper) with probability amount * (1 - </w:t>
+      </w:r>
+      <w:proofErr w:type="spellStart"/>
+      <w:r>
+        <w:rPr>
+          <w:rFonts w:ascii="Comic Sans MS" w:hAnsi="Comic Sans MS" w:cs="B Nazanin"/>
+          <w:lang w:bidi="fa-IR"/>
+        </w:rPr>
+        <w:t>salt_vs_pepper</w:t>
+      </w:r>
+      <w:proofErr w:type="spellEnd"/>
+      <w:r>
+        <w:rPr>
+          <w:rFonts w:ascii="Comic Sans MS" w:hAnsi="Comic Sans MS" w:cs="B Nazanin"/>
+          <w:lang w:bidi="fa-IR"/>
+        </w:rPr>
+        <w:t>)</w:t>
       </w:r>
     </w:p>
     <w:p>
@@ -1405,13 +1866,31 @@
           <w:lang w:bidi="fa-IR"/>
         </w:rPr>
       </w:pPr>
-      <w:r>
-        <w:rPr>
-          <w:rFonts w:ascii="Comic Sans MS" w:hAnsi="Comic Sans MS" w:cs="B Nazanin"/>
-          <w:lang w:bidi="fa-IR"/>
-        </w:rPr>
-        <w:t>Noisy_Pixel = 255 (Salt) with probability amount * salt_vs_pepper</w:t>
-      </w:r>
+      <w:proofErr w:type="spellStart"/>
+      <w:r>
+        <w:rPr>
+          <w:rFonts w:ascii="Comic Sans MS" w:hAnsi="Comic Sans MS" w:cs="B Nazanin"/>
+          <w:lang w:bidi="fa-IR"/>
+        </w:rPr>
+        <w:t>Noisy_Pixel</w:t>
+      </w:r>
+      <w:proofErr w:type="spellEnd"/>
+      <w:r>
+        <w:rPr>
+          <w:rFonts w:ascii="Comic Sans MS" w:hAnsi="Comic Sans MS" w:cs="B Nazanin"/>
+          <w:lang w:bidi="fa-IR"/>
+        </w:rPr>
+        <w:t xml:space="preserve"> = 255 (Salt) with probability amount * </w:t>
+      </w:r>
+      <w:proofErr w:type="spellStart"/>
+      <w:r>
+        <w:rPr>
+          <w:rFonts w:ascii="Comic Sans MS" w:hAnsi="Comic Sans MS" w:cs="B Nazanin"/>
+          <w:lang w:bidi="fa-IR"/>
+        </w:rPr>
+        <w:t>salt_vs_pepper</w:t>
+      </w:r>
+      <w:proofErr w:type="spellEnd"/>
     </w:p>
     <w:p>
       <w:pPr>
@@ -1435,12 +1914,37 @@
           <w:lang w:bidi="fa-IR"/>
         </w:rPr>
       </w:pPr>
-      <w:r>
-        <w:rPr>
-          <w:rFonts w:ascii="Comic Sans MS" w:hAnsi="Comic Sans MS" w:cs="B Nazanin"/>
-          <w:lang w:bidi="fa-IR"/>
-        </w:rPr>
-        <w:t>Noisy_Pixel = Original_Pixel otherwise.</w:t>
+      <w:proofErr w:type="spellStart"/>
+      <w:r>
+        <w:rPr>
+          <w:rFonts w:ascii="Comic Sans MS" w:hAnsi="Comic Sans MS" w:cs="B Nazanin"/>
+          <w:lang w:bidi="fa-IR"/>
+        </w:rPr>
+        <w:t>Noisy_Pixel</w:t>
+      </w:r>
+      <w:proofErr w:type="spellEnd"/>
+      <w:r>
+        <w:rPr>
+          <w:rFonts w:ascii="Comic Sans MS" w:hAnsi="Comic Sans MS" w:cs="B Nazanin"/>
+          <w:lang w:bidi="fa-IR"/>
+        </w:rPr>
+        <w:t xml:space="preserve"> = </w:t>
+      </w:r>
+      <w:proofErr w:type="spellStart"/>
+      <w:r>
+        <w:rPr>
+          <w:rFonts w:ascii="Comic Sans MS" w:hAnsi="Comic Sans MS" w:cs="B Nazanin"/>
+          <w:lang w:bidi="fa-IR"/>
+        </w:rPr>
+        <w:t>Original_Pixel</w:t>
+      </w:r>
+      <w:proofErr w:type="spellEnd"/>
+      <w:r>
+        <w:rPr>
+          <w:rFonts w:ascii="Comic Sans MS" w:hAnsi="Comic Sans MS" w:cs="B Nazanin"/>
+          <w:lang w:bidi="fa-IR"/>
+        </w:rPr>
+        <w:t xml:space="preserve"> otherwise.</w:t>
       </w:r>
     </w:p>
     <w:p>
@@ -1510,7 +2014,29 @@
           <w:rtl/>
           <w:lang w:bidi="fa-IR"/>
         </w:rPr>
-        <w:t>این نویز ضربی است به جای افزایشی بودن به این معنی که مقدار پیکسل‌ها به نوعی مقیاس میشود (</w:t>
+        <w:t xml:space="preserve">این نویز ضربی است به جای افزایشی بودن به این معنی که مقدار </w:t>
+      </w:r>
+      <w:proofErr w:type="spellStart"/>
+      <w:r>
+        <w:rPr>
+          <w:rFonts w:ascii="Comic Sans MS" w:hAnsi="Comic Sans MS" w:cs="B Nazanin" w:hint="cs"/>
+          <w:sz w:val="32"/>
+          <w:szCs w:val="32"/>
+          <w:rtl/>
+          <w:lang w:bidi="fa-IR"/>
+        </w:rPr>
+        <w:t>پیکسل‌ها</w:t>
+      </w:r>
+      <w:proofErr w:type="spellEnd"/>
+      <w:r>
+        <w:rPr>
+          <w:rFonts w:ascii="Comic Sans MS" w:hAnsi="Comic Sans MS" w:cs="B Nazanin" w:hint="cs"/>
+          <w:sz w:val="32"/>
+          <w:szCs w:val="32"/>
+          <w:rtl/>
+          <w:lang w:bidi="fa-IR"/>
+        </w:rPr>
+        <w:t xml:space="preserve"> به نوعی مقیاس میشود (</w:t>
       </w:r>
       <w:r>
         <w:rPr>
@@ -1529,27 +2055,117 @@
           <w:rtl/>
           <w:lang w:bidi="fa-IR"/>
         </w:rPr>
-        <w:t xml:space="preserve"> میشود). اغلب شبیه یک بافت دانه‌دانه</w:t>
-      </w:r>
-      <w:r>
-        <w:rPr>
-          <w:rFonts w:ascii="Comic Sans MS" w:hAnsi="Comic Sans MS" w:cs="B Nazanin" w:hint="cs"/>
-          <w:sz w:val="32"/>
-          <w:szCs w:val="32"/>
-          <w:rtl/>
-          <w:lang w:bidi="fa-IR"/>
-        </w:rPr>
-        <w:t xml:space="preserve"> است که روی تصویر قرار گرفته که نواحی روشن‌تر در تصویر اصلی، معمولا تغییرات نویز شدیدتری نسبت به نواحی تاریک تر دارند. </w:t>
-      </w:r>
-      <w:r>
-        <w:rPr>
-          <w:rFonts w:ascii="Comic Sans MS" w:hAnsi="Comic Sans MS" w:cs="B Nazanin" w:hint="cs"/>
-          <w:sz w:val="32"/>
-          <w:szCs w:val="32"/>
-          <w:rtl/>
-          <w:lang w:bidi="fa-IR"/>
-        </w:rPr>
-        <w:t xml:space="preserve">نکته‌ای که مطرح است اینکه مقدار نویز در اینجا نیز یک مقدار متغیر تصادفی با میانگین صفر است مانند توزیع گوسی و تنها فرق آن ضرب شدن نویز در مقدار پیکسل اولیه است. </w:t>
+        <w:t xml:space="preserve"> میشود). اغلب شبیه یک بافت </w:t>
+      </w:r>
+      <w:proofErr w:type="spellStart"/>
+      <w:r>
+        <w:rPr>
+          <w:rFonts w:ascii="Comic Sans MS" w:hAnsi="Comic Sans MS" w:cs="B Nazanin" w:hint="cs"/>
+          <w:sz w:val="32"/>
+          <w:szCs w:val="32"/>
+          <w:rtl/>
+          <w:lang w:bidi="fa-IR"/>
+        </w:rPr>
+        <w:t>دانه‌دانه</w:t>
+      </w:r>
+      <w:proofErr w:type="spellEnd"/>
+      <w:r>
+        <w:rPr>
+          <w:rFonts w:ascii="Comic Sans MS" w:hAnsi="Comic Sans MS" w:cs="B Nazanin" w:hint="cs"/>
+          <w:sz w:val="32"/>
+          <w:szCs w:val="32"/>
+          <w:rtl/>
+          <w:lang w:bidi="fa-IR"/>
+        </w:rPr>
+        <w:t xml:space="preserve"> است که روی تصویر قرار گرفته که نواحی </w:t>
+      </w:r>
+      <w:proofErr w:type="spellStart"/>
+      <w:r>
+        <w:rPr>
+          <w:rFonts w:ascii="Comic Sans MS" w:hAnsi="Comic Sans MS" w:cs="B Nazanin" w:hint="cs"/>
+          <w:sz w:val="32"/>
+          <w:szCs w:val="32"/>
+          <w:rtl/>
+          <w:lang w:bidi="fa-IR"/>
+        </w:rPr>
+        <w:t>روشن‌تر</w:t>
+      </w:r>
+      <w:proofErr w:type="spellEnd"/>
+      <w:r>
+        <w:rPr>
+          <w:rFonts w:ascii="Comic Sans MS" w:hAnsi="Comic Sans MS" w:cs="B Nazanin" w:hint="cs"/>
+          <w:sz w:val="32"/>
+          <w:szCs w:val="32"/>
+          <w:rtl/>
+          <w:lang w:bidi="fa-IR"/>
+        </w:rPr>
+        <w:t xml:space="preserve"> در تصویر اصلی، معمولا تغییرات نویز </w:t>
+      </w:r>
+      <w:proofErr w:type="spellStart"/>
+      <w:r>
+        <w:rPr>
+          <w:rFonts w:ascii="Comic Sans MS" w:hAnsi="Comic Sans MS" w:cs="B Nazanin" w:hint="cs"/>
+          <w:sz w:val="32"/>
+          <w:szCs w:val="32"/>
+          <w:rtl/>
+          <w:lang w:bidi="fa-IR"/>
+        </w:rPr>
+        <w:t>شدیدتری</w:t>
+      </w:r>
+      <w:proofErr w:type="spellEnd"/>
+      <w:r>
+        <w:rPr>
+          <w:rFonts w:ascii="Comic Sans MS" w:hAnsi="Comic Sans MS" w:cs="B Nazanin" w:hint="cs"/>
+          <w:sz w:val="32"/>
+          <w:szCs w:val="32"/>
+          <w:rtl/>
+          <w:lang w:bidi="fa-IR"/>
+        </w:rPr>
+        <w:t xml:space="preserve"> نسبت به نواحی تاریک تر دارند. </w:t>
+      </w:r>
+      <w:proofErr w:type="spellStart"/>
+      <w:r>
+        <w:rPr>
+          <w:rFonts w:ascii="Comic Sans MS" w:hAnsi="Comic Sans MS" w:cs="B Nazanin" w:hint="cs"/>
+          <w:sz w:val="32"/>
+          <w:szCs w:val="32"/>
+          <w:rtl/>
+          <w:lang w:bidi="fa-IR"/>
+        </w:rPr>
+        <w:t>نکته‌ای</w:t>
+      </w:r>
+      <w:proofErr w:type="spellEnd"/>
+      <w:r>
+        <w:rPr>
+          <w:rFonts w:ascii="Comic Sans MS" w:hAnsi="Comic Sans MS" w:cs="B Nazanin" w:hint="cs"/>
+          <w:sz w:val="32"/>
+          <w:szCs w:val="32"/>
+          <w:rtl/>
+          <w:lang w:bidi="fa-IR"/>
+        </w:rPr>
+        <w:t xml:space="preserve"> که مطرح است اینکه مقدار نویز در اینجا نیز یک مقدار متغیر تصادفی با میانگین صفر است مانند توزیع </w:t>
+      </w:r>
+      <w:proofErr w:type="spellStart"/>
+      <w:r>
+        <w:rPr>
+          <w:rFonts w:ascii="Comic Sans MS" w:hAnsi="Comic Sans MS" w:cs="B Nazanin" w:hint="cs"/>
+          <w:sz w:val="32"/>
+          <w:szCs w:val="32"/>
+          <w:rtl/>
+          <w:lang w:bidi="fa-IR"/>
+        </w:rPr>
+        <w:t>گوسی</w:t>
+      </w:r>
+      <w:proofErr w:type="spellEnd"/>
+      <w:r>
+        <w:rPr>
+          <w:rFonts w:ascii="Comic Sans MS" w:hAnsi="Comic Sans MS" w:cs="B Nazanin" w:hint="cs"/>
+          <w:sz w:val="32"/>
+          <w:szCs w:val="32"/>
+          <w:rtl/>
+          <w:lang w:bidi="fa-IR"/>
+        </w:rPr>
+        <w:t xml:space="preserve"> و تنها فرق آن ضرب شدن نویز در مقدار پیکسل اولیه است. </w:t>
       </w:r>
     </w:p>
     <w:p>
@@ -1580,7 +2196,7 @@
           <w:lang w:bidi="fa-IR"/>
         </w:rPr>
       </w:pPr>
-      <w:bookmarkStart w:id="3" w:name="_Toc196479292"/>
+      <w:bookmarkStart w:id="3" w:name="_Toc196499683"/>
       <w:r>
         <w:rPr>
           <w:rFonts w:cs="B Nazanin" w:hint="cs"/>
@@ -1720,7 +2336,29 @@
           <w:rtl/>
           <w:lang w:bidi="fa-IR"/>
         </w:rPr>
-        <w:t xml:space="preserve">مختلف مانند خواندن عکس‌ها استفاده میکنیم. </w:t>
+        <w:t xml:space="preserve">مختلف مانند خواندن </w:t>
+      </w:r>
+      <w:proofErr w:type="spellStart"/>
+      <w:r>
+        <w:rPr>
+          <w:rFonts w:ascii="Comic Sans MS" w:hAnsi="Comic Sans MS" w:cs="B Nazanin" w:hint="cs"/>
+          <w:sz w:val="32"/>
+          <w:szCs w:val="32"/>
+          <w:rtl/>
+          <w:lang w:bidi="fa-IR"/>
+        </w:rPr>
+        <w:t>عکس‌ها</w:t>
+      </w:r>
+      <w:proofErr w:type="spellEnd"/>
+      <w:r>
+        <w:rPr>
+          <w:rFonts w:ascii="Comic Sans MS" w:hAnsi="Comic Sans MS" w:cs="B Nazanin" w:hint="cs"/>
+          <w:sz w:val="32"/>
+          <w:szCs w:val="32"/>
+          <w:rtl/>
+          <w:lang w:bidi="fa-IR"/>
+        </w:rPr>
+        <w:t xml:space="preserve"> استفاده میکنیم. </w:t>
       </w:r>
     </w:p>
     <w:p>
@@ -1783,6 +2421,7 @@
         </w:rPr>
         <w:t xml:space="preserve"> تحت عنوان </w:t>
       </w:r>
+      <w:proofErr w:type="spellStart"/>
       <w:r>
         <w:rPr>
           <w:rFonts w:ascii="Comic Sans MS" w:hAnsi="Comic Sans MS" w:cs="B Nazanin"/>
@@ -1792,6 +2431,7 @@
         </w:rPr>
         <w:t>skimage</w:t>
       </w:r>
+      <w:proofErr w:type="spellEnd"/>
       <w:r>
         <w:rPr>
           <w:rFonts w:ascii="Comic Sans MS" w:hAnsi="Comic Sans MS" w:cs="B Nazanin" w:hint="cs"/>
@@ -2036,6 +2676,7 @@
         </w:rPr>
         <w:t xml:space="preserve"> هستند همراه با </w:t>
       </w:r>
+      <w:proofErr w:type="spellStart"/>
       <w:r>
         <w:rPr>
           <w:rFonts w:ascii="Comic Sans MS" w:hAnsi="Comic Sans MS" w:cs="B Nazanin"/>
@@ -2045,6 +2686,7 @@
         </w:rPr>
         <w:t>dtype</w:t>
       </w:r>
+      <w:proofErr w:type="spellEnd"/>
       <w:r>
         <w:rPr>
           <w:rFonts w:ascii="Comic Sans MS" w:hAnsi="Comic Sans MS" w:cs="B Nazanin" w:hint="cs"/>
@@ -2055,6 +2697,7 @@
         </w:rPr>
         <w:t xml:space="preserve"> اولیه بعد از آن با کمک </w:t>
       </w:r>
+      <w:proofErr w:type="spellStart"/>
       <w:r>
         <w:rPr>
           <w:rFonts w:ascii="Comic Sans MS" w:hAnsi="Comic Sans MS" w:cs="B Nazanin"/>
@@ -2064,6 +2707,7 @@
         </w:rPr>
         <w:t>noisy_image</w:t>
       </w:r>
+      <w:proofErr w:type="spellEnd"/>
       <w:r>
         <w:rPr>
           <w:rFonts w:ascii="Comic Sans MS" w:hAnsi="Comic Sans MS" w:cs="B Nazanin" w:hint="cs"/>
@@ -2103,6 +2747,7 @@
         </w:rPr>
         <w:t xml:space="preserve"> و در نهایت تصویر را به </w:t>
       </w:r>
+      <w:proofErr w:type="spellStart"/>
       <w:r>
         <w:rPr>
           <w:rFonts w:ascii="Comic Sans MS" w:hAnsi="Comic Sans MS" w:cs="B Nazanin"/>
@@ -2112,6 +2757,7 @@
         </w:rPr>
         <w:t>dtype</w:t>
       </w:r>
+      <w:proofErr w:type="spellEnd"/>
       <w:r>
         <w:rPr>
           <w:rFonts w:ascii="Comic Sans MS" w:hAnsi="Comic Sans MS" w:cs="B Nazanin" w:hint="cs"/>
@@ -2145,6 +2791,7 @@
         </w:rPr>
         <w:t xml:space="preserve">در تابع </w:t>
       </w:r>
+      <w:proofErr w:type="spellStart"/>
       <w:r>
         <w:rPr>
           <w:rFonts w:ascii="Comic Sans MS" w:hAnsi="Comic Sans MS" w:cs="B Nazanin"/>
@@ -2154,6 +2801,7 @@
         </w:rPr>
         <w:t>salt_and_pepper</w:t>
       </w:r>
+      <w:proofErr w:type="spellEnd"/>
       <w:r>
         <w:rPr>
           <w:rFonts w:ascii="Comic Sans MS" w:hAnsi="Comic Sans MS" w:cs="B Nazanin" w:hint="cs"/>
@@ -2210,7 +2858,29 @@
           <w:rtl/>
           <w:lang w:bidi="fa-IR"/>
         </w:rPr>
-        <w:t>از نویزها هستند که قرار است یا سفید شوند و یا سیاه شوند همانطور که در بالا توضیح دادیم</w:t>
+        <w:t xml:space="preserve">از </w:t>
+      </w:r>
+      <w:proofErr w:type="spellStart"/>
+      <w:r>
+        <w:rPr>
+          <w:rFonts w:ascii="Comic Sans MS" w:hAnsi="Comic Sans MS" w:cs="B Nazanin" w:hint="cs"/>
+          <w:sz w:val="32"/>
+          <w:szCs w:val="32"/>
+          <w:rtl/>
+          <w:lang w:bidi="fa-IR"/>
+        </w:rPr>
+        <w:t>نویزها</w:t>
+      </w:r>
+      <w:proofErr w:type="spellEnd"/>
+      <w:r>
+        <w:rPr>
+          <w:rFonts w:ascii="Comic Sans MS" w:hAnsi="Comic Sans MS" w:cs="B Nazanin" w:hint="cs"/>
+          <w:sz w:val="32"/>
+          <w:szCs w:val="32"/>
+          <w:rtl/>
+          <w:lang w:bidi="fa-IR"/>
+        </w:rPr>
+        <w:t xml:space="preserve"> هستند که قرار است یا سفید شوند و یا سیاه شوند همانطور که در بالا توضیح دادیم</w:t>
       </w:r>
       <w:r>
         <w:rPr>
@@ -2222,6 +2892,7 @@
         </w:rPr>
         <w:t>(</w:t>
       </w:r>
+      <w:proofErr w:type="spellStart"/>
       <w:r>
         <w:rPr>
           <w:rFonts w:ascii="Comic Sans MS" w:hAnsi="Comic Sans MS" w:cs="B Nazanin"/>
@@ -2231,6 +2902,7 @@
         </w:rPr>
         <w:t>salt_vs_pepper</w:t>
       </w:r>
+      <w:proofErr w:type="spellEnd"/>
       <w:r>
         <w:rPr>
           <w:rFonts w:ascii="Comic Sans MS" w:hAnsi="Comic Sans MS" w:cs="B Nazanin" w:hint="cs"/>
@@ -2259,7 +2931,51 @@
           <w:rtl/>
           <w:lang w:bidi="fa-IR"/>
         </w:rPr>
-        <w:t xml:space="preserve">در ادامه همین تابع یک سری مختصات تصادفی برای نویزهای سفید و سیاه تولید کردیم و نویزهای سفید و سیاه را به تصویر اضافه کردیم. </w:t>
+        <w:t xml:space="preserve">در ادامه همین تابع یک سری مختصات تصادفی برای </w:t>
+      </w:r>
+      <w:proofErr w:type="spellStart"/>
+      <w:r>
+        <w:rPr>
+          <w:rFonts w:ascii="Comic Sans MS" w:hAnsi="Comic Sans MS" w:cs="B Nazanin" w:hint="cs"/>
+          <w:sz w:val="32"/>
+          <w:szCs w:val="32"/>
+          <w:rtl/>
+          <w:lang w:bidi="fa-IR"/>
+        </w:rPr>
+        <w:t>نویزهای</w:t>
+      </w:r>
+      <w:proofErr w:type="spellEnd"/>
+      <w:r>
+        <w:rPr>
+          <w:rFonts w:ascii="Comic Sans MS" w:hAnsi="Comic Sans MS" w:cs="B Nazanin" w:hint="cs"/>
+          <w:sz w:val="32"/>
+          <w:szCs w:val="32"/>
+          <w:rtl/>
+          <w:lang w:bidi="fa-IR"/>
+        </w:rPr>
+        <w:t xml:space="preserve"> سفید و سیاه تولید کردیم و </w:t>
+      </w:r>
+      <w:proofErr w:type="spellStart"/>
+      <w:r>
+        <w:rPr>
+          <w:rFonts w:ascii="Comic Sans MS" w:hAnsi="Comic Sans MS" w:cs="B Nazanin" w:hint="cs"/>
+          <w:sz w:val="32"/>
+          <w:szCs w:val="32"/>
+          <w:rtl/>
+          <w:lang w:bidi="fa-IR"/>
+        </w:rPr>
+        <w:t>نویزهای</w:t>
+      </w:r>
+      <w:proofErr w:type="spellEnd"/>
+      <w:r>
+        <w:rPr>
+          <w:rFonts w:ascii="Comic Sans MS" w:hAnsi="Comic Sans MS" w:cs="B Nazanin" w:hint="cs"/>
+          <w:sz w:val="32"/>
+          <w:szCs w:val="32"/>
+          <w:rtl/>
+          <w:lang w:bidi="fa-IR"/>
+        </w:rPr>
+        <w:t xml:space="preserve"> سفید و سیاه را به تصویر اضافه کردیم. </w:t>
       </w:r>
     </w:p>
     <w:p>
@@ -2284,6 +3000,7 @@
         </w:rPr>
         <w:t xml:space="preserve">در تابع </w:t>
       </w:r>
+      <w:proofErr w:type="spellStart"/>
       <w:r>
         <w:rPr>
           <w:rFonts w:ascii="Comic Sans MS" w:hAnsi="Comic Sans MS" w:cs="B Nazanin"/>
@@ -2293,6 +3010,7 @@
         </w:rPr>
         <w:t>speckle_noise</w:t>
       </w:r>
+      <w:proofErr w:type="spellEnd"/>
       <w:r>
         <w:rPr>
           <w:rFonts w:ascii="Comic Sans MS" w:hAnsi="Comic Sans MS" w:cs="B Nazanin" w:hint="cs"/>
@@ -2311,7 +3029,29 @@
           <w:rtl/>
           <w:lang w:bidi="fa-IR"/>
         </w:rPr>
-        <w:t xml:space="preserve"> در این قسمت از توزیع گوسی استفاده کردیم. </w:t>
+        <w:t xml:space="preserve"> در این قسمت از توزیع </w:t>
+      </w:r>
+      <w:proofErr w:type="spellStart"/>
+      <w:r>
+        <w:rPr>
+          <w:rFonts w:ascii="Comic Sans MS" w:hAnsi="Comic Sans MS" w:cs="B Nazanin" w:hint="cs"/>
+          <w:sz w:val="32"/>
+          <w:szCs w:val="32"/>
+          <w:rtl/>
+          <w:lang w:bidi="fa-IR"/>
+        </w:rPr>
+        <w:t>گوسی</w:t>
+      </w:r>
+      <w:proofErr w:type="spellEnd"/>
+      <w:r>
+        <w:rPr>
+          <w:rFonts w:ascii="Comic Sans MS" w:hAnsi="Comic Sans MS" w:cs="B Nazanin" w:hint="cs"/>
+          <w:sz w:val="32"/>
+          <w:szCs w:val="32"/>
+          <w:rtl/>
+          <w:lang w:bidi="fa-IR"/>
+        </w:rPr>
+        <w:t xml:space="preserve"> استفاده کردیم. </w:t>
       </w:r>
     </w:p>
     <w:p>
@@ -2443,6 +3183,7 @@
         </w:rPr>
         <w:t xml:space="preserve">در این قسمت ابتدا پارامترهای نویز را تنظیم کردیم برای هر کدام از 3 تابعی داریم. </w:t>
       </w:r>
+      <w:proofErr w:type="spellStart"/>
       <w:r>
         <w:rPr>
           <w:rFonts w:ascii="Comic Sans MS" w:hAnsi="Comic Sans MS" w:cs="B Nazanin"/>
@@ -2452,16 +3193,40 @@
         </w:rPr>
         <w:t>Gaussian_sigma</w:t>
       </w:r>
-      <w:r>
-        <w:rPr>
-          <w:rFonts w:ascii="Comic Sans MS" w:hAnsi="Comic Sans MS" w:cs="B Nazanin" w:hint="cs"/>
-          <w:sz w:val="32"/>
-          <w:szCs w:val="32"/>
-          <w:rtl/>
-          <w:lang w:bidi="fa-IR"/>
-        </w:rPr>
-        <w:t xml:space="preserve"> برای میزان شدت نویز در تابع گوسی، </w:t>
-      </w:r>
+      <w:proofErr w:type="spellEnd"/>
+      <w:r>
+        <w:rPr>
+          <w:rFonts w:ascii="Comic Sans MS" w:hAnsi="Comic Sans MS" w:cs="B Nazanin" w:hint="cs"/>
+          <w:sz w:val="32"/>
+          <w:szCs w:val="32"/>
+          <w:rtl/>
+          <w:lang w:bidi="fa-IR"/>
+        </w:rPr>
+        <w:t xml:space="preserve"> برای میزان شدت نویز در تابع </w:t>
+      </w:r>
+      <w:proofErr w:type="spellStart"/>
+      <w:r>
+        <w:rPr>
+          <w:rFonts w:ascii="Comic Sans MS" w:hAnsi="Comic Sans MS" w:cs="B Nazanin" w:hint="cs"/>
+          <w:sz w:val="32"/>
+          <w:szCs w:val="32"/>
+          <w:rtl/>
+          <w:lang w:bidi="fa-IR"/>
+        </w:rPr>
+        <w:t>گوسی</w:t>
+      </w:r>
+      <w:proofErr w:type="spellEnd"/>
+      <w:r>
+        <w:rPr>
+          <w:rFonts w:ascii="Comic Sans MS" w:hAnsi="Comic Sans MS" w:cs="B Nazanin" w:hint="cs"/>
+          <w:sz w:val="32"/>
+          <w:szCs w:val="32"/>
+          <w:rtl/>
+          <w:lang w:bidi="fa-IR"/>
+        </w:rPr>
+        <w:t xml:space="preserve">، </w:t>
+      </w:r>
+      <w:proofErr w:type="spellStart"/>
       <w:r>
         <w:rPr>
           <w:rFonts w:ascii="Comic Sans MS" w:hAnsi="Comic Sans MS" w:cs="B Nazanin"/>
@@ -2471,6 +3236,7 @@
         </w:rPr>
         <w:t>sp_amount</w:t>
       </w:r>
+      <w:proofErr w:type="spellEnd"/>
       <w:r>
         <w:rPr>
           <w:rFonts w:ascii="Comic Sans MS" w:hAnsi="Comic Sans MS" w:cs="B Nazanin" w:hint="cs"/>
@@ -2481,6 +3247,7 @@
         </w:rPr>
         <w:t xml:space="preserve"> و </w:t>
       </w:r>
+      <w:proofErr w:type="spellStart"/>
       <w:r>
         <w:rPr>
           <w:rFonts w:ascii="Comic Sans MS" w:hAnsi="Comic Sans MS" w:cs="B Nazanin"/>
@@ -2490,6 +3257,7 @@
         </w:rPr>
         <w:t>sp_ration</w:t>
       </w:r>
+      <w:proofErr w:type="spellEnd"/>
       <w:r>
         <w:rPr>
           <w:rFonts w:ascii="Comic Sans MS" w:hAnsi="Comic Sans MS" w:cs="B Nazanin" w:hint="cs"/>
@@ -2517,7 +3285,29 @@
           <w:rtl/>
           <w:lang w:bidi="fa-IR"/>
         </w:rPr>
-        <w:t xml:space="preserve"> است که میزان پیکسل‌های که قرار است توسط این تابع تحت تاثیر قرار بگیرند را مشخص میکنیم و نسبت سیاه به سفید را مشخص میکنیم. </w:t>
+        <w:t xml:space="preserve"> است که میزان </w:t>
+      </w:r>
+      <w:proofErr w:type="spellStart"/>
+      <w:r>
+        <w:rPr>
+          <w:rFonts w:ascii="Comic Sans MS" w:hAnsi="Comic Sans MS" w:cs="B Nazanin" w:hint="cs"/>
+          <w:sz w:val="32"/>
+          <w:szCs w:val="32"/>
+          <w:rtl/>
+          <w:lang w:bidi="fa-IR"/>
+        </w:rPr>
+        <w:t>پیکسل‌های</w:t>
+      </w:r>
+      <w:proofErr w:type="spellEnd"/>
+      <w:r>
+        <w:rPr>
+          <w:rFonts w:ascii="Comic Sans MS" w:hAnsi="Comic Sans MS" w:cs="B Nazanin" w:hint="cs"/>
+          <w:sz w:val="32"/>
+          <w:szCs w:val="32"/>
+          <w:rtl/>
+          <w:lang w:bidi="fa-IR"/>
+        </w:rPr>
+        <w:t xml:space="preserve"> که قرار است توسط این تابع تحت تاثیر قرار بگیرند را مشخص میکنیم و نسبت سیاه به سفید را مشخص میکنیم. </w:t>
       </w:r>
       <w:r>
         <w:rPr>
@@ -2529,6 +3319,7 @@
         </w:rPr>
         <w:t xml:space="preserve">متغیر </w:t>
       </w:r>
+      <w:proofErr w:type="spellStart"/>
       <w:r>
         <w:rPr>
           <w:rFonts w:ascii="Comic Sans MS" w:hAnsi="Comic Sans MS" w:cs="B Nazanin"/>
@@ -2538,6 +3329,7 @@
         </w:rPr>
         <w:t>speckle_sigma</w:t>
       </w:r>
+      <w:proofErr w:type="spellEnd"/>
       <w:r>
         <w:rPr>
           <w:rFonts w:ascii="Comic Sans MS" w:hAnsi="Comic Sans MS" w:cs="B Nazanin" w:hint="cs"/>
@@ -2960,53 +3752,2229 @@
     </w:p>
     <w:p>
       <w:pPr>
-        <w:bidi/>
-        <w:jc w:val="both"/>
-        <w:rPr>
-          <w:rFonts w:ascii="Comic Sans MS" w:hAnsi="Comic Sans MS" w:cs="B Nazanin"/>
-          <w:sz w:val="32"/>
-          <w:szCs w:val="32"/>
-          <w:rtl/>
-          <w:lang w:bidi="fa-IR"/>
-        </w:rPr>
-      </w:pPr>
-      <w:r>
-        <w:rPr>
-          <w:rFonts w:ascii="Comic Sans MS" w:hAnsi="Comic Sans MS" w:cs="B Nazanin" w:hint="cs"/>
-          <w:sz w:val="32"/>
-          <w:szCs w:val="32"/>
+        <w:pStyle w:val="Heading2"/>
+        <w:bidi/>
+        <w:rPr>
+          <w:rFonts w:cs="B Nazanin"/>
+          <w:b/>
+          <w:bCs/>
+          <w:color w:val="000000" w:themeColor="text1"/>
+          <w:sz w:val="36"/>
+          <w:szCs w:val="36"/>
+          <w:rtl/>
+          <w:lang w:bidi="fa-IR"/>
+        </w:rPr>
+      </w:pPr>
+      <w:bookmarkStart w:id="4" w:name="_Toc196499684"/>
+      <w:r>
+        <w:rPr>
+          <w:rFonts w:cs="B Nazanin" w:hint="cs"/>
+          <w:b/>
+          <w:bCs/>
+          <w:color w:val="000000" w:themeColor="text1"/>
+          <w:sz w:val="36"/>
+          <w:szCs w:val="36"/>
           <w:rtl/>
           <w:lang w:bidi="fa-IR"/>
         </w:rPr>
         <w:lastRenderedPageBreak/>
         <w:t>بخش ب</w:t>
       </w:r>
+      <w:bookmarkEnd w:id="4"/>
     </w:p>
     <w:p>
       <w:pPr>
         <w:bidi/>
         <w:jc w:val="both"/>
         <w:rPr>
-          <w:rFonts w:ascii="Comic Sans MS" w:hAnsi="Comic Sans MS" w:cs="B Nazanin" w:hint="cs"/>
-          <w:sz w:val="32"/>
-          <w:szCs w:val="32"/>
-          <w:rtl/>
-          <w:lang w:bidi="fa-IR"/>
-        </w:rPr>
-      </w:pPr>
-      <w:r>
-        <w:rPr>
-          <w:rFonts w:ascii="Comic Sans MS" w:hAnsi="Comic Sans MS" w:cs="B Nazanin" w:hint="cs"/>
-          <w:sz w:val="32"/>
-          <w:szCs w:val="32"/>
-          <w:rtl/>
-          <w:lang w:bidi="fa-IR"/>
-        </w:rPr>
-        <w:t>س</w:t>
-      </w:r>
+          <w:rFonts w:ascii="Comic Sans MS" w:hAnsi="Comic Sans MS" w:cs="B Nazanin"/>
+          <w:sz w:val="32"/>
+          <w:szCs w:val="32"/>
+          <w:rtl/>
+          <w:lang w:bidi="fa-IR"/>
+        </w:rPr>
+      </w:pPr>
+      <w:r>
+        <w:rPr>
+          <w:rFonts w:ascii="Comic Sans MS" w:hAnsi="Comic Sans MS" w:cs="B Nazanin" w:hint="cs"/>
+          <w:sz w:val="32"/>
+          <w:szCs w:val="32"/>
+          <w:rtl/>
+          <w:lang w:bidi="fa-IR"/>
+        </w:rPr>
+        <w:t xml:space="preserve">در این بخش ما ابتدا 3 فیلتر گفته شده را توضیح میدهیم و بعد در قسمت گزارش کار خود کدها را توضیح میدهیم و نتایج بدست آمده را تحلیل میکنیم. </w:t>
+      </w:r>
+    </w:p>
+    <w:p>
+      <w:pPr>
+        <w:pStyle w:val="Heading3"/>
+        <w:bidi/>
+        <w:rPr>
+          <w:rFonts w:cs="B Nazanin"/>
+          <w:b/>
+          <w:bCs/>
+          <w:color w:val="000000" w:themeColor="text1"/>
+          <w:sz w:val="32"/>
+          <w:szCs w:val="32"/>
+          <w:rtl/>
+          <w:lang w:bidi="fa-IR"/>
+        </w:rPr>
+      </w:pPr>
+      <w:bookmarkStart w:id="5" w:name="_Toc196499685"/>
+      <w:r>
+        <w:rPr>
+          <w:rFonts w:cs="B Nazanin" w:hint="cs"/>
+          <w:b/>
+          <w:bCs/>
+          <w:color w:val="000000" w:themeColor="text1"/>
+          <w:sz w:val="32"/>
+          <w:szCs w:val="32"/>
+          <w:rtl/>
+          <w:lang w:bidi="fa-IR"/>
+        </w:rPr>
+        <w:t>انواع فیلتر</w:t>
+      </w:r>
+      <w:bookmarkEnd w:id="5"/>
+    </w:p>
+    <w:p>
+      <w:pPr>
+        <w:pStyle w:val="Heading4"/>
+        <w:bidi/>
+        <w:rPr>
+          <w:rFonts w:cs="B Nazanin"/>
+          <w:b/>
+          <w:bCs/>
+          <w:i w:val="0"/>
+          <w:iCs w:val="0"/>
+          <w:color w:val="000000" w:themeColor="text1"/>
+          <w:sz w:val="28"/>
+          <w:szCs w:val="28"/>
+          <w:rtl/>
+          <w:lang w:bidi="fa-IR"/>
+        </w:rPr>
+      </w:pPr>
+      <w:r>
+        <w:rPr>
+          <w:rFonts w:cs="B Nazanin" w:hint="cs"/>
+          <w:b/>
+          <w:bCs/>
+          <w:i w:val="0"/>
+          <w:iCs w:val="0"/>
+          <w:color w:val="000000" w:themeColor="text1"/>
+          <w:sz w:val="28"/>
+          <w:szCs w:val="28"/>
+          <w:rtl/>
+          <w:lang w:bidi="fa-IR"/>
+        </w:rPr>
+        <w:t xml:space="preserve">فیلتر </w:t>
+      </w:r>
+      <w:proofErr w:type="spellStart"/>
+      <w:r>
+        <w:rPr>
+          <w:rFonts w:cs="B Nazanin" w:hint="cs"/>
+          <w:b/>
+          <w:bCs/>
+          <w:i w:val="0"/>
+          <w:iCs w:val="0"/>
+          <w:color w:val="000000" w:themeColor="text1"/>
+          <w:sz w:val="28"/>
+          <w:szCs w:val="28"/>
+          <w:rtl/>
+          <w:lang w:bidi="fa-IR"/>
+        </w:rPr>
+        <w:t>گاوسی</w:t>
+      </w:r>
+      <w:proofErr w:type="spellEnd"/>
+    </w:p>
+    <w:p>
+      <w:pPr>
+        <w:bidi/>
+        <w:jc w:val="both"/>
+        <w:rPr>
+          <w:rFonts w:ascii="Comic Sans MS" w:hAnsi="Comic Sans MS" w:cs="B Nazanin"/>
+          <w:sz w:val="32"/>
+          <w:szCs w:val="32"/>
+          <w:rtl/>
+          <w:lang w:bidi="fa-IR"/>
+        </w:rPr>
+      </w:pPr>
+      <w:r>
+        <w:rPr>
+          <w:rFonts w:ascii="Comic Sans MS" w:hAnsi="Comic Sans MS" w:cs="B Nazanin" w:hint="cs"/>
+          <w:sz w:val="32"/>
+          <w:szCs w:val="32"/>
+          <w:rtl/>
+          <w:lang w:bidi="fa-IR"/>
+        </w:rPr>
+        <w:t xml:space="preserve">این فیلتر کمک تا نویز در تصویر کمتر شود و تصویر هموار شود به ویژه وقتی تصویر دارای نویز </w:t>
+      </w:r>
+      <w:proofErr w:type="spellStart"/>
+      <w:r>
+        <w:rPr>
+          <w:rFonts w:ascii="Comic Sans MS" w:hAnsi="Comic Sans MS" w:cs="B Nazanin" w:hint="cs"/>
+          <w:sz w:val="32"/>
+          <w:szCs w:val="32"/>
+          <w:rtl/>
+          <w:lang w:bidi="fa-IR"/>
+        </w:rPr>
+        <w:t>گوسی</w:t>
+      </w:r>
+      <w:proofErr w:type="spellEnd"/>
+      <w:r>
+        <w:rPr>
+          <w:rFonts w:ascii="Comic Sans MS" w:hAnsi="Comic Sans MS" w:cs="B Nazanin" w:hint="cs"/>
+          <w:sz w:val="32"/>
+          <w:szCs w:val="32"/>
+          <w:rtl/>
+          <w:lang w:bidi="fa-IR"/>
+        </w:rPr>
+        <w:t xml:space="preserve"> است. در واقع فیلتر </w:t>
+      </w:r>
+      <w:proofErr w:type="spellStart"/>
+      <w:r>
+        <w:rPr>
+          <w:rFonts w:ascii="Comic Sans MS" w:hAnsi="Comic Sans MS" w:cs="B Nazanin" w:hint="cs"/>
+          <w:sz w:val="32"/>
+          <w:szCs w:val="32"/>
+          <w:rtl/>
+          <w:lang w:bidi="fa-IR"/>
+        </w:rPr>
+        <w:t>گاوسی</w:t>
+      </w:r>
+      <w:proofErr w:type="spellEnd"/>
+      <w:r>
+        <w:rPr>
+          <w:rFonts w:ascii="Comic Sans MS" w:hAnsi="Comic Sans MS" w:cs="B Nazanin" w:hint="cs"/>
+          <w:sz w:val="32"/>
+          <w:szCs w:val="32"/>
+          <w:rtl/>
+          <w:lang w:bidi="fa-IR"/>
+        </w:rPr>
+        <w:t xml:space="preserve"> یک </w:t>
+      </w:r>
+      <w:r>
+        <w:rPr>
+          <w:rFonts w:ascii="Comic Sans MS" w:hAnsi="Comic Sans MS" w:cs="B Nazanin"/>
+          <w:sz w:val="32"/>
+          <w:szCs w:val="32"/>
+          <w:lang w:bidi="fa-IR"/>
+        </w:rPr>
+        <w:t>low-pass</w:t>
+      </w:r>
+      <w:r>
+        <w:rPr>
+          <w:rFonts w:ascii="Comic Sans MS" w:hAnsi="Comic Sans MS" w:cs="B Nazanin" w:hint="cs"/>
+          <w:sz w:val="32"/>
+          <w:szCs w:val="32"/>
+          <w:rtl/>
+          <w:lang w:bidi="fa-IR"/>
+        </w:rPr>
+        <w:t xml:space="preserve"> فیلتر است</w:t>
+      </w:r>
+      <w:r>
+        <w:rPr>
+          <w:rFonts w:ascii="Comic Sans MS" w:hAnsi="Comic Sans MS" w:cs="B Nazanin" w:hint="cs"/>
+          <w:sz w:val="32"/>
+          <w:szCs w:val="32"/>
+          <w:rtl/>
+          <w:lang w:bidi="fa-IR"/>
+        </w:rPr>
+        <w:t xml:space="preserve"> به معنی اینکه </w:t>
+      </w:r>
+      <w:proofErr w:type="spellStart"/>
+      <w:r>
+        <w:rPr>
+          <w:rFonts w:ascii="Comic Sans MS" w:hAnsi="Comic Sans MS" w:cs="B Nazanin" w:hint="cs"/>
+          <w:sz w:val="32"/>
+          <w:szCs w:val="32"/>
+          <w:rtl/>
+          <w:lang w:bidi="fa-IR"/>
+        </w:rPr>
+        <w:t>مولفه‌های</w:t>
+      </w:r>
+      <w:proofErr w:type="spellEnd"/>
+      <w:r>
+        <w:rPr>
+          <w:rFonts w:ascii="Comic Sans MS" w:hAnsi="Comic Sans MS" w:cs="B Nazanin" w:hint="cs"/>
+          <w:sz w:val="32"/>
+          <w:szCs w:val="32"/>
+          <w:rtl/>
+          <w:lang w:bidi="fa-IR"/>
+        </w:rPr>
+        <w:t xml:space="preserve"> </w:t>
+      </w:r>
+      <w:r>
+        <w:rPr>
+          <w:rFonts w:ascii="Comic Sans MS" w:hAnsi="Comic Sans MS" w:cs="B Nazanin"/>
+          <w:sz w:val="32"/>
+          <w:szCs w:val="32"/>
+          <w:lang w:bidi="fa-IR"/>
+        </w:rPr>
+        <w:t>high-frequency</w:t>
+      </w:r>
+      <w:r>
+        <w:rPr>
+          <w:rFonts w:ascii="Comic Sans MS" w:hAnsi="Comic Sans MS" w:cs="B Nazanin" w:hint="cs"/>
+          <w:sz w:val="32"/>
+          <w:szCs w:val="32"/>
+          <w:rtl/>
+          <w:lang w:bidi="fa-IR"/>
+        </w:rPr>
+        <w:t xml:space="preserve"> را تضعیف میکند مانند </w:t>
+      </w:r>
+      <w:proofErr w:type="spellStart"/>
+      <w:r>
+        <w:rPr>
+          <w:rFonts w:ascii="Comic Sans MS" w:hAnsi="Comic Sans MS" w:cs="B Nazanin" w:hint="cs"/>
+          <w:sz w:val="32"/>
+          <w:szCs w:val="32"/>
+          <w:rtl/>
+          <w:lang w:bidi="fa-IR"/>
+        </w:rPr>
+        <w:t>لبه‌های</w:t>
+      </w:r>
+      <w:proofErr w:type="spellEnd"/>
+      <w:r>
+        <w:rPr>
+          <w:rFonts w:ascii="Comic Sans MS" w:hAnsi="Comic Sans MS" w:cs="B Nazanin" w:hint="cs"/>
+          <w:sz w:val="32"/>
+          <w:szCs w:val="32"/>
+          <w:rtl/>
+          <w:lang w:bidi="fa-IR"/>
+        </w:rPr>
+        <w:t xml:space="preserve"> تیز. </w:t>
+      </w:r>
+      <w:r>
+        <w:rPr>
+          <w:rFonts w:ascii="Comic Sans MS" w:hAnsi="Comic Sans MS" w:cs="B Nazanin" w:hint="cs"/>
+          <w:sz w:val="32"/>
+          <w:szCs w:val="32"/>
+          <w:rtl/>
+          <w:lang w:bidi="fa-IR"/>
+        </w:rPr>
+        <w:t xml:space="preserve">نحوه کارکردن این فیلتر به اینگونه است که هر مقدار پیکسل را با ید میانگین وزن دار از مقادیر پیکسل </w:t>
+      </w:r>
+      <w:proofErr w:type="spellStart"/>
+      <w:r>
+        <w:rPr>
+          <w:rFonts w:ascii="Comic Sans MS" w:hAnsi="Comic Sans MS" w:cs="B Nazanin" w:hint="cs"/>
+          <w:sz w:val="32"/>
+          <w:szCs w:val="32"/>
+          <w:rtl/>
+          <w:lang w:bidi="fa-IR"/>
+        </w:rPr>
+        <w:t>همسایه‌اش</w:t>
+      </w:r>
+      <w:proofErr w:type="spellEnd"/>
+      <w:r>
+        <w:rPr>
+          <w:rFonts w:ascii="Comic Sans MS" w:hAnsi="Comic Sans MS" w:cs="B Nazanin" w:hint="cs"/>
+          <w:sz w:val="32"/>
+          <w:szCs w:val="32"/>
+          <w:rtl/>
+          <w:lang w:bidi="fa-IR"/>
+        </w:rPr>
+        <w:t xml:space="preserve"> جایگزین میکند. وزن ها توسط یک تابع دو بعدی </w:t>
+      </w:r>
+      <w:proofErr w:type="spellStart"/>
+      <w:r>
+        <w:rPr>
+          <w:rFonts w:ascii="Comic Sans MS" w:hAnsi="Comic Sans MS" w:cs="B Nazanin" w:hint="cs"/>
+          <w:sz w:val="32"/>
+          <w:szCs w:val="32"/>
+          <w:rtl/>
+          <w:lang w:bidi="fa-IR"/>
+        </w:rPr>
+        <w:t>گاوسی</w:t>
+      </w:r>
+      <w:proofErr w:type="spellEnd"/>
+      <w:r>
+        <w:rPr>
+          <w:rFonts w:ascii="Comic Sans MS" w:hAnsi="Comic Sans MS" w:cs="B Nazanin" w:hint="cs"/>
+          <w:sz w:val="32"/>
+          <w:szCs w:val="32"/>
+          <w:rtl/>
+          <w:lang w:bidi="fa-IR"/>
+        </w:rPr>
+        <w:t xml:space="preserve"> که شبیه به </w:t>
+      </w:r>
+      <w:r>
+        <w:rPr>
+          <w:rFonts w:ascii="Comic Sans MS" w:hAnsi="Comic Sans MS" w:cs="B Nazanin"/>
+          <w:sz w:val="32"/>
+          <w:szCs w:val="32"/>
+          <w:lang w:bidi="fa-IR"/>
+        </w:rPr>
+        <w:t>bell curve</w:t>
+      </w:r>
+      <w:r>
+        <w:rPr>
+          <w:rFonts w:ascii="Comic Sans MS" w:hAnsi="Comic Sans MS" w:cs="B Nazanin" w:hint="cs"/>
+          <w:sz w:val="32"/>
+          <w:szCs w:val="32"/>
+          <w:rtl/>
+          <w:lang w:bidi="fa-IR"/>
+        </w:rPr>
+        <w:t xml:space="preserve"> است مشخص میشوند. </w:t>
+      </w:r>
+      <w:proofErr w:type="spellStart"/>
+      <w:r>
+        <w:rPr>
+          <w:rFonts w:ascii="Comic Sans MS" w:hAnsi="Comic Sans MS" w:cs="B Nazanin" w:hint="cs"/>
+          <w:sz w:val="32"/>
+          <w:szCs w:val="32"/>
+          <w:rtl/>
+          <w:lang w:bidi="fa-IR"/>
+        </w:rPr>
+        <w:t>پیکسل‌هایی</w:t>
+      </w:r>
+      <w:proofErr w:type="spellEnd"/>
+      <w:r>
+        <w:rPr>
+          <w:rFonts w:ascii="Comic Sans MS" w:hAnsi="Comic Sans MS" w:cs="B Nazanin" w:hint="cs"/>
+          <w:sz w:val="32"/>
+          <w:szCs w:val="32"/>
+          <w:rtl/>
+          <w:lang w:bidi="fa-IR"/>
+        </w:rPr>
+        <w:t xml:space="preserve"> که به مرکز همسایگی نزدیک هستند وزن بیشتری دارند و هر چه قدر دورتر میشویم </w:t>
+      </w:r>
+      <w:proofErr w:type="spellStart"/>
+      <w:r>
+        <w:rPr>
+          <w:rFonts w:ascii="Comic Sans MS" w:hAnsi="Comic Sans MS" w:cs="B Nazanin" w:hint="cs"/>
+          <w:sz w:val="32"/>
+          <w:szCs w:val="32"/>
+          <w:rtl/>
+          <w:lang w:bidi="fa-IR"/>
+        </w:rPr>
+        <w:t>پیکسل‌های</w:t>
+      </w:r>
+      <w:proofErr w:type="spellEnd"/>
+      <w:r>
+        <w:rPr>
+          <w:rFonts w:ascii="Comic Sans MS" w:hAnsi="Comic Sans MS" w:cs="B Nazanin" w:hint="cs"/>
+          <w:sz w:val="32"/>
+          <w:szCs w:val="32"/>
+          <w:rtl/>
+          <w:lang w:bidi="fa-IR"/>
+        </w:rPr>
+        <w:t xml:space="preserve"> دور تر وزن کمتری دارند. </w:t>
+      </w:r>
+      <w:r>
+        <w:rPr>
+          <w:rFonts w:ascii="Comic Sans MS" w:hAnsi="Comic Sans MS" w:cs="B Nazanin" w:hint="cs"/>
+          <w:sz w:val="32"/>
+          <w:szCs w:val="32"/>
+          <w:rtl/>
+          <w:lang w:bidi="fa-IR"/>
+        </w:rPr>
+        <w:t xml:space="preserve">2 پارامتر </w:t>
+      </w:r>
+      <w:proofErr w:type="spellStart"/>
+      <w:r>
+        <w:rPr>
+          <w:rFonts w:ascii="Comic Sans MS" w:hAnsi="Comic Sans MS" w:cs="B Nazanin"/>
+          <w:sz w:val="32"/>
+          <w:szCs w:val="32"/>
+          <w:lang w:bidi="fa-IR"/>
+        </w:rPr>
+        <w:t>ksize</w:t>
+      </w:r>
+      <w:proofErr w:type="spellEnd"/>
+      <w:r>
+        <w:rPr>
+          <w:rFonts w:ascii="Comic Sans MS" w:hAnsi="Comic Sans MS" w:cs="B Nazanin" w:hint="cs"/>
+          <w:sz w:val="32"/>
+          <w:szCs w:val="32"/>
+          <w:rtl/>
+          <w:lang w:bidi="fa-IR"/>
+        </w:rPr>
+        <w:t xml:space="preserve"> و </w:t>
+      </w:r>
+      <w:proofErr w:type="spellStart"/>
+      <w:r>
+        <w:rPr>
+          <w:rFonts w:ascii="Comic Sans MS" w:hAnsi="Comic Sans MS" w:cs="B Nazanin"/>
+          <w:sz w:val="32"/>
+          <w:szCs w:val="32"/>
+          <w:lang w:bidi="fa-IR"/>
+        </w:rPr>
+        <w:t>sigmaX</w:t>
+      </w:r>
+      <w:proofErr w:type="spellEnd"/>
+      <w:r>
+        <w:rPr>
+          <w:rFonts w:ascii="Comic Sans MS" w:hAnsi="Comic Sans MS" w:cs="B Nazanin" w:hint="cs"/>
+          <w:sz w:val="32"/>
+          <w:szCs w:val="32"/>
+          <w:rtl/>
+          <w:lang w:bidi="fa-IR"/>
+        </w:rPr>
+        <w:t xml:space="preserve"> داریم که اولی برای تعریف سایز همسایگی استفاده میشود که باید عدد فرد و مثبت باشد. هر چه همسایگی بزرگتر باشد تصویر </w:t>
+      </w:r>
+      <w:r>
+        <w:rPr>
+          <w:rFonts w:ascii="Comic Sans MS" w:hAnsi="Comic Sans MS" w:cs="B Nazanin"/>
+          <w:sz w:val="32"/>
+          <w:szCs w:val="32"/>
+          <w:lang w:bidi="fa-IR"/>
+        </w:rPr>
+        <w:t>blur</w:t>
+      </w:r>
+      <w:r>
+        <w:rPr>
+          <w:rFonts w:ascii="Comic Sans MS" w:hAnsi="Comic Sans MS" w:cs="B Nazanin" w:hint="cs"/>
+          <w:sz w:val="32"/>
+          <w:szCs w:val="32"/>
+          <w:rtl/>
+          <w:lang w:bidi="fa-IR"/>
+        </w:rPr>
+        <w:t xml:space="preserve"> تر میشود</w:t>
+      </w:r>
+      <w:r>
+        <w:rPr>
+          <w:rFonts w:ascii="Comic Sans MS" w:hAnsi="Comic Sans MS" w:cs="B Nazanin" w:hint="cs"/>
+          <w:sz w:val="32"/>
+          <w:szCs w:val="32"/>
+          <w:rtl/>
+          <w:lang w:bidi="fa-IR"/>
+        </w:rPr>
+        <w:t xml:space="preserve">، پارامتر دوم برای مشخص کردن انحراف معیار استفاده میشود که پراکندگی </w:t>
+      </w:r>
+      <w:proofErr w:type="spellStart"/>
+      <w:r>
+        <w:rPr>
+          <w:rFonts w:ascii="Comic Sans MS" w:hAnsi="Comic Sans MS" w:cs="B Nazanin" w:hint="cs"/>
+          <w:sz w:val="32"/>
+          <w:szCs w:val="32"/>
+          <w:rtl/>
+          <w:lang w:bidi="fa-IR"/>
+        </w:rPr>
+        <w:t>وزن‌ها</w:t>
+      </w:r>
+      <w:proofErr w:type="spellEnd"/>
+      <w:r>
+        <w:rPr>
+          <w:rFonts w:ascii="Comic Sans MS" w:hAnsi="Comic Sans MS" w:cs="B Nazanin" w:hint="cs"/>
+          <w:sz w:val="32"/>
+          <w:szCs w:val="32"/>
+          <w:rtl/>
+          <w:lang w:bidi="fa-IR"/>
+        </w:rPr>
+        <w:t xml:space="preserve"> را مشخص میکند، طبیعتا مقادیر بزرگتر باعث تصویری </w:t>
+      </w:r>
+      <w:proofErr w:type="spellStart"/>
+      <w:r>
+        <w:rPr>
+          <w:rFonts w:ascii="Comic Sans MS" w:hAnsi="Comic Sans MS" w:cs="B Nazanin" w:hint="cs"/>
+          <w:sz w:val="32"/>
+          <w:szCs w:val="32"/>
+          <w:rtl/>
+          <w:lang w:bidi="fa-IR"/>
+        </w:rPr>
+        <w:t>هموارتر</w:t>
+      </w:r>
+      <w:proofErr w:type="spellEnd"/>
+      <w:r>
+        <w:rPr>
+          <w:rFonts w:ascii="Comic Sans MS" w:hAnsi="Comic Sans MS" w:cs="B Nazanin" w:hint="cs"/>
+          <w:sz w:val="32"/>
+          <w:szCs w:val="32"/>
+          <w:rtl/>
+          <w:lang w:bidi="fa-IR"/>
+        </w:rPr>
+        <w:t xml:space="preserve"> و </w:t>
+      </w:r>
+      <w:r>
+        <w:rPr>
+          <w:rFonts w:ascii="Comic Sans MS" w:hAnsi="Comic Sans MS" w:cs="B Nazanin"/>
+          <w:sz w:val="32"/>
+          <w:szCs w:val="32"/>
+          <w:lang w:bidi="fa-IR"/>
+        </w:rPr>
+        <w:t>blur</w:t>
+      </w:r>
+      <w:r>
+        <w:rPr>
+          <w:rFonts w:ascii="Comic Sans MS" w:hAnsi="Comic Sans MS" w:cs="B Nazanin" w:hint="cs"/>
+          <w:sz w:val="32"/>
+          <w:szCs w:val="32"/>
+          <w:rtl/>
+          <w:lang w:bidi="fa-IR"/>
+        </w:rPr>
+        <w:t xml:space="preserve">تر میشود. </w:t>
+      </w:r>
+      <w:r>
+        <w:rPr>
+          <w:rFonts w:ascii="Comic Sans MS" w:hAnsi="Comic Sans MS" w:cs="B Nazanin" w:hint="cs"/>
+          <w:sz w:val="32"/>
+          <w:szCs w:val="32"/>
+          <w:rtl/>
+          <w:lang w:bidi="fa-IR"/>
+        </w:rPr>
+        <w:t xml:space="preserve">این فیلتر برای کاهش نویز </w:t>
+      </w:r>
+      <w:proofErr w:type="spellStart"/>
+      <w:r>
+        <w:rPr>
+          <w:rFonts w:ascii="Comic Sans MS" w:hAnsi="Comic Sans MS" w:cs="B Nazanin" w:hint="cs"/>
+          <w:sz w:val="32"/>
+          <w:szCs w:val="32"/>
+          <w:rtl/>
+          <w:lang w:bidi="fa-IR"/>
+        </w:rPr>
+        <w:t>گوسی</w:t>
+      </w:r>
+      <w:proofErr w:type="spellEnd"/>
+      <w:r>
+        <w:rPr>
+          <w:rFonts w:ascii="Comic Sans MS" w:hAnsi="Comic Sans MS" w:cs="B Nazanin" w:hint="cs"/>
+          <w:sz w:val="32"/>
+          <w:szCs w:val="32"/>
+          <w:rtl/>
+          <w:lang w:bidi="fa-IR"/>
+        </w:rPr>
+        <w:t xml:space="preserve"> بسیار مناسب است اما </w:t>
+      </w:r>
+      <w:r>
+        <w:rPr>
+          <w:rFonts w:ascii="Comic Sans MS" w:hAnsi="Comic Sans MS" w:cs="B Nazanin"/>
+          <w:sz w:val="32"/>
+          <w:szCs w:val="32"/>
+          <w:lang w:bidi="fa-IR"/>
+        </w:rPr>
+        <w:t>blur</w:t>
+      </w:r>
+      <w:r>
+        <w:rPr>
+          <w:rFonts w:ascii="Comic Sans MS" w:hAnsi="Comic Sans MS" w:cs="B Nazanin" w:hint="cs"/>
+          <w:sz w:val="32"/>
+          <w:szCs w:val="32"/>
+          <w:rtl/>
+          <w:lang w:bidi="fa-IR"/>
+        </w:rPr>
+        <w:t xml:space="preserve"> شدن یکی از مشکلات آن است و در برابر نویز </w:t>
+      </w:r>
+      <w:r>
+        <w:rPr>
+          <w:rFonts w:ascii="Comic Sans MS" w:hAnsi="Comic Sans MS" w:cs="B Nazanin"/>
+          <w:sz w:val="32"/>
+          <w:szCs w:val="32"/>
+          <w:lang w:bidi="fa-IR"/>
+        </w:rPr>
+        <w:t>salt &amp; pepper</w:t>
+      </w:r>
+      <w:r>
+        <w:rPr>
+          <w:rFonts w:ascii="Comic Sans MS" w:hAnsi="Comic Sans MS" w:cs="B Nazanin" w:hint="cs"/>
+          <w:sz w:val="32"/>
+          <w:szCs w:val="32"/>
+          <w:rtl/>
+          <w:lang w:bidi="fa-IR"/>
+        </w:rPr>
+        <w:t xml:space="preserve"> کارآمد نیست. </w:t>
+      </w:r>
+    </w:p>
+    <w:p>
+      <w:pPr>
+        <w:pStyle w:val="Heading4"/>
+        <w:bidi/>
+        <w:rPr>
+          <w:rFonts w:ascii="Comic Sans MS" w:hAnsi="Comic Sans MS" w:cs="B Nazanin"/>
+          <w:b/>
+          <w:bCs/>
+          <w:i w:val="0"/>
+          <w:iCs w:val="0"/>
+          <w:color w:val="000000" w:themeColor="text1"/>
+          <w:sz w:val="28"/>
+          <w:szCs w:val="28"/>
+          <w:rtl/>
+          <w:lang w:bidi="fa-IR"/>
+        </w:rPr>
+      </w:pPr>
+      <w:r>
+        <w:rPr>
+          <w:rFonts w:ascii="Comic Sans MS" w:hAnsi="Comic Sans MS" w:cs="B Nazanin"/>
+          <w:b/>
+          <w:bCs/>
+          <w:i w:val="0"/>
+          <w:iCs w:val="0"/>
+          <w:color w:val="000000" w:themeColor="text1"/>
+          <w:sz w:val="28"/>
+          <w:szCs w:val="28"/>
+          <w:rtl/>
+          <w:lang w:bidi="fa-IR"/>
+        </w:rPr>
+        <w:t xml:space="preserve">فیلتر </w:t>
+      </w:r>
+      <w:r>
+        <w:rPr>
+          <w:rFonts w:ascii="Comic Sans MS" w:hAnsi="Comic Sans MS" w:cs="B Nazanin"/>
+          <w:b/>
+          <w:bCs/>
+          <w:i w:val="0"/>
+          <w:iCs w:val="0"/>
+          <w:color w:val="000000" w:themeColor="text1"/>
+          <w:sz w:val="28"/>
+          <w:szCs w:val="28"/>
+          <w:lang w:bidi="fa-IR"/>
+        </w:rPr>
+        <w:t>median</w:t>
+      </w:r>
+    </w:p>
+    <w:p>
+      <w:pPr>
+        <w:bidi/>
+        <w:jc w:val="both"/>
+        <w:rPr>
+          <w:rFonts w:ascii="Comic Sans MS" w:hAnsi="Comic Sans MS" w:cs="B Nazanin"/>
+          <w:sz w:val="32"/>
+          <w:szCs w:val="32"/>
+          <w:rtl/>
+          <w:lang w:bidi="fa-IR"/>
+        </w:rPr>
+      </w:pPr>
+      <w:r>
+        <w:rPr>
+          <w:rFonts w:ascii="Comic Sans MS" w:hAnsi="Comic Sans MS" w:cs="B Nazanin" w:hint="cs"/>
+          <w:sz w:val="32"/>
+          <w:szCs w:val="32"/>
+          <w:rtl/>
+          <w:lang w:bidi="fa-IR"/>
+        </w:rPr>
+        <w:t xml:space="preserve">این فیلتر به صورت عمده برای حذف نویز ضربه‌ مانند </w:t>
+      </w:r>
+      <w:r>
+        <w:rPr>
+          <w:rFonts w:ascii="Comic Sans MS" w:hAnsi="Comic Sans MS" w:cs="B Nazanin"/>
+          <w:sz w:val="32"/>
+          <w:szCs w:val="32"/>
+          <w:lang w:bidi="fa-IR"/>
+        </w:rPr>
+        <w:t>salt &amp; pepper</w:t>
+      </w:r>
+      <w:r>
+        <w:rPr>
+          <w:rFonts w:ascii="Comic Sans MS" w:hAnsi="Comic Sans MS" w:cs="B Nazanin" w:hint="cs"/>
+          <w:sz w:val="32"/>
+          <w:szCs w:val="32"/>
+          <w:rtl/>
+          <w:lang w:bidi="fa-IR"/>
+        </w:rPr>
+        <w:t xml:space="preserve"> استفاده میشود و نسبت به </w:t>
+      </w:r>
+      <w:proofErr w:type="spellStart"/>
+      <w:r>
+        <w:rPr>
+          <w:rFonts w:ascii="Comic Sans MS" w:hAnsi="Comic Sans MS" w:cs="B Nazanin" w:hint="cs"/>
+          <w:sz w:val="32"/>
+          <w:szCs w:val="32"/>
+          <w:rtl/>
+          <w:lang w:bidi="fa-IR"/>
+        </w:rPr>
+        <w:t>لبه‌ها</w:t>
+      </w:r>
+      <w:proofErr w:type="spellEnd"/>
+      <w:r>
+        <w:rPr>
+          <w:rFonts w:ascii="Comic Sans MS" w:hAnsi="Comic Sans MS" w:cs="B Nazanin" w:hint="cs"/>
+          <w:sz w:val="32"/>
+          <w:szCs w:val="32"/>
+          <w:rtl/>
+          <w:lang w:bidi="fa-IR"/>
+        </w:rPr>
+        <w:t xml:space="preserve"> عملکرد بسیار بهتری نسبت به فیلترهای خطی مثل </w:t>
+      </w:r>
+      <w:proofErr w:type="spellStart"/>
+      <w:r>
+        <w:rPr>
+          <w:rFonts w:ascii="Comic Sans MS" w:hAnsi="Comic Sans MS" w:cs="B Nazanin" w:hint="cs"/>
+          <w:sz w:val="32"/>
+          <w:szCs w:val="32"/>
+          <w:rtl/>
+          <w:lang w:bidi="fa-IR"/>
+        </w:rPr>
+        <w:t>گاوسی</w:t>
+      </w:r>
+      <w:proofErr w:type="spellEnd"/>
+      <w:r>
+        <w:rPr>
+          <w:rFonts w:ascii="Comic Sans MS" w:hAnsi="Comic Sans MS" w:cs="B Nazanin" w:hint="cs"/>
+          <w:sz w:val="32"/>
+          <w:szCs w:val="32"/>
+          <w:rtl/>
+          <w:lang w:bidi="fa-IR"/>
+        </w:rPr>
+        <w:t xml:space="preserve"> دارد. </w:t>
+      </w:r>
+      <w:r>
+        <w:rPr>
+          <w:rFonts w:ascii="Comic Sans MS" w:hAnsi="Comic Sans MS" w:cs="B Nazanin" w:hint="cs"/>
+          <w:sz w:val="32"/>
+          <w:szCs w:val="32"/>
+          <w:rtl/>
+          <w:lang w:bidi="fa-IR"/>
+        </w:rPr>
+        <w:t xml:space="preserve">نحوه کارکرد این فیلتر به اینگونه است که یک پنجره یا یک کرنل بر روی تصویر حرکت میدهد و برای هر موقعیت، همه </w:t>
+      </w:r>
+      <w:r>
+        <w:rPr>
+          <w:rFonts w:ascii="Comic Sans MS" w:hAnsi="Comic Sans MS" w:cs="B Nazanin" w:hint="cs"/>
+          <w:sz w:val="32"/>
+          <w:szCs w:val="32"/>
+          <w:rtl/>
+          <w:lang w:bidi="fa-IR"/>
+        </w:rPr>
+        <w:lastRenderedPageBreak/>
+        <w:t xml:space="preserve">مقادیر پیکسل داخل پنجره را جمع‌آوری میکند و به صورت عددی آنها را مرتب میکند و بعد مقدار پیکسل مرکزی را با </w:t>
+      </w:r>
+      <w:r>
+        <w:rPr>
+          <w:rFonts w:ascii="Comic Sans MS" w:hAnsi="Comic Sans MS" w:cs="B Nazanin"/>
+          <w:sz w:val="32"/>
+          <w:szCs w:val="32"/>
+          <w:lang w:bidi="fa-IR"/>
+        </w:rPr>
+        <w:t>median</w:t>
+      </w:r>
+      <w:r>
+        <w:rPr>
+          <w:rFonts w:ascii="Comic Sans MS" w:hAnsi="Comic Sans MS" w:cs="B Nazanin" w:hint="cs"/>
+          <w:sz w:val="32"/>
+          <w:szCs w:val="32"/>
+          <w:rtl/>
+          <w:lang w:bidi="fa-IR"/>
+        </w:rPr>
+        <w:t xml:space="preserve"> یا میانه مقادیر لیست مرتب شده جایگزین میکند. </w:t>
+      </w:r>
+      <w:r>
+        <w:rPr>
+          <w:rFonts w:ascii="Comic Sans MS" w:hAnsi="Comic Sans MS" w:cs="B Nazanin" w:hint="cs"/>
+          <w:sz w:val="32"/>
+          <w:szCs w:val="32"/>
+          <w:rtl/>
+          <w:lang w:bidi="fa-IR"/>
+        </w:rPr>
+        <w:t xml:space="preserve">مانند نویز </w:t>
+      </w:r>
+      <w:proofErr w:type="spellStart"/>
+      <w:r>
+        <w:rPr>
+          <w:rFonts w:ascii="Comic Sans MS" w:hAnsi="Comic Sans MS" w:cs="B Nazanin" w:hint="cs"/>
+          <w:sz w:val="32"/>
+          <w:szCs w:val="32"/>
+          <w:rtl/>
+          <w:lang w:bidi="fa-IR"/>
+        </w:rPr>
+        <w:t>گاوسی</w:t>
+      </w:r>
+      <w:proofErr w:type="spellEnd"/>
+      <w:r>
+        <w:rPr>
+          <w:rFonts w:ascii="Comic Sans MS" w:hAnsi="Comic Sans MS" w:cs="B Nazanin" w:hint="cs"/>
+          <w:sz w:val="32"/>
+          <w:szCs w:val="32"/>
+          <w:rtl/>
+          <w:lang w:bidi="fa-IR"/>
+        </w:rPr>
+        <w:t xml:space="preserve"> یک پارامتر به نام </w:t>
+      </w:r>
+      <w:proofErr w:type="spellStart"/>
+      <w:r>
+        <w:rPr>
+          <w:rFonts w:ascii="Comic Sans MS" w:hAnsi="Comic Sans MS" w:cs="B Nazanin"/>
+          <w:sz w:val="32"/>
+          <w:szCs w:val="32"/>
+          <w:lang w:bidi="fa-IR"/>
+        </w:rPr>
+        <w:t>ksize</w:t>
+      </w:r>
+      <w:proofErr w:type="spellEnd"/>
+      <w:r>
+        <w:rPr>
+          <w:rFonts w:ascii="Comic Sans MS" w:hAnsi="Comic Sans MS" w:cs="B Nazanin" w:hint="cs"/>
+          <w:sz w:val="32"/>
+          <w:szCs w:val="32"/>
+          <w:rtl/>
+          <w:lang w:bidi="fa-IR"/>
+        </w:rPr>
+        <w:t xml:space="preserve"> دارد که سایز </w:t>
+      </w:r>
+      <w:r>
+        <w:rPr>
+          <w:rFonts w:ascii="Comic Sans MS" w:hAnsi="Comic Sans MS" w:cs="B Nazanin" w:hint="cs"/>
+          <w:sz w:val="32"/>
+          <w:szCs w:val="32"/>
+          <w:rtl/>
+          <w:lang w:bidi="fa-IR"/>
+        </w:rPr>
+        <w:t xml:space="preserve">همسایگی که اندازه پنجره یا کرنل بر اساس تعریف میشود را مشخص میکند. </w:t>
+      </w:r>
+      <w:r>
+        <w:rPr>
+          <w:rFonts w:ascii="Comic Sans MS" w:hAnsi="Comic Sans MS" w:cs="B Nazanin" w:hint="cs"/>
+          <w:sz w:val="32"/>
+          <w:szCs w:val="32"/>
+          <w:rtl/>
+          <w:lang w:bidi="fa-IR"/>
+        </w:rPr>
+        <w:t xml:space="preserve">همانطور که گفته شد برای </w:t>
+      </w:r>
+      <w:proofErr w:type="spellStart"/>
+      <w:r>
+        <w:rPr>
+          <w:rFonts w:ascii="Comic Sans MS" w:hAnsi="Comic Sans MS" w:cs="B Nazanin" w:hint="cs"/>
+          <w:sz w:val="32"/>
+          <w:szCs w:val="32"/>
+          <w:rtl/>
+          <w:lang w:bidi="fa-IR"/>
+        </w:rPr>
+        <w:t>نویزهای</w:t>
+      </w:r>
+      <w:proofErr w:type="spellEnd"/>
+      <w:r>
+        <w:rPr>
+          <w:rFonts w:ascii="Comic Sans MS" w:hAnsi="Comic Sans MS" w:cs="B Nazanin" w:hint="cs"/>
+          <w:sz w:val="32"/>
+          <w:szCs w:val="32"/>
+          <w:rtl/>
+          <w:lang w:bidi="fa-IR"/>
+        </w:rPr>
+        <w:t xml:space="preserve"> نمک و فلفل بسیار خوب عمل میکند زیرا مقادیر نمک و فلفل که همان سیاه سفید هستند مقادیر خیلی بالا یا پایینی هستند و در میانه قرار نمیگیرند  در همسایگی در نظر گرفته شده همچنین نسبت به </w:t>
+      </w:r>
+      <w:proofErr w:type="spellStart"/>
+      <w:r>
+        <w:rPr>
+          <w:rFonts w:ascii="Comic Sans MS" w:hAnsi="Comic Sans MS" w:cs="B Nazanin" w:hint="cs"/>
+          <w:sz w:val="32"/>
+          <w:szCs w:val="32"/>
+          <w:rtl/>
+          <w:lang w:bidi="fa-IR"/>
+        </w:rPr>
+        <w:t>لبه‌ها</w:t>
+      </w:r>
+      <w:proofErr w:type="spellEnd"/>
+      <w:r>
+        <w:rPr>
+          <w:rFonts w:ascii="Comic Sans MS" w:hAnsi="Comic Sans MS" w:cs="B Nazanin" w:hint="cs"/>
+          <w:sz w:val="32"/>
+          <w:szCs w:val="32"/>
+          <w:rtl/>
+          <w:lang w:bidi="fa-IR"/>
+        </w:rPr>
+        <w:t xml:space="preserve"> بسیار بهتر از </w:t>
+      </w:r>
+      <w:proofErr w:type="spellStart"/>
+      <w:r>
+        <w:rPr>
+          <w:rFonts w:ascii="Comic Sans MS" w:hAnsi="Comic Sans MS" w:cs="B Nazanin" w:hint="cs"/>
+          <w:sz w:val="32"/>
+          <w:szCs w:val="32"/>
+          <w:rtl/>
+          <w:lang w:bidi="fa-IR"/>
+        </w:rPr>
+        <w:t>گاوسی</w:t>
+      </w:r>
+      <w:proofErr w:type="spellEnd"/>
+      <w:r>
+        <w:rPr>
+          <w:rFonts w:ascii="Comic Sans MS" w:hAnsi="Comic Sans MS" w:cs="B Nazanin" w:hint="cs"/>
+          <w:sz w:val="32"/>
+          <w:szCs w:val="32"/>
+          <w:rtl/>
+          <w:lang w:bidi="fa-IR"/>
+        </w:rPr>
+        <w:t xml:space="preserve"> عمل میکند به خاطر اینکه </w:t>
+      </w:r>
+      <w:r>
+        <w:rPr>
+          <w:rFonts w:ascii="Comic Sans MS" w:hAnsi="Comic Sans MS" w:cs="B Nazanin"/>
+          <w:sz w:val="32"/>
+          <w:szCs w:val="32"/>
+          <w:lang w:bidi="fa-IR"/>
+        </w:rPr>
+        <w:t>median</w:t>
+      </w:r>
+      <w:r>
+        <w:rPr>
+          <w:rFonts w:ascii="Comic Sans MS" w:hAnsi="Comic Sans MS" w:cs="B Nazanin" w:hint="cs"/>
+          <w:sz w:val="32"/>
+          <w:szCs w:val="32"/>
+          <w:rtl/>
+          <w:lang w:bidi="fa-IR"/>
+        </w:rPr>
+        <w:t xml:space="preserve"> یا میانه نسبت به داده های پرت (</w:t>
+      </w:r>
+      <w:r>
+        <w:rPr>
+          <w:rFonts w:ascii="Comic Sans MS" w:hAnsi="Comic Sans MS" w:cs="B Nazanin"/>
+          <w:sz w:val="32"/>
+          <w:szCs w:val="32"/>
+          <w:lang w:bidi="fa-IR"/>
+        </w:rPr>
+        <w:t>outliers</w:t>
+      </w:r>
+      <w:r>
+        <w:rPr>
+          <w:rFonts w:ascii="Comic Sans MS" w:hAnsi="Comic Sans MS" w:cs="B Nazanin" w:hint="cs"/>
+          <w:sz w:val="32"/>
+          <w:szCs w:val="32"/>
+          <w:rtl/>
+          <w:lang w:bidi="fa-IR"/>
+        </w:rPr>
+        <w:t xml:space="preserve">) مقاوم تر هستند. </w:t>
+      </w:r>
+      <w:r>
+        <w:rPr>
+          <w:rFonts w:ascii="Comic Sans MS" w:hAnsi="Comic Sans MS" w:cs="B Nazanin" w:hint="cs"/>
+          <w:sz w:val="32"/>
+          <w:szCs w:val="32"/>
+          <w:rtl/>
+          <w:lang w:bidi="fa-IR"/>
+        </w:rPr>
+        <w:t xml:space="preserve">البته اگر سایز کرنل کوچک در نظر بگیریم ممکن است گاهی اوقات خطوط درست را حذف کند، اگر عکس </w:t>
+      </w:r>
+      <w:r>
+        <w:rPr>
+          <w:rFonts w:ascii="Comic Sans MS" w:hAnsi="Comic Sans MS" w:cs="B Nazanin" w:hint="cs"/>
+          <w:sz w:val="32"/>
+          <w:szCs w:val="32"/>
+          <w:u w:val="single"/>
+          <w:rtl/>
+          <w:lang w:bidi="fa-IR"/>
+        </w:rPr>
+        <w:t>فقط</w:t>
+      </w:r>
+      <w:r>
+        <w:rPr>
+          <w:rFonts w:ascii="Comic Sans MS" w:hAnsi="Comic Sans MS" w:cs="B Nazanin" w:hint="cs"/>
+          <w:sz w:val="32"/>
+          <w:szCs w:val="32"/>
+          <w:rtl/>
+          <w:lang w:bidi="fa-IR"/>
+        </w:rPr>
+        <w:t xml:space="preserve"> دچار نویز </w:t>
+      </w:r>
+      <w:proofErr w:type="spellStart"/>
+      <w:r>
+        <w:rPr>
+          <w:rFonts w:ascii="Comic Sans MS" w:hAnsi="Comic Sans MS" w:cs="B Nazanin" w:hint="cs"/>
+          <w:sz w:val="32"/>
+          <w:szCs w:val="32"/>
+          <w:rtl/>
+          <w:lang w:bidi="fa-IR"/>
+        </w:rPr>
+        <w:t>گاوسی</w:t>
+      </w:r>
+      <w:proofErr w:type="spellEnd"/>
+      <w:r>
+        <w:rPr>
+          <w:rFonts w:ascii="Comic Sans MS" w:hAnsi="Comic Sans MS" w:cs="B Nazanin" w:hint="cs"/>
+          <w:sz w:val="32"/>
+          <w:szCs w:val="32"/>
+          <w:rtl/>
+          <w:lang w:bidi="fa-IR"/>
+        </w:rPr>
+        <w:t xml:space="preserve"> شده باشد خیلی ضعیف تر از فیلتر </w:t>
+      </w:r>
+      <w:proofErr w:type="spellStart"/>
+      <w:r>
+        <w:rPr>
+          <w:rFonts w:ascii="Comic Sans MS" w:hAnsi="Comic Sans MS" w:cs="B Nazanin" w:hint="cs"/>
+          <w:sz w:val="32"/>
+          <w:szCs w:val="32"/>
+          <w:rtl/>
+          <w:lang w:bidi="fa-IR"/>
+        </w:rPr>
+        <w:t>گاوسی</w:t>
+      </w:r>
+      <w:proofErr w:type="spellEnd"/>
+      <w:r>
+        <w:rPr>
+          <w:rFonts w:ascii="Comic Sans MS" w:hAnsi="Comic Sans MS" w:cs="B Nazanin" w:hint="cs"/>
+          <w:sz w:val="32"/>
+          <w:szCs w:val="32"/>
+          <w:rtl/>
+          <w:lang w:bidi="fa-IR"/>
+        </w:rPr>
+        <w:t xml:space="preserve"> عمل میکند</w:t>
+      </w:r>
+      <w:r>
+        <w:rPr>
+          <w:rFonts w:ascii="Comic Sans MS" w:hAnsi="Comic Sans MS" w:cs="B Nazanin" w:hint="cs"/>
+          <w:sz w:val="32"/>
+          <w:szCs w:val="32"/>
+          <w:rtl/>
+          <w:lang w:bidi="fa-IR"/>
+        </w:rPr>
+        <w:t xml:space="preserve"> و همچنین از فیلتر </w:t>
+      </w:r>
+      <w:proofErr w:type="spellStart"/>
+      <w:r>
+        <w:rPr>
+          <w:rFonts w:ascii="Comic Sans MS" w:hAnsi="Comic Sans MS" w:cs="B Nazanin" w:hint="cs"/>
+          <w:sz w:val="32"/>
+          <w:szCs w:val="32"/>
+          <w:rtl/>
+          <w:lang w:bidi="fa-IR"/>
+        </w:rPr>
+        <w:t>گاوسی</w:t>
+      </w:r>
+      <w:proofErr w:type="spellEnd"/>
+      <w:r>
+        <w:rPr>
+          <w:rFonts w:ascii="Comic Sans MS" w:hAnsi="Comic Sans MS" w:cs="B Nazanin" w:hint="cs"/>
+          <w:sz w:val="32"/>
+          <w:szCs w:val="32"/>
+          <w:rtl/>
+          <w:lang w:bidi="fa-IR"/>
+        </w:rPr>
+        <w:t xml:space="preserve"> کند تر است. </w:t>
+      </w:r>
+    </w:p>
+    <w:p>
+      <w:pPr>
+        <w:pStyle w:val="Heading4"/>
+        <w:bidi/>
+        <w:rPr>
+          <w:rFonts w:ascii="Comic Sans MS" w:hAnsi="Comic Sans MS" w:cs="B Nazanin"/>
+          <w:b/>
+          <w:bCs/>
+          <w:i w:val="0"/>
+          <w:iCs w:val="0"/>
+          <w:color w:val="000000" w:themeColor="text1"/>
+          <w:sz w:val="28"/>
+          <w:szCs w:val="28"/>
+          <w:rtl/>
+          <w:lang w:bidi="fa-IR"/>
+        </w:rPr>
+      </w:pPr>
+      <w:r>
+        <w:rPr>
+          <w:rFonts w:ascii="Comic Sans MS" w:hAnsi="Comic Sans MS" w:cs="B Nazanin"/>
+          <w:b/>
+          <w:bCs/>
+          <w:i w:val="0"/>
+          <w:iCs w:val="0"/>
+          <w:color w:val="000000" w:themeColor="text1"/>
+          <w:sz w:val="28"/>
+          <w:szCs w:val="28"/>
+          <w:rtl/>
+          <w:lang w:bidi="fa-IR"/>
+        </w:rPr>
+        <w:t xml:space="preserve">فیلتر </w:t>
+      </w:r>
+      <w:r>
+        <w:rPr>
+          <w:rFonts w:ascii="Comic Sans MS" w:hAnsi="Comic Sans MS" w:cs="B Nazanin"/>
+          <w:b/>
+          <w:bCs/>
+          <w:i w:val="0"/>
+          <w:iCs w:val="0"/>
+          <w:color w:val="000000" w:themeColor="text1"/>
+          <w:sz w:val="28"/>
+          <w:szCs w:val="28"/>
+          <w:lang w:bidi="fa-IR"/>
+        </w:rPr>
+        <w:t>bilateral</w:t>
+      </w:r>
+    </w:p>
+    <w:p>
+      <w:pPr>
+        <w:bidi/>
+        <w:jc w:val="both"/>
+        <w:rPr>
+          <w:rFonts w:ascii="Comic Sans MS" w:hAnsi="Comic Sans MS" w:cs="B Nazanin"/>
+          <w:sz w:val="32"/>
+          <w:szCs w:val="32"/>
+          <w:rtl/>
+          <w:lang w:bidi="fa-IR"/>
+        </w:rPr>
+      </w:pPr>
+      <w:r>
+        <w:rPr>
+          <w:rFonts w:ascii="Comic Sans MS" w:hAnsi="Comic Sans MS" w:cs="B Nazanin" w:hint="cs"/>
+          <w:sz w:val="32"/>
+          <w:szCs w:val="32"/>
+          <w:rtl/>
+          <w:lang w:bidi="fa-IR"/>
+        </w:rPr>
+        <w:t xml:space="preserve">وظیفه این فیلتر کاهش </w:t>
+      </w:r>
+      <w:proofErr w:type="spellStart"/>
+      <w:r>
+        <w:rPr>
+          <w:rFonts w:ascii="Comic Sans MS" w:hAnsi="Comic Sans MS" w:cs="B Nazanin" w:hint="cs"/>
+          <w:sz w:val="32"/>
+          <w:szCs w:val="32"/>
+          <w:rtl/>
+          <w:lang w:bidi="fa-IR"/>
+        </w:rPr>
+        <w:t>نویزهای</w:t>
+      </w:r>
+      <w:proofErr w:type="spellEnd"/>
+      <w:r>
+        <w:rPr>
+          <w:rFonts w:ascii="Comic Sans MS" w:hAnsi="Comic Sans MS" w:cs="B Nazanin" w:hint="cs"/>
+          <w:sz w:val="32"/>
+          <w:szCs w:val="32"/>
+          <w:rtl/>
+          <w:lang w:bidi="fa-IR"/>
+        </w:rPr>
+        <w:t xml:space="preserve"> هست که </w:t>
+      </w:r>
+      <w:proofErr w:type="spellStart"/>
+      <w:r>
+        <w:rPr>
+          <w:rFonts w:ascii="Comic Sans MS" w:hAnsi="Comic Sans MS" w:cs="B Nazanin" w:hint="cs"/>
+          <w:sz w:val="32"/>
+          <w:szCs w:val="32"/>
+          <w:rtl/>
+          <w:lang w:bidi="fa-IR"/>
+        </w:rPr>
+        <w:t>لبه‌ها</w:t>
+      </w:r>
+      <w:proofErr w:type="spellEnd"/>
+      <w:r>
+        <w:rPr>
+          <w:rFonts w:ascii="Comic Sans MS" w:hAnsi="Comic Sans MS" w:cs="B Nazanin" w:hint="cs"/>
+          <w:sz w:val="32"/>
+          <w:szCs w:val="32"/>
+          <w:rtl/>
+          <w:lang w:bidi="fa-IR"/>
+        </w:rPr>
+        <w:t xml:space="preserve"> را شدیدا تحت تاثیر قرار میدهند. یک فیلتر </w:t>
+      </w:r>
+      <w:proofErr w:type="spellStart"/>
+      <w:r>
+        <w:rPr>
+          <w:rFonts w:ascii="Comic Sans MS" w:hAnsi="Comic Sans MS" w:cs="B Nazanin" w:hint="cs"/>
+          <w:sz w:val="32"/>
+          <w:szCs w:val="32"/>
+          <w:rtl/>
+          <w:lang w:bidi="fa-IR"/>
+        </w:rPr>
+        <w:t>غیرخطی</w:t>
+      </w:r>
+      <w:proofErr w:type="spellEnd"/>
+      <w:r>
+        <w:rPr>
+          <w:rFonts w:ascii="Comic Sans MS" w:hAnsi="Comic Sans MS" w:cs="B Nazanin" w:hint="cs"/>
+          <w:sz w:val="32"/>
+          <w:szCs w:val="32"/>
+          <w:rtl/>
+          <w:lang w:bidi="fa-IR"/>
+        </w:rPr>
+        <w:t xml:space="preserve"> است و سعی میکند </w:t>
+      </w:r>
+      <w:proofErr w:type="spellStart"/>
+      <w:r>
+        <w:rPr>
+          <w:rFonts w:ascii="Comic Sans MS" w:hAnsi="Comic Sans MS" w:cs="B Nazanin" w:hint="cs"/>
+          <w:sz w:val="32"/>
+          <w:szCs w:val="32"/>
+          <w:rtl/>
+          <w:lang w:bidi="fa-IR"/>
+        </w:rPr>
+        <w:t>لبه‌ها</w:t>
+      </w:r>
+      <w:proofErr w:type="spellEnd"/>
+      <w:r>
+        <w:rPr>
+          <w:rFonts w:ascii="Comic Sans MS" w:hAnsi="Comic Sans MS" w:cs="B Nazanin" w:hint="cs"/>
+          <w:sz w:val="32"/>
+          <w:szCs w:val="32"/>
+          <w:rtl/>
+          <w:lang w:bidi="fa-IR"/>
+        </w:rPr>
+        <w:t xml:space="preserve"> را هموار کند. </w:t>
+      </w:r>
+      <w:r>
+        <w:rPr>
+          <w:rFonts w:ascii="Comic Sans MS" w:hAnsi="Comic Sans MS" w:cs="B Nazanin" w:hint="cs"/>
+          <w:sz w:val="32"/>
+          <w:szCs w:val="32"/>
+          <w:rtl/>
+          <w:lang w:bidi="fa-IR"/>
+        </w:rPr>
+        <w:t xml:space="preserve">نحوه کارکرد این فیلتر به اینگونه است که مانند فیلتر </w:t>
+      </w:r>
+      <w:proofErr w:type="spellStart"/>
+      <w:r>
+        <w:rPr>
+          <w:rFonts w:ascii="Comic Sans MS" w:hAnsi="Comic Sans MS" w:cs="B Nazanin" w:hint="cs"/>
+          <w:sz w:val="32"/>
+          <w:szCs w:val="32"/>
+          <w:rtl/>
+          <w:lang w:bidi="fa-IR"/>
+        </w:rPr>
+        <w:t>گوسی</w:t>
+      </w:r>
+      <w:proofErr w:type="spellEnd"/>
+      <w:r>
+        <w:rPr>
+          <w:rFonts w:ascii="Comic Sans MS" w:hAnsi="Comic Sans MS" w:cs="B Nazanin" w:hint="cs"/>
+          <w:sz w:val="32"/>
+          <w:szCs w:val="32"/>
+          <w:rtl/>
+          <w:lang w:bidi="fa-IR"/>
+        </w:rPr>
+        <w:t xml:space="preserve"> یک میانگین وزن دار از همسایگی را محاسبه میکند اما وزنی به هر پیکسل در همسایگی میدهد  به 2 عامل بستگی دارد: اول </w:t>
+      </w:r>
+      <w:r>
+        <w:rPr>
+          <w:rFonts w:ascii="Comic Sans MS" w:hAnsi="Comic Sans MS" w:cs="B Nazanin" w:hint="cs"/>
+          <w:sz w:val="32"/>
+          <w:szCs w:val="32"/>
+          <w:rtl/>
+          <w:lang w:bidi="fa-IR"/>
+        </w:rPr>
+        <w:t>به فاصله مکانی (</w:t>
+      </w:r>
+      <w:r>
+        <w:rPr>
+          <w:rFonts w:ascii="Comic Sans MS" w:hAnsi="Comic Sans MS" w:cs="B Nazanin"/>
+          <w:sz w:val="32"/>
+          <w:szCs w:val="32"/>
+          <w:lang w:bidi="fa-IR"/>
+        </w:rPr>
+        <w:t>spatial</w:t>
+      </w:r>
+      <w:r>
+        <w:rPr>
+          <w:rFonts w:ascii="Comic Sans MS" w:hAnsi="Comic Sans MS" w:cs="B Nazanin" w:hint="cs"/>
+          <w:sz w:val="32"/>
+          <w:szCs w:val="32"/>
+          <w:rtl/>
+          <w:lang w:bidi="fa-IR"/>
+        </w:rPr>
+        <w:t xml:space="preserve">) </w:t>
+      </w:r>
+      <w:r>
+        <w:rPr>
+          <w:rFonts w:ascii="Comic Sans MS" w:hAnsi="Comic Sans MS" w:cs="B Nazanin" w:hint="cs"/>
+          <w:sz w:val="32"/>
+          <w:szCs w:val="32"/>
+          <w:rtl/>
+          <w:lang w:bidi="fa-IR"/>
+        </w:rPr>
+        <w:t xml:space="preserve">یعنی اینکه یک همسایه چه قدر با پیکسل مرکزی فاصله دارد (مانند فیلتر </w:t>
+      </w:r>
+      <w:proofErr w:type="spellStart"/>
+      <w:r>
+        <w:rPr>
+          <w:rFonts w:ascii="Comic Sans MS" w:hAnsi="Comic Sans MS" w:cs="B Nazanin" w:hint="cs"/>
+          <w:sz w:val="32"/>
+          <w:szCs w:val="32"/>
+          <w:rtl/>
+          <w:lang w:bidi="fa-IR"/>
+        </w:rPr>
+        <w:t>گوسی</w:t>
+      </w:r>
+      <w:proofErr w:type="spellEnd"/>
+      <w:r>
+        <w:rPr>
+          <w:rFonts w:ascii="Comic Sans MS" w:hAnsi="Comic Sans MS" w:cs="B Nazanin" w:hint="cs"/>
+          <w:sz w:val="32"/>
+          <w:szCs w:val="32"/>
+          <w:rtl/>
+          <w:lang w:bidi="fa-IR"/>
+        </w:rPr>
+        <w:t xml:space="preserve"> پیکسل های نزدیک به مرکز وزن بیشتری میگیرند) و دوم </w:t>
+      </w:r>
+      <w:r>
+        <w:rPr>
+          <w:rFonts w:ascii="Comic Sans MS" w:hAnsi="Comic Sans MS" w:cs="B Nazanin" w:hint="cs"/>
+          <w:sz w:val="32"/>
+          <w:szCs w:val="32"/>
+          <w:rtl/>
+          <w:lang w:bidi="fa-IR"/>
+        </w:rPr>
+        <w:t xml:space="preserve">تفاوت شدت/کمیت یعنی اینکه </w:t>
+      </w:r>
+      <w:proofErr w:type="spellStart"/>
+      <w:r>
+        <w:rPr>
+          <w:rFonts w:ascii="Comic Sans MS" w:hAnsi="Comic Sans MS" w:cs="B Nazanin" w:hint="cs"/>
+          <w:sz w:val="32"/>
+          <w:szCs w:val="32"/>
+          <w:rtl/>
+          <w:lang w:bidi="fa-IR"/>
+        </w:rPr>
+        <w:t>همسایه‌های</w:t>
+      </w:r>
+      <w:proofErr w:type="spellEnd"/>
+      <w:r>
+        <w:rPr>
+          <w:rFonts w:ascii="Comic Sans MS" w:hAnsi="Comic Sans MS" w:cs="B Nazanin" w:hint="cs"/>
+          <w:sz w:val="32"/>
+          <w:szCs w:val="32"/>
+          <w:rtl/>
+          <w:lang w:bidi="fa-IR"/>
+        </w:rPr>
+        <w:t xml:space="preserve"> مختلف مقدار کمیت آنها چه قدر فرق میکند نسبت به </w:t>
+      </w:r>
+      <w:r>
+        <w:rPr>
+          <w:rFonts w:ascii="Comic Sans MS" w:hAnsi="Comic Sans MS" w:cs="B Nazanin" w:hint="cs"/>
+          <w:sz w:val="32"/>
+          <w:szCs w:val="32"/>
+          <w:rtl/>
+          <w:lang w:bidi="fa-IR"/>
+        </w:rPr>
+        <w:t xml:space="preserve">کمیت پیکسل مرکزی ( یعنی </w:t>
+      </w:r>
+      <w:proofErr w:type="spellStart"/>
+      <w:r>
+        <w:rPr>
+          <w:rFonts w:ascii="Comic Sans MS" w:hAnsi="Comic Sans MS" w:cs="B Nazanin" w:hint="cs"/>
+          <w:sz w:val="32"/>
+          <w:szCs w:val="32"/>
+          <w:rtl/>
+          <w:lang w:bidi="fa-IR"/>
+        </w:rPr>
+        <w:t>پیکسل‌هایی</w:t>
+      </w:r>
+      <w:proofErr w:type="spellEnd"/>
+      <w:r>
+        <w:rPr>
+          <w:rFonts w:ascii="Comic Sans MS" w:hAnsi="Comic Sans MS" w:cs="B Nazanin" w:hint="cs"/>
+          <w:sz w:val="32"/>
+          <w:szCs w:val="32"/>
+          <w:rtl/>
+          <w:lang w:bidi="fa-IR"/>
+        </w:rPr>
+        <w:t xml:space="preserve"> که کمیت یا شدت مشابه داشته باشند </w:t>
+      </w:r>
+      <w:r>
+        <w:rPr>
+          <w:rFonts w:ascii="Comic Sans MS" w:hAnsi="Comic Sans MS" w:cs="B Nazanin" w:hint="cs"/>
+          <w:sz w:val="32"/>
+          <w:szCs w:val="32"/>
+          <w:rtl/>
+          <w:lang w:bidi="fa-IR"/>
+        </w:rPr>
+        <w:t xml:space="preserve">وزن بیشتری میگیرند). </w:t>
+      </w:r>
+      <w:r>
+        <w:rPr>
+          <w:rFonts w:ascii="Comic Sans MS" w:hAnsi="Comic Sans MS" w:cs="B Nazanin" w:hint="cs"/>
+          <w:sz w:val="32"/>
+          <w:szCs w:val="32"/>
+          <w:rtl/>
+          <w:lang w:bidi="fa-IR"/>
+        </w:rPr>
+        <w:t xml:space="preserve">این فیلتر 3 پارامتر دارد: اول </w:t>
+      </w:r>
+      <w:r>
+        <w:rPr>
+          <w:rFonts w:ascii="Comic Sans MS" w:hAnsi="Comic Sans MS" w:cs="B Nazanin"/>
+          <w:sz w:val="32"/>
+          <w:szCs w:val="32"/>
+          <w:lang w:bidi="fa-IR"/>
+        </w:rPr>
+        <w:t>d</w:t>
+      </w:r>
+      <w:r>
+        <w:rPr>
+          <w:rFonts w:ascii="Comic Sans MS" w:hAnsi="Comic Sans MS" w:cs="B Nazanin" w:hint="cs"/>
+          <w:sz w:val="32"/>
+          <w:szCs w:val="32"/>
+          <w:rtl/>
+          <w:lang w:bidi="fa-IR"/>
+        </w:rPr>
+        <w:t xml:space="preserve"> که بیانگر قطر همسایگی </w:t>
+      </w:r>
+      <w:proofErr w:type="spellStart"/>
+      <w:r>
+        <w:rPr>
+          <w:rFonts w:ascii="Comic Sans MS" w:hAnsi="Comic Sans MS" w:cs="B Nazanin" w:hint="cs"/>
+          <w:sz w:val="32"/>
+          <w:szCs w:val="32"/>
+          <w:rtl/>
+          <w:lang w:bidi="fa-IR"/>
+        </w:rPr>
+        <w:t>پیکسل‌ها</w:t>
+      </w:r>
+      <w:proofErr w:type="spellEnd"/>
+      <w:r>
+        <w:rPr>
+          <w:rFonts w:ascii="Comic Sans MS" w:hAnsi="Comic Sans MS" w:cs="B Nazanin" w:hint="cs"/>
+          <w:sz w:val="32"/>
+          <w:szCs w:val="32"/>
+          <w:rtl/>
+          <w:lang w:bidi="fa-IR"/>
+        </w:rPr>
+        <w:t xml:space="preserve"> هست، طبیعتا </w:t>
+      </w:r>
+      <w:r>
+        <w:rPr>
+          <w:rFonts w:ascii="Comic Sans MS" w:hAnsi="Comic Sans MS" w:cs="B Nazanin" w:hint="cs"/>
+          <w:sz w:val="32"/>
+          <w:szCs w:val="32"/>
+          <w:rtl/>
+          <w:lang w:bidi="fa-IR"/>
+        </w:rPr>
+        <w:t xml:space="preserve">هر چه مقدار آن بزرگتر باشد، پیکسل های بیشتری شامل محاسبات میشوند و سرعت </w:t>
+      </w:r>
+      <w:proofErr w:type="spellStart"/>
+      <w:r>
+        <w:rPr>
+          <w:rFonts w:ascii="Comic Sans MS" w:hAnsi="Comic Sans MS" w:cs="B Nazanin" w:hint="cs"/>
+          <w:sz w:val="32"/>
+          <w:szCs w:val="32"/>
+          <w:rtl/>
+          <w:lang w:bidi="fa-IR"/>
+        </w:rPr>
+        <w:t>آهسته‌تر</w:t>
+      </w:r>
+      <w:proofErr w:type="spellEnd"/>
+      <w:r>
+        <w:rPr>
+          <w:rFonts w:ascii="Comic Sans MS" w:hAnsi="Comic Sans MS" w:cs="B Nazanin" w:hint="cs"/>
+          <w:sz w:val="32"/>
+          <w:szCs w:val="32"/>
+          <w:rtl/>
+          <w:lang w:bidi="fa-IR"/>
+        </w:rPr>
+        <w:t xml:space="preserve"> میشود.</w:t>
+      </w:r>
+      <w:r>
+        <w:rPr>
+          <w:rFonts w:ascii="Comic Sans MS" w:hAnsi="Comic Sans MS" w:cs="B Nazanin" w:hint="cs"/>
+          <w:sz w:val="32"/>
+          <w:szCs w:val="32"/>
+          <w:rtl/>
+          <w:lang w:bidi="fa-IR"/>
+        </w:rPr>
+        <w:t xml:space="preserve"> دوم</w:t>
+      </w:r>
+      <w:r>
+        <w:rPr>
+          <w:rFonts w:ascii="Comic Sans MS" w:hAnsi="Comic Sans MS" w:cs="B Nazanin" w:hint="cs"/>
+          <w:sz w:val="32"/>
+          <w:szCs w:val="32"/>
+          <w:rtl/>
+          <w:lang w:bidi="fa-IR"/>
+        </w:rPr>
+        <w:t xml:space="preserve"> </w:t>
+      </w:r>
+      <w:proofErr w:type="spellStart"/>
+      <w:r>
+        <w:rPr>
+          <w:rFonts w:ascii="Comic Sans MS" w:hAnsi="Comic Sans MS" w:cs="B Nazanin"/>
+          <w:sz w:val="32"/>
+          <w:szCs w:val="32"/>
+          <w:lang w:bidi="fa-IR"/>
+        </w:rPr>
+        <w:t>sigmaColor</w:t>
+      </w:r>
+      <w:proofErr w:type="spellEnd"/>
+      <w:r>
+        <w:rPr>
+          <w:rFonts w:ascii="Comic Sans MS" w:hAnsi="Comic Sans MS" w:cs="B Nazanin" w:hint="cs"/>
+          <w:sz w:val="32"/>
+          <w:szCs w:val="32"/>
+          <w:rtl/>
+          <w:lang w:bidi="fa-IR"/>
+        </w:rPr>
+        <w:t xml:space="preserve"> </w:t>
+      </w:r>
+      <w:r>
+        <w:rPr>
+          <w:rFonts w:ascii="Comic Sans MS" w:hAnsi="Comic Sans MS" w:cs="B Nazanin" w:hint="cs"/>
+          <w:sz w:val="32"/>
+          <w:szCs w:val="32"/>
+          <w:rtl/>
+          <w:lang w:bidi="fa-IR"/>
+        </w:rPr>
+        <w:t xml:space="preserve">این پارامتر سیگما را در فضای کمیت فیلتر میکند یعنی هر چه مقدار آن بیشتر باشد </w:t>
+      </w:r>
+      <w:proofErr w:type="spellStart"/>
+      <w:r>
+        <w:rPr>
+          <w:rFonts w:ascii="Comic Sans MS" w:hAnsi="Comic Sans MS" w:cs="B Nazanin" w:hint="cs"/>
+          <w:sz w:val="32"/>
+          <w:szCs w:val="32"/>
+          <w:rtl/>
+          <w:lang w:bidi="fa-IR"/>
+        </w:rPr>
+        <w:t>پیکسل‌هایی</w:t>
+      </w:r>
+      <w:proofErr w:type="spellEnd"/>
+      <w:r>
+        <w:rPr>
+          <w:rFonts w:ascii="Comic Sans MS" w:hAnsi="Comic Sans MS" w:cs="B Nazanin" w:hint="cs"/>
+          <w:sz w:val="32"/>
+          <w:szCs w:val="32"/>
+          <w:rtl/>
+          <w:lang w:bidi="fa-IR"/>
+        </w:rPr>
+        <w:t xml:space="preserve"> که شدت</w:t>
+      </w:r>
+      <w:r>
+        <w:rPr>
+          <w:rFonts w:ascii="Comic Sans MS" w:hAnsi="Comic Sans MS" w:cs="B Nazanin" w:hint="cs"/>
+          <w:sz w:val="32"/>
+          <w:szCs w:val="32"/>
+          <w:rtl/>
+          <w:lang w:bidi="fa-IR"/>
+        </w:rPr>
+        <w:t xml:space="preserve">/کمیت تفاوت بزرگتری دارند شامل میانگین گیری میشوند ( </w:t>
+      </w:r>
+      <w:r>
+        <w:rPr>
+          <w:rFonts w:ascii="Comic Sans MS" w:hAnsi="Comic Sans MS" w:cs="B Nazanin" w:hint="cs"/>
+          <w:sz w:val="32"/>
+          <w:szCs w:val="32"/>
+          <w:rtl/>
+          <w:lang w:bidi="fa-IR"/>
+        </w:rPr>
+        <w:lastRenderedPageBreak/>
+        <w:t xml:space="preserve">یعنی </w:t>
+      </w:r>
+      <w:proofErr w:type="spellStart"/>
+      <w:r>
+        <w:rPr>
+          <w:rFonts w:ascii="Comic Sans MS" w:hAnsi="Comic Sans MS" w:cs="B Nazanin" w:hint="cs"/>
+          <w:sz w:val="32"/>
+          <w:szCs w:val="32"/>
+          <w:rtl/>
+          <w:lang w:bidi="fa-IR"/>
+        </w:rPr>
+        <w:t>لبه‌ها</w:t>
+      </w:r>
+      <w:proofErr w:type="spellEnd"/>
+      <w:r>
+        <w:rPr>
+          <w:rFonts w:ascii="Comic Sans MS" w:hAnsi="Comic Sans MS" w:cs="B Nazanin" w:hint="cs"/>
+          <w:sz w:val="32"/>
+          <w:szCs w:val="32"/>
+          <w:rtl/>
+          <w:lang w:bidi="fa-IR"/>
+        </w:rPr>
+        <w:t xml:space="preserve"> خیلی هموار تر میشوند و کم میشوند اگر مقدار خیلی زیاد باشد و تصویر خیلی </w:t>
+      </w:r>
+      <w:r>
+        <w:rPr>
+          <w:rFonts w:ascii="Comic Sans MS" w:hAnsi="Comic Sans MS" w:cs="B Nazanin"/>
+          <w:sz w:val="32"/>
+          <w:szCs w:val="32"/>
+          <w:lang w:bidi="fa-IR"/>
+        </w:rPr>
+        <w:t>blur</w:t>
+      </w:r>
+      <w:r>
+        <w:rPr>
+          <w:rFonts w:ascii="Comic Sans MS" w:hAnsi="Comic Sans MS" w:cs="B Nazanin" w:hint="cs"/>
+          <w:sz w:val="32"/>
+          <w:szCs w:val="32"/>
+          <w:rtl/>
+          <w:lang w:bidi="fa-IR"/>
+        </w:rPr>
+        <w:t xml:space="preserve"> میشود). </w:t>
+      </w:r>
+      <w:r>
+        <w:rPr>
+          <w:rFonts w:ascii="Comic Sans MS" w:hAnsi="Comic Sans MS" w:cs="B Nazanin" w:hint="cs"/>
+          <w:sz w:val="32"/>
+          <w:szCs w:val="32"/>
+          <w:rtl/>
+          <w:lang w:bidi="fa-IR"/>
+        </w:rPr>
+        <w:t xml:space="preserve">سوم </w:t>
+      </w:r>
+      <w:proofErr w:type="spellStart"/>
+      <w:r>
+        <w:rPr>
+          <w:rFonts w:ascii="Comic Sans MS" w:hAnsi="Comic Sans MS" w:cs="B Nazanin"/>
+          <w:sz w:val="32"/>
+          <w:szCs w:val="32"/>
+          <w:lang w:bidi="fa-IR"/>
+        </w:rPr>
+        <w:t>sigmaSpace</w:t>
+      </w:r>
+      <w:proofErr w:type="spellEnd"/>
+      <w:r>
+        <w:rPr>
+          <w:rFonts w:ascii="Comic Sans MS" w:hAnsi="Comic Sans MS" w:cs="B Nazanin" w:hint="cs"/>
+          <w:sz w:val="32"/>
+          <w:szCs w:val="32"/>
+          <w:rtl/>
+          <w:lang w:bidi="fa-IR"/>
+        </w:rPr>
+        <w:t xml:space="preserve"> که سیگما را در فضای مختصات فیلتر میکند، </w:t>
+      </w:r>
+      <w:r>
+        <w:rPr>
+          <w:rFonts w:ascii="Comic Sans MS" w:hAnsi="Comic Sans MS" w:cs="B Nazanin" w:hint="cs"/>
+          <w:sz w:val="32"/>
+          <w:szCs w:val="32"/>
+          <w:rtl/>
+          <w:lang w:bidi="fa-IR"/>
+        </w:rPr>
+        <w:t xml:space="preserve">یعنی </w:t>
+      </w:r>
+      <w:r>
+        <w:rPr>
+          <w:rFonts w:ascii="Comic Sans MS" w:hAnsi="Comic Sans MS" w:cs="B Nazanin" w:hint="cs"/>
+          <w:sz w:val="32"/>
+          <w:szCs w:val="32"/>
+          <w:rtl/>
+          <w:lang w:bidi="fa-IR"/>
+        </w:rPr>
+        <w:t xml:space="preserve">هر چه قدر مقدار آن بزرگتر باشد </w:t>
+      </w:r>
+      <w:proofErr w:type="spellStart"/>
+      <w:r>
+        <w:rPr>
+          <w:rFonts w:ascii="Comic Sans MS" w:hAnsi="Comic Sans MS" w:cs="B Nazanin" w:hint="cs"/>
+          <w:sz w:val="32"/>
+          <w:szCs w:val="32"/>
+          <w:rtl/>
+          <w:lang w:bidi="fa-IR"/>
+        </w:rPr>
+        <w:t>پیکسل‌هایی</w:t>
+      </w:r>
+      <w:proofErr w:type="spellEnd"/>
+      <w:r>
+        <w:rPr>
+          <w:rFonts w:ascii="Comic Sans MS" w:hAnsi="Comic Sans MS" w:cs="B Nazanin" w:hint="cs"/>
+          <w:sz w:val="32"/>
+          <w:szCs w:val="32"/>
+          <w:rtl/>
+          <w:lang w:bidi="fa-IR"/>
+        </w:rPr>
+        <w:t xml:space="preserve"> که فاصله </w:t>
+      </w:r>
+      <w:proofErr w:type="spellStart"/>
+      <w:r>
+        <w:rPr>
+          <w:rFonts w:ascii="Comic Sans MS" w:hAnsi="Comic Sans MS" w:cs="B Nazanin" w:hint="cs"/>
+          <w:sz w:val="32"/>
+          <w:szCs w:val="32"/>
+          <w:rtl/>
+          <w:lang w:bidi="fa-IR"/>
+        </w:rPr>
+        <w:t>دورتری</w:t>
+      </w:r>
+      <w:proofErr w:type="spellEnd"/>
+      <w:r>
+        <w:rPr>
+          <w:rFonts w:ascii="Comic Sans MS" w:hAnsi="Comic Sans MS" w:cs="B Nazanin" w:hint="cs"/>
+          <w:sz w:val="32"/>
+          <w:szCs w:val="32"/>
+          <w:rtl/>
+          <w:lang w:bidi="fa-IR"/>
+        </w:rPr>
+        <w:t xml:space="preserve"> دارند تاثیر بیشتری دارند. </w:t>
+      </w:r>
+    </w:p>
+    <w:p>
+      <w:pPr>
+        <w:bidi/>
+        <w:jc w:val="both"/>
+        <w:rPr>
+          <w:rFonts w:ascii="Comic Sans MS" w:hAnsi="Comic Sans MS" w:cs="B Nazanin"/>
+          <w:sz w:val="32"/>
+          <w:szCs w:val="32"/>
+          <w:rtl/>
+          <w:lang w:bidi="fa-IR"/>
+        </w:rPr>
+      </w:pPr>
+      <w:r>
+        <w:rPr>
+          <w:rFonts w:ascii="Comic Sans MS" w:hAnsi="Comic Sans MS" w:cs="B Nazanin" w:hint="cs"/>
+          <w:sz w:val="32"/>
+          <w:szCs w:val="32"/>
+          <w:rtl/>
+          <w:lang w:bidi="fa-IR"/>
+        </w:rPr>
+        <w:t xml:space="preserve">این فیلتر معمولا میتواند یک تعادل خوبی داشته باشد بین هر 2 هدف یعنی هم بتواند به خوبی نویز را کاهش دهد هم </w:t>
+      </w:r>
+      <w:proofErr w:type="spellStart"/>
+      <w:r>
+        <w:rPr>
+          <w:rFonts w:ascii="Comic Sans MS" w:hAnsi="Comic Sans MS" w:cs="B Nazanin" w:hint="cs"/>
+          <w:sz w:val="32"/>
+          <w:szCs w:val="32"/>
+          <w:rtl/>
+          <w:lang w:bidi="fa-IR"/>
+        </w:rPr>
+        <w:t>لبه‌ها</w:t>
+      </w:r>
+      <w:proofErr w:type="spellEnd"/>
+      <w:r>
+        <w:rPr>
+          <w:rFonts w:ascii="Comic Sans MS" w:hAnsi="Comic Sans MS" w:cs="B Nazanin" w:hint="cs"/>
+          <w:sz w:val="32"/>
+          <w:szCs w:val="32"/>
+          <w:rtl/>
+          <w:lang w:bidi="fa-IR"/>
+        </w:rPr>
+        <w:t xml:space="preserve"> را به خوبی نگه دارد. البته عیب این فیلتر این است که به طور </w:t>
+      </w:r>
+      <w:r>
+        <w:rPr>
+          <w:rFonts w:ascii="Comic Sans MS" w:hAnsi="Comic Sans MS" w:cs="B Nazanin" w:hint="cs"/>
+          <w:sz w:val="32"/>
+          <w:szCs w:val="32"/>
+          <w:rtl/>
+          <w:lang w:bidi="fa-IR"/>
+        </w:rPr>
+        <w:t xml:space="preserve">چشمگیر از فیلتر </w:t>
+      </w:r>
+      <w:proofErr w:type="spellStart"/>
+      <w:r>
+        <w:rPr>
+          <w:rFonts w:ascii="Comic Sans MS" w:hAnsi="Comic Sans MS" w:cs="B Nazanin" w:hint="cs"/>
+          <w:sz w:val="32"/>
+          <w:szCs w:val="32"/>
+          <w:rtl/>
+          <w:lang w:bidi="fa-IR"/>
+        </w:rPr>
+        <w:t>گاوسی</w:t>
+      </w:r>
+      <w:proofErr w:type="spellEnd"/>
+      <w:r>
+        <w:rPr>
+          <w:rFonts w:ascii="Comic Sans MS" w:hAnsi="Comic Sans MS" w:cs="B Nazanin" w:hint="cs"/>
+          <w:sz w:val="32"/>
+          <w:szCs w:val="32"/>
+          <w:rtl/>
+          <w:lang w:bidi="fa-IR"/>
+        </w:rPr>
+        <w:t xml:space="preserve"> و میانه کند تر است. تنظیم کردن پارامتر آن میتواند خروجی را بهینه کند، همچنین در برابر نویز نمک و فلفل نسبت به فیلتر میانه کمتر کارآمد هست. </w:t>
+      </w:r>
+    </w:p>
+    <w:p>
+      <w:pPr>
+        <w:bidi/>
+        <w:jc w:val="both"/>
+        <w:rPr>
+          <w:rFonts w:ascii="Comic Sans MS" w:hAnsi="Comic Sans MS" w:cs="B Nazanin"/>
+          <w:sz w:val="32"/>
+          <w:szCs w:val="32"/>
+          <w:rtl/>
+          <w:lang w:bidi="fa-IR"/>
+        </w:rPr>
+      </w:pPr>
+      <w:r>
+        <w:rPr>
+          <w:rFonts w:ascii="Comic Sans MS" w:hAnsi="Comic Sans MS" w:cs="B Nazanin" w:hint="cs"/>
+          <w:sz w:val="32"/>
+          <w:szCs w:val="32"/>
+          <w:rtl/>
+          <w:lang w:bidi="fa-IR"/>
+        </w:rPr>
+        <w:t>گزارش کار</w:t>
+      </w:r>
+    </w:p>
+    <w:p>
+      <w:pPr>
+        <w:bidi/>
+        <w:jc w:val="both"/>
+        <w:rPr>
+          <w:rFonts w:ascii="Comic Sans MS" w:hAnsi="Comic Sans MS" w:cs="B Nazanin"/>
+          <w:sz w:val="32"/>
+          <w:szCs w:val="32"/>
+          <w:rtl/>
+          <w:lang w:bidi="fa-IR"/>
+        </w:rPr>
+      </w:pPr>
+      <w:r>
+        <w:rPr>
+          <w:rFonts w:ascii="Comic Sans MS" w:hAnsi="Comic Sans MS" w:cs="B Nazanin" w:hint="cs"/>
+          <w:sz w:val="32"/>
+          <w:szCs w:val="32"/>
+          <w:rtl/>
+          <w:lang w:bidi="fa-IR"/>
+        </w:rPr>
+        <w:t xml:space="preserve">تا قبل از اعمال فیلتر بقیه کد مانند قبل است و توضیحات آنها در بالاتر آمده است فقط در بخش </w:t>
+      </w:r>
+      <w:proofErr w:type="spellStart"/>
+      <w:r>
+        <w:rPr>
+          <w:rFonts w:ascii="Comic Sans MS" w:hAnsi="Comic Sans MS" w:cs="B Nazanin" w:hint="cs"/>
+          <w:sz w:val="32"/>
+          <w:szCs w:val="32"/>
+          <w:rtl/>
+          <w:lang w:bidi="fa-IR"/>
+        </w:rPr>
+        <w:t>پارامترها</w:t>
+      </w:r>
+      <w:proofErr w:type="spellEnd"/>
+      <w:r>
+        <w:rPr>
+          <w:rFonts w:ascii="Comic Sans MS" w:hAnsi="Comic Sans MS" w:cs="B Nazanin" w:hint="cs"/>
+          <w:sz w:val="32"/>
+          <w:szCs w:val="32"/>
+          <w:rtl/>
+          <w:lang w:bidi="fa-IR"/>
+        </w:rPr>
+        <w:t>، پارامترهای فیلترهای گفته شده را که بالاتر توضیح دادیم اضافه میکنیم:</w:t>
+      </w:r>
+    </w:p>
+    <w:p>
+      <w:pPr>
+        <w:bidi/>
+        <w:jc w:val="both"/>
+        <w:rPr>
+          <w:rFonts w:ascii="Comic Sans MS" w:hAnsi="Comic Sans MS" w:cs="B Nazanin"/>
+          <w:sz w:val="32"/>
+          <w:szCs w:val="32"/>
+          <w:lang w:bidi="fa-IR"/>
+        </w:rPr>
+      </w:pPr>
+      <w:r>
+        <w:rPr>
+          <w:noProof/>
+        </w:rPr>
+        <w:drawing>
+          <wp:inline distT="0" distB="0" distL="0" distR="0" wp14:anchorId="4A871DB5" wp14:editId="0AB9281A">
+            <wp:extent cx="5943600" cy="804545"/>
+            <wp:effectExtent l="0" t="0" r="0" b="0"/>
+            <wp:docPr id="848037089" name="Picture 1"/>
+            <wp:cNvGraphicFramePr>
+              <a:graphicFrameLocks xmlns:a="http://schemas.openxmlformats.org/drawingml/2006/main" noChangeAspect="1"/>
+            </wp:cNvGraphicFramePr>
+            <a:graphic xmlns:a="http://schemas.openxmlformats.org/drawingml/2006/main">
+              <a:graphicData uri="http://schemas.openxmlformats.org/drawingml/2006/picture">
+                <pic:pic xmlns:pic="http://schemas.openxmlformats.org/drawingml/2006/picture">
+                  <pic:nvPicPr>
+                    <pic:cNvPr id="848037089" name=""/>
+                    <pic:cNvPicPr/>
+                  </pic:nvPicPr>
+                  <pic:blipFill>
+                    <a:blip r:embed="rId17"/>
+                    <a:stretch>
+                      <a:fillRect/>
+                    </a:stretch>
+                  </pic:blipFill>
+                  <pic:spPr>
+                    <a:xfrm>
+                      <a:off x="0" y="0"/>
+                      <a:ext cx="5943600" cy="804545"/>
+                    </a:xfrm>
+                    <a:prstGeom prst="rect">
+                      <a:avLst/>
+                    </a:prstGeom>
+                  </pic:spPr>
+                </pic:pic>
+              </a:graphicData>
+            </a:graphic>
+          </wp:inline>
+        </w:drawing>
+      </w:r>
+    </w:p>
+    <w:p>
+      <w:pPr>
+        <w:bidi/>
+        <w:jc w:val="both"/>
+        <w:rPr>
+          <w:rFonts w:ascii="Comic Sans MS" w:hAnsi="Comic Sans MS" w:cs="B Nazanin"/>
+          <w:sz w:val="32"/>
+          <w:szCs w:val="32"/>
+          <w:rtl/>
+          <w:lang w:bidi="fa-IR"/>
+        </w:rPr>
+      </w:pPr>
+      <w:r>
+        <w:rPr>
+          <w:rFonts w:ascii="Comic Sans MS" w:hAnsi="Comic Sans MS" w:cs="B Nazanin" w:hint="cs"/>
+          <w:sz w:val="32"/>
+          <w:szCs w:val="32"/>
+          <w:rtl/>
+          <w:lang w:bidi="fa-IR"/>
+        </w:rPr>
+        <w:t>سپس</w:t>
+      </w:r>
+    </w:p>
+    <w:p>
+      <w:pPr>
+        <w:bidi/>
+        <w:jc w:val="both"/>
+        <w:rPr>
+          <w:rFonts w:ascii="Comic Sans MS" w:hAnsi="Comic Sans MS" w:cs="B Nazanin"/>
+          <w:sz w:val="32"/>
+          <w:szCs w:val="32"/>
+          <w:rtl/>
+          <w:lang w:bidi="fa-IR"/>
+        </w:rPr>
+      </w:pPr>
+      <w:r>
+        <w:rPr>
+          <w:noProof/>
+        </w:rPr>
+        <w:drawing>
+          <wp:inline distT="0" distB="0" distL="0" distR="0" wp14:anchorId="36DB80B3" wp14:editId="6DDDDEFE">
+            <wp:extent cx="5943600" cy="2102485"/>
+            <wp:effectExtent l="0" t="0" r="0" b="0"/>
+            <wp:docPr id="1881083205" name="Picture 1"/>
+            <wp:cNvGraphicFramePr>
+              <a:graphicFrameLocks xmlns:a="http://schemas.openxmlformats.org/drawingml/2006/main" noChangeAspect="1"/>
+            </wp:cNvGraphicFramePr>
+            <a:graphic xmlns:a="http://schemas.openxmlformats.org/drawingml/2006/main">
+              <a:graphicData uri="http://schemas.openxmlformats.org/drawingml/2006/picture">
+                <pic:pic xmlns:pic="http://schemas.openxmlformats.org/drawingml/2006/picture">
+                  <pic:nvPicPr>
+                    <pic:cNvPr id="1881083205" name=""/>
+                    <pic:cNvPicPr/>
+                  </pic:nvPicPr>
+                  <pic:blipFill>
+                    <a:blip r:embed="rId18"/>
+                    <a:stretch>
+                      <a:fillRect/>
+                    </a:stretch>
+                  </pic:blipFill>
+                  <pic:spPr>
+                    <a:xfrm>
+                      <a:off x="0" y="0"/>
+                      <a:ext cx="5943600" cy="2102485"/>
+                    </a:xfrm>
+                    <a:prstGeom prst="rect">
+                      <a:avLst/>
+                    </a:prstGeom>
+                  </pic:spPr>
+                </pic:pic>
+              </a:graphicData>
+            </a:graphic>
+          </wp:inline>
+        </w:drawing>
+      </w:r>
+    </w:p>
+    <w:p>
+      <w:pPr>
+        <w:bidi/>
+        <w:jc w:val="both"/>
+        <w:rPr>
+          <w:rFonts w:ascii="Comic Sans MS" w:hAnsi="Comic Sans MS" w:cs="B Nazanin"/>
+          <w:sz w:val="32"/>
+          <w:szCs w:val="32"/>
+          <w:lang w:bidi="fa-IR"/>
+        </w:rPr>
+      </w:pPr>
+      <w:r>
+        <w:rPr>
+          <w:rFonts w:ascii="Comic Sans MS" w:hAnsi="Comic Sans MS" w:cs="B Nazanin" w:hint="cs"/>
+          <w:sz w:val="32"/>
+          <w:szCs w:val="32"/>
+          <w:rtl/>
+          <w:lang w:bidi="fa-IR"/>
+        </w:rPr>
+        <w:lastRenderedPageBreak/>
+        <w:t xml:space="preserve">در این قسمت با کمک کتابخانه </w:t>
+      </w:r>
+      <w:r>
+        <w:rPr>
+          <w:rFonts w:ascii="Comic Sans MS" w:hAnsi="Comic Sans MS" w:cs="B Nazanin"/>
+          <w:sz w:val="32"/>
+          <w:szCs w:val="32"/>
+          <w:lang w:bidi="fa-IR"/>
+        </w:rPr>
+        <w:t>cv2</w:t>
+      </w:r>
+      <w:r>
+        <w:rPr>
+          <w:rFonts w:ascii="Comic Sans MS" w:hAnsi="Comic Sans MS" w:cs="B Nazanin" w:hint="cs"/>
+          <w:sz w:val="32"/>
+          <w:szCs w:val="32"/>
+          <w:rtl/>
+          <w:lang w:bidi="fa-IR"/>
+        </w:rPr>
+        <w:t xml:space="preserve"> </w:t>
+      </w:r>
+      <w:proofErr w:type="spellStart"/>
+      <w:r>
+        <w:rPr>
+          <w:rFonts w:ascii="Comic Sans MS" w:hAnsi="Comic Sans MS" w:cs="B Nazanin" w:hint="cs"/>
+          <w:sz w:val="32"/>
+          <w:szCs w:val="32"/>
+          <w:rtl/>
+          <w:lang w:bidi="fa-IR"/>
+        </w:rPr>
+        <w:t>فیلترهایی</w:t>
+      </w:r>
+      <w:proofErr w:type="spellEnd"/>
+      <w:r>
+        <w:rPr>
+          <w:rFonts w:ascii="Comic Sans MS" w:hAnsi="Comic Sans MS" w:cs="B Nazanin" w:hint="cs"/>
+          <w:sz w:val="32"/>
+          <w:szCs w:val="32"/>
+          <w:rtl/>
+          <w:lang w:bidi="fa-IR"/>
+        </w:rPr>
+        <w:t xml:space="preserve"> که بالاتر توضیح دادیم را اعمال میکنیم و بعد در ادامه کد از </w:t>
+      </w:r>
+      <w:r>
+        <w:rPr>
+          <w:rFonts w:ascii="Comic Sans MS" w:hAnsi="Comic Sans MS" w:cs="B Nazanin"/>
+          <w:sz w:val="32"/>
+          <w:szCs w:val="32"/>
+          <w:lang w:bidi="fa-IR"/>
+        </w:rPr>
+        <w:t>matplotlib</w:t>
+      </w:r>
+      <w:r>
+        <w:rPr>
+          <w:rFonts w:ascii="Comic Sans MS" w:hAnsi="Comic Sans MS" w:cs="B Nazanin" w:hint="cs"/>
+          <w:sz w:val="32"/>
+          <w:szCs w:val="32"/>
+          <w:rtl/>
+          <w:lang w:bidi="fa-IR"/>
+        </w:rPr>
+        <w:t xml:space="preserve"> استفاده میکنیم و خروجی را نمایش میدهیم. </w:t>
+      </w:r>
+      <w:r>
+        <w:rPr>
+          <w:rFonts w:ascii="Comic Sans MS" w:hAnsi="Comic Sans MS" w:cs="B Nazanin" w:hint="cs"/>
+          <w:sz w:val="32"/>
+          <w:szCs w:val="32"/>
+          <w:rtl/>
+          <w:lang w:bidi="fa-IR"/>
+        </w:rPr>
+        <w:t xml:space="preserve">هر سطر خروجی نمایش داده شده شامل یک نویز مشخص و اعمال فیلترهای مختلف بر روی آن است. </w:t>
+      </w:r>
+    </w:p>
+    <w:p>
+      <w:pPr>
+        <w:pStyle w:val="Heading5"/>
+        <w:shd w:val="clear" w:color="auto" w:fill="C1FFFF" w:themeFill="accent1" w:themeFillTint="66"/>
+        <w:bidi/>
+        <w:jc w:val="center"/>
+        <w:rPr>
+          <w:rFonts w:cs="B Nazanin"/>
+          <w:b/>
+          <w:bCs/>
+          <w:color w:val="000000" w:themeColor="text1"/>
+          <w:sz w:val="28"/>
+          <w:szCs w:val="28"/>
+          <w:rtl/>
+          <w:lang w:bidi="fa-IR"/>
+        </w:rPr>
+      </w:pPr>
+      <w:r>
+        <w:rPr>
+          <w:rFonts w:cs="B Nazanin" w:hint="cs"/>
+          <w:b/>
+          <w:bCs/>
+          <w:color w:val="000000" w:themeColor="text1"/>
+          <w:sz w:val="28"/>
+          <w:szCs w:val="28"/>
+          <w:rtl/>
+          <w:lang w:bidi="fa-IR"/>
+        </w:rPr>
+        <w:t>خروجی</w:t>
+      </w:r>
+    </w:p>
+    <w:p>
+      <w:pPr>
+        <w:bidi/>
+        <w:jc w:val="center"/>
+        <w:rPr>
+          <w:rFonts w:ascii="Comic Sans MS" w:hAnsi="Comic Sans MS" w:cs="B Nazanin"/>
+          <w:sz w:val="32"/>
+          <w:szCs w:val="32"/>
+          <w:rtl/>
+          <w:lang w:bidi="fa-IR"/>
+        </w:rPr>
+      </w:pPr>
+      <w:r>
+        <w:rPr>
+          <w:rFonts w:ascii="Comic Sans MS" w:hAnsi="Comic Sans MS" w:cs="B Nazanin"/>
+          <w:noProof/>
+          <w:sz w:val="32"/>
+          <w:szCs w:val="32"/>
+          <w:lang w:bidi="fa-IR"/>
+        </w:rPr>
+        <w:drawing>
+          <wp:inline distT="0" distB="0" distL="0" distR="0" wp14:anchorId="2F0FE3F2" wp14:editId="67D871B7">
+            <wp:extent cx="5943600" cy="3774440"/>
+            <wp:effectExtent l="0" t="0" r="0" b="0"/>
+            <wp:docPr id="1987648167" name="Picture 3"/>
+            <wp:cNvGraphicFramePr>
+              <a:graphicFrameLocks xmlns:a="http://schemas.openxmlformats.org/drawingml/2006/main" noChangeAspect="1"/>
+            </wp:cNvGraphicFramePr>
+            <a:graphic xmlns:a="http://schemas.openxmlformats.org/drawingml/2006/main">
+              <a:graphicData uri="http://schemas.openxmlformats.org/drawingml/2006/picture">
+                <pic:pic xmlns:pic="http://schemas.openxmlformats.org/drawingml/2006/picture">
+                  <pic:nvPicPr>
+                    <pic:cNvPr id="0" name="Picture 3"/>
+                    <pic:cNvPicPr>
+                      <a:picLocks noChangeAspect="1" noChangeArrowheads="1"/>
+                    </pic:cNvPicPr>
+                  </pic:nvPicPr>
+                  <pic:blipFill>
+                    <a:blip r:embed="rId19" cstate="print">
+                      <a:extLst>
+                        <a:ext uri="{28A0092B-C50C-407E-A947-70E740481C1C}">
+                          <a14:useLocalDpi xmlns:a14="http://schemas.microsoft.com/office/drawing/2010/main" val="0"/>
+                        </a:ext>
+                      </a:extLst>
+                    </a:blip>
+                    <a:srcRect/>
+                    <a:stretch>
+                      <a:fillRect/>
+                    </a:stretch>
+                  </pic:blipFill>
+                  <pic:spPr bwMode="auto">
+                    <a:xfrm>
+                      <a:off x="0" y="0"/>
+                      <a:ext cx="5943600" cy="3774440"/>
+                    </a:xfrm>
+                    <a:prstGeom prst="rect">
+                      <a:avLst/>
+                    </a:prstGeom>
+                    <a:noFill/>
+                    <a:ln>
+                      <a:noFill/>
+                    </a:ln>
+                  </pic:spPr>
+                </pic:pic>
+              </a:graphicData>
+            </a:graphic>
+          </wp:inline>
+        </w:drawing>
+      </w:r>
+    </w:p>
+    <w:p>
+      <w:pPr>
+        <w:bidi/>
+        <w:jc w:val="both"/>
+        <w:rPr>
+          <w:rFonts w:ascii="Comic Sans MS" w:hAnsi="Comic Sans MS" w:cs="B Nazanin"/>
+          <w:sz w:val="32"/>
+          <w:szCs w:val="32"/>
+          <w:rtl/>
+          <w:lang w:bidi="fa-IR"/>
+        </w:rPr>
+      </w:pPr>
+      <w:r>
+        <w:rPr>
+          <w:rFonts w:ascii="Comic Sans MS" w:hAnsi="Comic Sans MS" w:cs="B Nazanin" w:hint="cs"/>
+          <w:sz w:val="32"/>
+          <w:szCs w:val="32"/>
+          <w:rtl/>
+          <w:lang w:bidi="fa-IR"/>
+        </w:rPr>
+        <w:t>بخش ج</w:t>
+      </w:r>
+    </w:p>
+    <w:p>
+      <w:pPr>
+        <w:bidi/>
+        <w:jc w:val="both"/>
+        <w:rPr>
+          <w:rFonts w:ascii="Comic Sans MS" w:hAnsi="Comic Sans MS" w:cs="B Nazanin" w:hint="cs"/>
+          <w:sz w:val="32"/>
+          <w:szCs w:val="32"/>
+          <w:lang w:bidi="fa-IR"/>
+        </w:rPr>
+      </w:pPr>
     </w:p>
     <w:sectPr>
-      <w:footerReference w:type="default" r:id="rId17"/>
+      <w:footerReference w:type="default" r:id="rId20"/>
       <w:pgSz w:w="12240" w:h="15840"/>
       <w:pgMar w:top="1440" w:right="1440" w:bottom="1440" w:left="1440" w:header="720" w:footer="720" w:gutter="0"/>
       <w:pgBorders w:offsetFrom="page">
@@ -3700,7 +6668,7 @@
     </w:pPr>
     <w:rPr>
       <w:rFonts w:asciiTheme="majorHAnsi" w:eastAsiaTheme="majorEastAsia" w:hAnsiTheme="majorHAnsi" w:cstheme="majorBidi"/>
-      <w:color w:val="2F5496" w:themeColor="accent1" w:themeShade="BF"/>
+      <w:color w:val="0CFFFF" w:themeColor="accent1" w:themeShade="BF"/>
       <w:sz w:val="40"/>
       <w:szCs w:val="40"/>
     </w:rPr>
@@ -3722,7 +6690,7 @@
     </w:pPr>
     <w:rPr>
       <w:rFonts w:asciiTheme="majorHAnsi" w:eastAsiaTheme="majorEastAsia" w:hAnsiTheme="majorHAnsi" w:cstheme="majorBidi"/>
-      <w:color w:val="2F5496" w:themeColor="accent1" w:themeShade="BF"/>
+      <w:color w:val="0CFFFF" w:themeColor="accent1" w:themeShade="BF"/>
       <w:sz w:val="32"/>
       <w:szCs w:val="32"/>
     </w:rPr>
@@ -3744,7 +6712,7 @@
     </w:pPr>
     <w:rPr>
       <w:rFonts w:eastAsiaTheme="majorEastAsia" w:cstheme="majorBidi"/>
-      <w:color w:val="2F5496" w:themeColor="accent1" w:themeShade="BF"/>
+      <w:color w:val="0CFFFF" w:themeColor="accent1" w:themeShade="BF"/>
       <w:sz w:val="28"/>
       <w:szCs w:val="28"/>
     </w:rPr>
@@ -3768,7 +6736,7 @@
       <w:rFonts w:eastAsiaTheme="majorEastAsia" w:cstheme="majorBidi"/>
       <w:i/>
       <w:iCs/>
-      <w:color w:val="2F5496" w:themeColor="accent1" w:themeShade="BF"/>
+      <w:color w:val="0CFFFF" w:themeColor="accent1" w:themeShade="BF"/>
     </w:rPr>
   </w:style>
   <w:style w:type="paragraph" w:styleId="Heading5">
@@ -3777,7 +6745,6 @@
     <w:next w:val="Normal"/>
     <w:link w:val="Heading5Char"/>
     <w:uiPriority w:val="9"/>
-    <w:semiHidden/>
     <w:unhideWhenUsed/>
     <w:qFormat/>
     <w:rsid w:val="00022597"/>
@@ -3789,7 +6756,7 @@
     </w:pPr>
     <w:rPr>
       <w:rFonts w:eastAsiaTheme="majorEastAsia" w:cstheme="majorBidi"/>
-      <w:color w:val="2F5496" w:themeColor="accent1" w:themeShade="BF"/>
+      <w:color w:val="0CFFFF" w:themeColor="accent1" w:themeShade="BF"/>
     </w:rPr>
   </w:style>
   <w:style w:type="paragraph" w:styleId="Heading6">
@@ -3915,7 +6882,7 @@
     <w:rsid w:val="00022597"/>
     <w:rPr>
       <w:rFonts w:asciiTheme="majorHAnsi" w:eastAsiaTheme="majorEastAsia" w:hAnsiTheme="majorHAnsi" w:cstheme="majorBidi"/>
-      <w:color w:val="2F5496" w:themeColor="accent1" w:themeShade="BF"/>
+      <w:color w:val="0CFFFF" w:themeColor="accent1" w:themeShade="BF"/>
       <w:sz w:val="40"/>
       <w:szCs w:val="40"/>
     </w:rPr>
@@ -3928,7 +6895,7 @@
     <w:rsid w:val="00022597"/>
     <w:rPr>
       <w:rFonts w:asciiTheme="majorHAnsi" w:eastAsiaTheme="majorEastAsia" w:hAnsiTheme="majorHAnsi" w:cstheme="majorBidi"/>
-      <w:color w:val="2F5496" w:themeColor="accent1" w:themeShade="BF"/>
+      <w:color w:val="0CFFFF" w:themeColor="accent1" w:themeShade="BF"/>
       <w:sz w:val="32"/>
       <w:szCs w:val="32"/>
     </w:rPr>
@@ -3941,7 +6908,7 @@
     <w:rsid w:val="00022597"/>
     <w:rPr>
       <w:rFonts w:eastAsiaTheme="majorEastAsia" w:cstheme="majorBidi"/>
-      <w:color w:val="2F5496" w:themeColor="accent1" w:themeShade="BF"/>
+      <w:color w:val="0CFFFF" w:themeColor="accent1" w:themeShade="BF"/>
       <w:sz w:val="28"/>
       <w:szCs w:val="28"/>
     </w:rPr>
@@ -3956,7 +6923,7 @@
       <w:rFonts w:eastAsiaTheme="majorEastAsia" w:cstheme="majorBidi"/>
       <w:i/>
       <w:iCs/>
-      <w:color w:val="2F5496" w:themeColor="accent1" w:themeShade="BF"/>
+      <w:color w:val="0CFFFF" w:themeColor="accent1" w:themeShade="BF"/>
     </w:rPr>
   </w:style>
   <w:style w:type="character" w:customStyle="1" w:styleId="Heading5Char">
@@ -3964,11 +6931,10 @@
     <w:basedOn w:val="DefaultParagraphFont"/>
     <w:link w:val="Heading5"/>
     <w:uiPriority w:val="9"/>
-    <w:semiHidden/>
     <w:rsid w:val="00022597"/>
     <w:rPr>
       <w:rFonts w:eastAsiaTheme="majorEastAsia" w:cstheme="majorBidi"/>
-      <w:color w:val="2F5496" w:themeColor="accent1" w:themeShade="BF"/>
+      <w:color w:val="0CFFFF" w:themeColor="accent1" w:themeShade="BF"/>
     </w:rPr>
   </w:style>
   <w:style w:type="character" w:customStyle="1" w:styleId="Heading6Char">
@@ -4142,7 +7108,7 @@
     <w:rPr>
       <w:i/>
       <w:iCs/>
-      <w:color w:val="2F5496" w:themeColor="accent1" w:themeShade="BF"/>
+      <w:color w:val="0CFFFF" w:themeColor="accent1" w:themeShade="BF"/>
     </w:rPr>
   </w:style>
   <w:style w:type="paragraph" w:styleId="IntenseQuote">
@@ -4155,8 +7121,8 @@
     <w:rsid w:val="00022597"/>
     <w:pPr>
       <w:pBdr>
-        <w:top w:val="single" w:sz="4" w:space="10" w:color="2F5496" w:themeColor="accent1" w:themeShade="BF"/>
-        <w:bottom w:val="single" w:sz="4" w:space="10" w:color="2F5496" w:themeColor="accent1" w:themeShade="BF"/>
+        <w:top w:val="single" w:sz="4" w:space="10" w:color="0CFFFF" w:themeColor="accent1" w:themeShade="BF"/>
+        <w:bottom w:val="single" w:sz="4" w:space="10" w:color="0CFFFF" w:themeColor="accent1" w:themeShade="BF"/>
       </w:pBdr>
       <w:spacing w:before="360" w:after="360"/>
       <w:ind w:left="864" w:right="864"/>
@@ -4165,7 +7131,7 @@
     <w:rPr>
       <w:i/>
       <w:iCs/>
-      <w:color w:val="2F5496" w:themeColor="accent1" w:themeShade="BF"/>
+      <w:color w:val="0CFFFF" w:themeColor="accent1" w:themeShade="BF"/>
     </w:rPr>
   </w:style>
   <w:style w:type="character" w:customStyle="1" w:styleId="IntenseQuoteChar">
@@ -4177,7 +7143,7 @@
     <w:rPr>
       <w:i/>
       <w:iCs/>
-      <w:color w:val="2F5496" w:themeColor="accent1" w:themeShade="BF"/>
+      <w:color w:val="0CFFFF" w:themeColor="accent1" w:themeShade="BF"/>
     </w:rPr>
   </w:style>
   <w:style w:type="character" w:styleId="IntenseReference">
@@ -4190,7 +7156,7 @@
       <w:b/>
       <w:bCs/>
       <w:smallCaps/>
-      <w:color w:val="2F5496" w:themeColor="accent1" w:themeShade="BF"/>
+      <w:color w:val="0CFFFF" w:themeColor="accent1" w:themeShade="BF"/>
       <w:spacing w:val="5"/>
     </w:rPr>
   </w:style>
@@ -4312,7 +7278,7 @@
 <file path=word/theme/theme1.xml><?xml version="1.0" encoding="utf-8"?>
 <a:theme xmlns:a="http://schemas.openxmlformats.org/drawingml/2006/main" name="Office Theme">
   <a:themeElements>
-    <a:clrScheme name="Office">
+    <a:clrScheme name="main">
       <a:dk1>
         <a:sysClr val="windowText" lastClr="000000"/>
       </a:dk1>
@@ -4323,10 +7289,10 @@
         <a:srgbClr val="44546A"/>
       </a:dk2>
       <a:lt2>
-        <a:srgbClr val="E7E6E6"/>
+        <a:srgbClr val="FF6699"/>
       </a:lt2>
       <a:accent1>
-        <a:srgbClr val="4472C4"/>
+        <a:srgbClr val="66FFFF"/>
       </a:accent1>
       <a:accent2>
         <a:srgbClr val="ED7D31"/>
@@ -4341,7 +7307,7 @@
         <a:srgbClr val="5B9BD5"/>
       </a:accent5>
       <a:accent6>
-        <a:srgbClr val="70AD47"/>
+        <a:srgbClr val="99FF66"/>
       </a:accent6>
       <a:hlink>
         <a:srgbClr val="0563C1"/>

</xml_diff>

<commit_message>
[ADD] part c of Q.#3 from first DIP HW added. Q.#3 completed.
</commit_message>
<xml_diff>
--- a/Digital Image Processing/HW & PR/HW01 & PR01/03/03.docx
+++ b/Digital Image Processing/HW & PR/HW01 & PR01/03/03.docx
@@ -8,35 +8,85 @@
         <w:jc w:val="center"/>
         <w:rPr>
           <w:rFonts w:ascii="Comic Sans MS" w:hAnsi="Comic Sans MS" w:cs="B Nazanin"/>
+          <w:sz w:val="44"/>
+          <w:szCs w:val="44"/>
+          <w:rtl/>
+          <w:lang w:bidi="fa-IR"/>
+        </w:rPr>
+      </w:pPr>
+      <w:r>
+        <w:rPr>
+          <w:rFonts w:ascii="Comic Sans MS" w:hAnsi="Comic Sans MS" w:cs="B Nazanin" w:hint="cs"/>
+          <w:sz w:val="44"/>
+          <w:szCs w:val="44"/>
+          <w:rtl/>
+          <w:lang w:bidi="fa-IR"/>
+        </w:rPr>
+        <w:t>به نام خدا</w:t>
+      </w:r>
+    </w:p>
+    <w:p>
+      <w:pPr>
+        <w:bidi/>
+        <w:jc w:val="center"/>
+        <w:rPr>
+          <w:rFonts w:ascii="Comic Sans MS" w:hAnsi="Comic Sans MS" w:cs="B Nazanin"/>
           <w:sz w:val="36"/>
           <w:szCs w:val="36"/>
           <w:rtl/>
           <w:lang w:bidi="fa-IR"/>
         </w:rPr>
       </w:pPr>
-      <w:r>
-        <w:rPr>
-          <w:rFonts w:ascii="Comic Sans MS" w:hAnsi="Comic Sans MS" w:cs="B Nazanin" w:hint="cs"/>
+    </w:p>
+    <w:p>
+      <w:pPr>
+        <w:bidi/>
+        <w:jc w:val="center"/>
+        <w:rPr>
+          <w:rFonts w:ascii="Comic Sans MS" w:hAnsi="Comic Sans MS" w:cs="B Nazanin"/>
+          <w:b/>
+          <w:bCs/>
+          <w:sz w:val="40"/>
+          <w:szCs w:val="40"/>
+          <w:rtl/>
+          <w:lang w:bidi="fa-IR"/>
+        </w:rPr>
+      </w:pPr>
+      <w:r>
+        <w:rPr>
+          <w:rFonts w:ascii="Comic Sans MS" w:hAnsi="Comic Sans MS" w:cs="B Nazanin" w:hint="cs"/>
+          <w:b/>
+          <w:bCs/>
+          <w:sz w:val="40"/>
+          <w:szCs w:val="40"/>
+          <w:rtl/>
+          <w:lang w:bidi="fa-IR"/>
+        </w:rPr>
+        <w:t>عنوان</w:t>
+      </w:r>
+    </w:p>
+    <w:p>
+      <w:pPr>
+        <w:bidi/>
+        <w:jc w:val="center"/>
+        <w:rPr>
+          <w:rFonts w:ascii="Comic Sans MS" w:hAnsi="Comic Sans MS" w:cs="B Nazanin"/>
           <w:sz w:val="36"/>
           <w:szCs w:val="36"/>
           <w:rtl/>
           <w:lang w:bidi="fa-IR"/>
         </w:rPr>
-        <w:t>به نام خدا</w:t>
-      </w:r>
-    </w:p>
-    <w:p>
-      <w:pPr>
-        <w:bidi/>
-        <w:jc w:val="center"/>
-        <w:rPr>
-          <w:rFonts w:ascii="Comic Sans MS" w:hAnsi="Comic Sans MS" w:cs="B Nazanin"/>
+      </w:pPr>
+      <w:r>
+        <w:rPr>
+          <w:rFonts w:ascii="Comic Sans MS" w:hAnsi="Comic Sans MS" w:cs="B Nazanin" w:hint="cs"/>
           <w:sz w:val="36"/>
           <w:szCs w:val="36"/>
           <w:rtl/>
           <w:lang w:bidi="fa-IR"/>
         </w:rPr>
-      </w:pPr>
+        <w:t>بخش سوم از تکلیف اول درس پردازش تصویر رقمی</w:t>
+      </w:r>
     </w:p>
     <w:p>
       <w:pPr>
@@ -57,25 +107,49 @@
         <w:jc w:val="center"/>
         <w:rPr>
           <w:rFonts w:ascii="Comic Sans MS" w:hAnsi="Comic Sans MS" w:cs="B Nazanin"/>
+          <w:b/>
+          <w:bCs/>
+          <w:sz w:val="40"/>
+          <w:szCs w:val="40"/>
+          <w:rtl/>
+          <w:lang w:bidi="fa-IR"/>
+        </w:rPr>
+      </w:pPr>
+      <w:r>
+        <w:rPr>
+          <w:rFonts w:ascii="Comic Sans MS" w:hAnsi="Comic Sans MS" w:cs="B Nazanin" w:hint="cs"/>
+          <w:b/>
+          <w:bCs/>
+          <w:sz w:val="40"/>
+          <w:szCs w:val="40"/>
+          <w:rtl/>
+          <w:lang w:bidi="fa-IR"/>
+        </w:rPr>
+        <w:t>استاد</w:t>
+      </w:r>
+    </w:p>
+    <w:p>
+      <w:pPr>
+        <w:bidi/>
+        <w:jc w:val="center"/>
+        <w:rPr>
+          <w:rFonts w:ascii="Comic Sans MS" w:hAnsi="Comic Sans MS" w:cs="B Nazanin"/>
           <w:sz w:val="36"/>
           <w:szCs w:val="36"/>
           <w:rtl/>
           <w:lang w:bidi="fa-IR"/>
         </w:rPr>
       </w:pPr>
-    </w:p>
-    <w:p>
-      <w:pPr>
-        <w:bidi/>
-        <w:jc w:val="center"/>
-        <w:rPr>
-          <w:rFonts w:ascii="Comic Sans MS" w:hAnsi="Comic Sans MS" w:cs="B Nazanin"/>
+      <w:r>
+        <w:rPr>
+          <w:rFonts w:ascii="Comic Sans MS" w:hAnsi="Comic Sans MS" w:cs="B Nazanin" w:hint="cs"/>
           <w:sz w:val="36"/>
           <w:szCs w:val="36"/>
           <w:rtl/>
           <w:lang w:bidi="fa-IR"/>
         </w:rPr>
-      </w:pPr>
+        <w:t>دکتر منصوری</w:t>
+      </w:r>
     </w:p>
     <w:p>
       <w:pPr>
@@ -96,25 +170,49 @@
         <w:jc w:val="center"/>
         <w:rPr>
           <w:rFonts w:ascii="Comic Sans MS" w:hAnsi="Comic Sans MS" w:cs="B Nazanin"/>
+          <w:b/>
+          <w:bCs/>
+          <w:sz w:val="40"/>
+          <w:szCs w:val="40"/>
+          <w:rtl/>
+          <w:lang w:bidi="fa-IR"/>
+        </w:rPr>
+      </w:pPr>
+      <w:r>
+        <w:rPr>
+          <w:rFonts w:ascii="Comic Sans MS" w:hAnsi="Comic Sans MS" w:cs="B Nazanin" w:hint="cs"/>
+          <w:b/>
+          <w:bCs/>
+          <w:sz w:val="40"/>
+          <w:szCs w:val="40"/>
+          <w:rtl/>
+          <w:lang w:bidi="fa-IR"/>
+        </w:rPr>
+        <w:t>دانشجو</w:t>
+      </w:r>
+    </w:p>
+    <w:p>
+      <w:pPr>
+        <w:bidi/>
+        <w:jc w:val="center"/>
+        <w:rPr>
+          <w:rFonts w:ascii="Comic Sans MS" w:hAnsi="Comic Sans MS" w:cs="B Nazanin"/>
           <w:sz w:val="36"/>
           <w:szCs w:val="36"/>
           <w:rtl/>
           <w:lang w:bidi="fa-IR"/>
         </w:rPr>
       </w:pPr>
-    </w:p>
-    <w:p>
-      <w:pPr>
-        <w:bidi/>
-        <w:jc w:val="center"/>
-        <w:rPr>
-          <w:rFonts w:ascii="Comic Sans MS" w:hAnsi="Comic Sans MS" w:cs="B Nazanin"/>
+      <w:r>
+        <w:rPr>
+          <w:rFonts w:ascii="Comic Sans MS" w:hAnsi="Comic Sans MS" w:cs="B Nazanin" w:hint="cs"/>
           <w:sz w:val="36"/>
           <w:szCs w:val="36"/>
           <w:rtl/>
           <w:lang w:bidi="fa-IR"/>
         </w:rPr>
-      </w:pPr>
+        <w:t>محمدعلی مجتهدسلیمانی</w:t>
+      </w:r>
     </w:p>
     <w:p>
       <w:pPr>
@@ -128,11 +226,7 @@
           <w:lang w:bidi="fa-IR"/>
         </w:rPr>
       </w:pPr>
-    </w:p>
-    <w:p>
-      <w:pPr>
-        <w:bidi/>
-        <w:jc w:val="center"/>
+      <w:r>
         <w:rPr>
           <w:rFonts w:ascii="Comic Sans MS" w:hAnsi="Comic Sans MS" w:cs="B Nazanin"/>
           <w:sz w:val="36"/>
@@ -140,7 +234,8 @@
           <w:rtl/>
           <w:lang w:bidi="fa-IR"/>
         </w:rPr>
-      </w:pPr>
+        <w:t>4033904504</w:t>
+      </w:r>
     </w:p>
     <w:p>
       <w:pPr>
@@ -161,38 +256,49 @@
         <w:jc w:val="center"/>
         <w:rPr>
           <w:rFonts w:ascii="Comic Sans MS" w:hAnsi="Comic Sans MS" w:cs="B Nazanin"/>
+          <w:b/>
+          <w:bCs/>
+          <w:sz w:val="40"/>
+          <w:szCs w:val="40"/>
+          <w:rtl/>
+          <w:lang w:bidi="fa-IR"/>
+        </w:rPr>
+      </w:pPr>
+      <w:r>
+        <w:rPr>
+          <w:rFonts w:ascii="Comic Sans MS" w:hAnsi="Comic Sans MS" w:cs="B Nazanin" w:hint="cs"/>
+          <w:b/>
+          <w:bCs/>
+          <w:sz w:val="40"/>
+          <w:szCs w:val="40"/>
+          <w:rtl/>
+          <w:lang w:bidi="fa-IR"/>
+        </w:rPr>
+        <w:t>تاریخ</w:t>
+      </w:r>
+    </w:p>
+    <w:p>
+      <w:pPr>
+        <w:bidi/>
+        <w:jc w:val="center"/>
+        <w:rPr>
+          <w:rFonts w:ascii="Comic Sans MS" w:hAnsi="Comic Sans MS" w:cs="B Nazanin"/>
           <w:sz w:val="36"/>
           <w:szCs w:val="36"/>
           <w:rtl/>
           <w:lang w:bidi="fa-IR"/>
         </w:rPr>
       </w:pPr>
-    </w:p>
-    <w:p>
-      <w:pPr>
-        <w:bidi/>
-        <w:jc w:val="center"/>
-        <w:rPr>
-          <w:rFonts w:ascii="Comic Sans MS" w:hAnsi="Comic Sans MS" w:cs="B Nazanin"/>
+      <w:r>
+        <w:rPr>
+          <w:rFonts w:ascii="Comic Sans MS" w:hAnsi="Comic Sans MS" w:cs="B Nazanin" w:hint="cs"/>
           <w:sz w:val="36"/>
           <w:szCs w:val="36"/>
           <w:rtl/>
           <w:lang w:bidi="fa-IR"/>
         </w:rPr>
-      </w:pPr>
-    </w:p>
-    <w:p>
-      <w:pPr>
-        <w:bidi/>
-        <w:jc w:val="center"/>
-        <w:rPr>
-          <w:rFonts w:ascii="Comic Sans MS" w:hAnsi="Comic Sans MS" w:cs="B Nazanin"/>
-          <w:sz w:val="36"/>
-          <w:szCs w:val="36"/>
-          <w:rtl/>
-          <w:lang w:bidi="fa-IR"/>
-        </w:rPr>
-      </w:pPr>
+        <w:t>5/02/1404</w:t>
+      </w:r>
     </w:p>
     <w:p>
       <w:pPr>
@@ -261,6 +367,7 @@
               <w:tab w:val="right" w:leader="dot" w:pos="9350"/>
             </w:tabs>
             <w:bidi/>
+            <w:jc w:val="both"/>
             <w:rPr>
               <w:rFonts w:eastAsiaTheme="minorEastAsia"/>
               <w:noProof/>
@@ -275,7 +382,7 @@
           <w:r>
             <w:fldChar w:fldCharType="separate"/>
           </w:r>
-          <w:hyperlink w:anchor="_Toc196499680" w:history="1">
+          <w:hyperlink w:anchor="_Toc196503904" w:history="1">
             <w:r>
               <w:rPr>
                 <w:rStyle w:val="Hyperlink"/>
@@ -307,7 +414,7 @@
                 <w:noProof/>
                 <w:webHidden/>
               </w:rPr>
-              <w:instrText xml:space="preserve"> PAGEREF _Toc196499680 \h </w:instrText>
+              <w:instrText xml:space="preserve"> PAGEREF _Toc196503904 \h </w:instrText>
             </w:r>
             <w:r>
               <w:rPr>
@@ -345,12 +452,13 @@
               <w:tab w:val="right" w:leader="dot" w:pos="9350"/>
             </w:tabs>
             <w:bidi/>
+            <w:jc w:val="both"/>
             <w:rPr>
               <w:rFonts w:eastAsiaTheme="minorEastAsia"/>
               <w:noProof/>
             </w:rPr>
           </w:pPr>
-          <w:hyperlink w:anchor="_Toc196499681" w:history="1">
+          <w:hyperlink w:anchor="_Toc196503905" w:history="1">
             <w:r>
               <w:rPr>
                 <w:rStyle w:val="Hyperlink"/>
@@ -382,7 +490,7 @@
                 <w:noProof/>
                 <w:webHidden/>
               </w:rPr>
-              <w:instrText xml:space="preserve"> PAGEREF _Toc196499681 \h </w:instrText>
+              <w:instrText xml:space="preserve"> PAGEREF _Toc196503905 \h </w:instrText>
             </w:r>
             <w:r>
               <w:rPr>
@@ -420,12 +528,13 @@
               <w:tab w:val="right" w:leader="dot" w:pos="9350"/>
             </w:tabs>
             <w:bidi/>
+            <w:jc w:val="both"/>
             <w:rPr>
               <w:rFonts w:eastAsiaTheme="minorEastAsia"/>
               <w:noProof/>
             </w:rPr>
           </w:pPr>
-          <w:hyperlink w:anchor="_Toc196499682" w:history="1">
+          <w:hyperlink w:anchor="_Toc196503906" w:history="1">
             <w:r>
               <w:rPr>
                 <w:rStyle w:val="Hyperlink"/>
@@ -481,7 +590,7 @@
                 <w:noProof/>
                 <w:webHidden/>
               </w:rPr>
-              <w:instrText xml:space="preserve"> PAGEREF _Toc196499682 \h </w:instrText>
+              <w:instrText xml:space="preserve"> PAGEREF _Toc196503906 \h </w:instrText>
             </w:r>
             <w:r>
               <w:rPr>
@@ -519,12 +628,13 @@
               <w:tab w:val="right" w:leader="dot" w:pos="9350"/>
             </w:tabs>
             <w:bidi/>
+            <w:jc w:val="both"/>
             <w:rPr>
               <w:rFonts w:eastAsiaTheme="minorEastAsia"/>
               <w:noProof/>
             </w:rPr>
           </w:pPr>
-          <w:hyperlink w:anchor="_Toc196499683" w:history="1">
+          <w:hyperlink w:anchor="_Toc196503907" w:history="1">
             <w:r>
               <w:rPr>
                 <w:rStyle w:val="Hyperlink"/>
@@ -556,7 +666,7 @@
                 <w:noProof/>
                 <w:webHidden/>
               </w:rPr>
-              <w:instrText xml:space="preserve"> PAGEREF _Toc196499683 \h </w:instrText>
+              <w:instrText xml:space="preserve"> PAGEREF _Toc196503907 \h </w:instrText>
             </w:r>
             <w:r>
               <w:rPr>
@@ -594,12 +704,13 @@
               <w:tab w:val="right" w:leader="dot" w:pos="9350"/>
             </w:tabs>
             <w:bidi/>
+            <w:jc w:val="both"/>
             <w:rPr>
               <w:rFonts w:eastAsiaTheme="minorEastAsia"/>
               <w:noProof/>
             </w:rPr>
           </w:pPr>
-          <w:hyperlink w:anchor="_Toc196499684" w:history="1">
+          <w:hyperlink w:anchor="_Toc196503908" w:history="1">
             <w:r>
               <w:rPr>
                 <w:rStyle w:val="Hyperlink"/>
@@ -631,7 +742,7 @@
                 <w:noProof/>
                 <w:webHidden/>
               </w:rPr>
-              <w:instrText xml:space="preserve"> PAGEREF _Toc196499684 \h </w:instrText>
+              <w:instrText xml:space="preserve"> PAGEREF _Toc196503908 \h </w:instrText>
             </w:r>
             <w:r>
               <w:rPr>
@@ -651,7 +762,7 @@
                 <w:noProof/>
                 <w:webHidden/>
               </w:rPr>
-              <w:t>11</w:t>
+              <w:t>10</w:t>
             </w:r>
             <w:r>
               <w:rPr>
@@ -669,12 +780,13 @@
               <w:tab w:val="right" w:leader="dot" w:pos="9350"/>
             </w:tabs>
             <w:bidi/>
+            <w:jc w:val="both"/>
             <w:rPr>
               <w:rFonts w:eastAsiaTheme="minorEastAsia"/>
               <w:noProof/>
             </w:rPr>
           </w:pPr>
-          <w:hyperlink w:anchor="_Toc196499685" w:history="1">
+          <w:hyperlink w:anchor="_Toc196503909" w:history="1">
             <w:r>
               <w:rPr>
                 <w:rStyle w:val="Hyperlink"/>
@@ -730,7 +842,7 @@
                 <w:noProof/>
                 <w:webHidden/>
               </w:rPr>
-              <w:instrText xml:space="preserve"> PAGEREF _Toc196499685 \h </w:instrText>
+              <w:instrText xml:space="preserve"> PAGEREF _Toc196503909 \h </w:instrText>
             </w:r>
             <w:r>
               <w:rPr>
@@ -750,7 +862,423 @@
                 <w:noProof/>
                 <w:webHidden/>
               </w:rPr>
-              <w:t>11</w:t>
+              <w:t>10</w:t>
+            </w:r>
+            <w:r>
+              <w:rPr>
+                <w:noProof/>
+                <w:webHidden/>
+              </w:rPr>
+              <w:fldChar w:fldCharType="end"/>
+            </w:r>
+          </w:hyperlink>
+        </w:p>
+        <w:p>
+          <w:pPr>
+            <w:pStyle w:val="TOC3"/>
+            <w:tabs>
+              <w:tab w:val="right" w:leader="dot" w:pos="9350"/>
+            </w:tabs>
+            <w:bidi/>
+            <w:jc w:val="both"/>
+            <w:rPr>
+              <w:rFonts w:eastAsiaTheme="minorEastAsia"/>
+              <w:noProof/>
+            </w:rPr>
+          </w:pPr>
+          <w:hyperlink w:anchor="_Toc196503910" w:history="1">
+            <w:r>
+              <w:rPr>
+                <w:rStyle w:val="Hyperlink"/>
+                <w:rFonts w:cs="B Nazanin"/>
+                <w:b/>
+                <w:bCs/>
+                <w:noProof/>
+                <w:rtl/>
+                <w:lang w:bidi="fa-IR"/>
+              </w:rPr>
+              <w:t>گزارش کار</w:t>
+            </w:r>
+            <w:r>
+              <w:rPr>
+                <w:noProof/>
+                <w:webHidden/>
+              </w:rPr>
+              <w:tab/>
+            </w:r>
+            <w:r>
+              <w:rPr>
+                <w:noProof/>
+                <w:webHidden/>
+              </w:rPr>
+              <w:fldChar w:fldCharType="begin"/>
+            </w:r>
+            <w:r>
+              <w:rPr>
+                <w:noProof/>
+                <w:webHidden/>
+              </w:rPr>
+              <w:instrText xml:space="preserve"> PAGEREF _Toc196503910 \h </w:instrText>
+            </w:r>
+            <w:r>
+              <w:rPr>
+                <w:noProof/>
+                <w:webHidden/>
+              </w:rPr>
+            </w:r>
+            <w:r>
+              <w:rPr>
+                <w:noProof/>
+                <w:webHidden/>
+              </w:rPr>
+              <w:fldChar w:fldCharType="separate"/>
+            </w:r>
+            <w:r>
+              <w:rPr>
+                <w:noProof/>
+                <w:webHidden/>
+              </w:rPr>
+              <w:t>12</w:t>
+            </w:r>
+            <w:r>
+              <w:rPr>
+                <w:noProof/>
+                <w:webHidden/>
+              </w:rPr>
+              <w:fldChar w:fldCharType="end"/>
+            </w:r>
+          </w:hyperlink>
+        </w:p>
+        <w:p>
+          <w:pPr>
+            <w:pStyle w:val="TOC3"/>
+            <w:tabs>
+              <w:tab w:val="right" w:leader="dot" w:pos="9350"/>
+            </w:tabs>
+            <w:bidi/>
+            <w:jc w:val="both"/>
+            <w:rPr>
+              <w:rFonts w:eastAsiaTheme="minorEastAsia"/>
+              <w:noProof/>
+            </w:rPr>
+          </w:pPr>
+          <w:hyperlink w:anchor="_Toc196503911" w:history="1">
+            <w:r>
+              <w:rPr>
+                <w:rStyle w:val="Hyperlink"/>
+                <w:rFonts w:cs="B Nazanin"/>
+                <w:b/>
+                <w:bCs/>
+                <w:noProof/>
+                <w:rtl/>
+                <w:lang w:bidi="fa-IR"/>
+              </w:rPr>
+              <w:t>تحل</w:t>
+            </w:r>
+            <w:r>
+              <w:rPr>
+                <w:rStyle w:val="Hyperlink"/>
+                <w:rFonts w:cs="B Nazanin" w:hint="cs"/>
+                <w:b/>
+                <w:bCs/>
+                <w:noProof/>
+                <w:rtl/>
+                <w:lang w:bidi="fa-IR"/>
+              </w:rPr>
+              <w:t>ی</w:t>
+            </w:r>
+            <w:r>
+              <w:rPr>
+                <w:rStyle w:val="Hyperlink"/>
+                <w:rFonts w:cs="B Nazanin" w:hint="eastAsia"/>
+                <w:b/>
+                <w:bCs/>
+                <w:noProof/>
+                <w:rtl/>
+                <w:lang w:bidi="fa-IR"/>
+              </w:rPr>
+              <w:t>ل</w:t>
+            </w:r>
+            <w:r>
+              <w:rPr>
+                <w:noProof/>
+                <w:webHidden/>
+              </w:rPr>
+              <w:tab/>
+            </w:r>
+            <w:r>
+              <w:rPr>
+                <w:noProof/>
+                <w:webHidden/>
+              </w:rPr>
+              <w:fldChar w:fldCharType="begin"/>
+            </w:r>
+            <w:r>
+              <w:rPr>
+                <w:noProof/>
+                <w:webHidden/>
+              </w:rPr>
+              <w:instrText xml:space="preserve"> PAGEREF _Toc196503911 \h </w:instrText>
+            </w:r>
+            <w:r>
+              <w:rPr>
+                <w:noProof/>
+                <w:webHidden/>
+              </w:rPr>
+            </w:r>
+            <w:r>
+              <w:rPr>
+                <w:noProof/>
+                <w:webHidden/>
+              </w:rPr>
+              <w:fldChar w:fldCharType="separate"/>
+            </w:r>
+            <w:r>
+              <w:rPr>
+                <w:noProof/>
+                <w:webHidden/>
+              </w:rPr>
+              <w:t>13</w:t>
+            </w:r>
+            <w:r>
+              <w:rPr>
+                <w:noProof/>
+                <w:webHidden/>
+              </w:rPr>
+              <w:fldChar w:fldCharType="end"/>
+            </w:r>
+          </w:hyperlink>
+        </w:p>
+        <w:p>
+          <w:pPr>
+            <w:pStyle w:val="TOC3"/>
+            <w:tabs>
+              <w:tab w:val="right" w:leader="dot" w:pos="9350"/>
+            </w:tabs>
+            <w:bidi/>
+            <w:jc w:val="both"/>
+            <w:rPr>
+              <w:rFonts w:eastAsiaTheme="minorEastAsia"/>
+              <w:noProof/>
+            </w:rPr>
+          </w:pPr>
+          <w:hyperlink w:anchor="_Toc196503912" w:history="1">
+            <w:r>
+              <w:rPr>
+                <w:rStyle w:val="Hyperlink"/>
+                <w:rFonts w:cs="B Nazanin"/>
+                <w:b/>
+                <w:bCs/>
+                <w:noProof/>
+                <w:rtl/>
+                <w:lang w:bidi="fa-IR"/>
+              </w:rPr>
+              <w:t>بخش ج</w:t>
+            </w:r>
+            <w:r>
+              <w:rPr>
+                <w:noProof/>
+                <w:webHidden/>
+              </w:rPr>
+              <w:tab/>
+            </w:r>
+            <w:r>
+              <w:rPr>
+                <w:noProof/>
+                <w:webHidden/>
+              </w:rPr>
+              <w:fldChar w:fldCharType="begin"/>
+            </w:r>
+            <w:r>
+              <w:rPr>
+                <w:noProof/>
+                <w:webHidden/>
+              </w:rPr>
+              <w:instrText xml:space="preserve"> PAGEREF _Toc196503912 \h </w:instrText>
+            </w:r>
+            <w:r>
+              <w:rPr>
+                <w:noProof/>
+                <w:webHidden/>
+              </w:rPr>
+            </w:r>
+            <w:r>
+              <w:rPr>
+                <w:noProof/>
+                <w:webHidden/>
+              </w:rPr>
+              <w:fldChar w:fldCharType="separate"/>
+            </w:r>
+            <w:r>
+              <w:rPr>
+                <w:noProof/>
+                <w:webHidden/>
+              </w:rPr>
+              <w:t>15</w:t>
+            </w:r>
+            <w:r>
+              <w:rPr>
+                <w:noProof/>
+                <w:webHidden/>
+              </w:rPr>
+              <w:fldChar w:fldCharType="end"/>
+            </w:r>
+          </w:hyperlink>
+        </w:p>
+        <w:p>
+          <w:pPr>
+            <w:pStyle w:val="TOC3"/>
+            <w:tabs>
+              <w:tab w:val="right" w:leader="dot" w:pos="9350"/>
+            </w:tabs>
+            <w:bidi/>
+            <w:jc w:val="both"/>
+            <w:rPr>
+              <w:rFonts w:eastAsiaTheme="minorEastAsia"/>
+              <w:noProof/>
+            </w:rPr>
+          </w:pPr>
+          <w:hyperlink w:anchor="_Toc196503913" w:history="1">
+            <w:r>
+              <w:rPr>
+                <w:rStyle w:val="Hyperlink"/>
+                <w:rFonts w:cs="B Nazanin"/>
+                <w:b/>
+                <w:bCs/>
+                <w:noProof/>
+                <w:rtl/>
+                <w:lang w:bidi="fa-IR"/>
+              </w:rPr>
+              <w:t>گزارش کار</w:t>
+            </w:r>
+            <w:r>
+              <w:rPr>
+                <w:noProof/>
+                <w:webHidden/>
+              </w:rPr>
+              <w:tab/>
+            </w:r>
+            <w:r>
+              <w:rPr>
+                <w:noProof/>
+                <w:webHidden/>
+              </w:rPr>
+              <w:fldChar w:fldCharType="begin"/>
+            </w:r>
+            <w:r>
+              <w:rPr>
+                <w:noProof/>
+                <w:webHidden/>
+              </w:rPr>
+              <w:instrText xml:space="preserve"> PAGEREF _Toc196503913 \h </w:instrText>
+            </w:r>
+            <w:r>
+              <w:rPr>
+                <w:noProof/>
+                <w:webHidden/>
+              </w:rPr>
+            </w:r>
+            <w:r>
+              <w:rPr>
+                <w:noProof/>
+                <w:webHidden/>
+              </w:rPr>
+              <w:fldChar w:fldCharType="separate"/>
+            </w:r>
+            <w:r>
+              <w:rPr>
+                <w:noProof/>
+                <w:webHidden/>
+              </w:rPr>
+              <w:t>16</w:t>
+            </w:r>
+            <w:r>
+              <w:rPr>
+                <w:noProof/>
+                <w:webHidden/>
+              </w:rPr>
+              <w:fldChar w:fldCharType="end"/>
+            </w:r>
+          </w:hyperlink>
+        </w:p>
+        <w:p>
+          <w:pPr>
+            <w:pStyle w:val="TOC3"/>
+            <w:tabs>
+              <w:tab w:val="right" w:leader="dot" w:pos="9350"/>
+            </w:tabs>
+            <w:bidi/>
+            <w:jc w:val="both"/>
+            <w:rPr>
+              <w:rFonts w:eastAsiaTheme="minorEastAsia"/>
+              <w:noProof/>
+            </w:rPr>
+          </w:pPr>
+          <w:hyperlink w:anchor="_Toc196503914" w:history="1">
+            <w:r>
+              <w:rPr>
+                <w:rStyle w:val="Hyperlink"/>
+                <w:rFonts w:cs="B Nazanin"/>
+                <w:b/>
+                <w:bCs/>
+                <w:noProof/>
+                <w:rtl/>
+                <w:lang w:bidi="fa-IR"/>
+              </w:rPr>
+              <w:t>خروج</w:t>
+            </w:r>
+            <w:r>
+              <w:rPr>
+                <w:rStyle w:val="Hyperlink"/>
+                <w:rFonts w:cs="B Nazanin" w:hint="cs"/>
+                <w:b/>
+                <w:bCs/>
+                <w:noProof/>
+                <w:rtl/>
+                <w:lang w:bidi="fa-IR"/>
+              </w:rPr>
+              <w:t>ی</w:t>
+            </w:r>
+            <w:r>
+              <w:rPr>
+                <w:noProof/>
+                <w:webHidden/>
+              </w:rPr>
+              <w:tab/>
+            </w:r>
+            <w:r>
+              <w:rPr>
+                <w:noProof/>
+                <w:webHidden/>
+              </w:rPr>
+              <w:fldChar w:fldCharType="begin"/>
+            </w:r>
+            <w:r>
+              <w:rPr>
+                <w:noProof/>
+                <w:webHidden/>
+              </w:rPr>
+              <w:instrText xml:space="preserve"> PAGEREF _Toc196503914 \h </w:instrText>
+            </w:r>
+            <w:r>
+              <w:rPr>
+                <w:noProof/>
+                <w:webHidden/>
+              </w:rPr>
+            </w:r>
+            <w:r>
+              <w:rPr>
+                <w:noProof/>
+                <w:webHidden/>
+              </w:rPr>
+              <w:fldChar w:fldCharType="separate"/>
+            </w:r>
+            <w:r>
+              <w:rPr>
+                <w:noProof/>
+                <w:webHidden/>
+              </w:rPr>
+              <w:t>20</w:t>
             </w:r>
             <w:r>
               <w:rPr>
@@ -870,7 +1398,6 @@
     <w:p>
       <w:pPr>
         <w:bidi/>
-        <w:jc w:val="center"/>
         <w:rPr>
           <w:rFonts w:ascii="Comic Sans MS" w:hAnsi="Comic Sans MS" w:cs="B Nazanin"/>
           <w:sz w:val="36"/>
@@ -882,46 +1409,10 @@
     </w:p>
     <w:p>
       <w:pPr>
+        <w:pStyle w:val="Heading1"/>
+        <w:shd w:val="clear" w:color="auto" w:fill="C1FFFF" w:themeFill="accent1" w:themeFillTint="66"/>
         <w:bidi/>
         <w:jc w:val="center"/>
-        <w:rPr>
-          <w:rFonts w:ascii="Comic Sans MS" w:hAnsi="Comic Sans MS" w:cs="B Nazanin"/>
-          <w:sz w:val="36"/>
-          <w:szCs w:val="36"/>
-          <w:rtl/>
-          <w:lang w:bidi="fa-IR"/>
-        </w:rPr>
-      </w:pPr>
-    </w:p>
-    <w:p>
-      <w:pPr>
-        <w:bidi/>
-        <w:jc w:val="center"/>
-        <w:rPr>
-          <w:rFonts w:ascii="Comic Sans MS" w:hAnsi="Comic Sans MS" w:cs="B Nazanin"/>
-          <w:sz w:val="36"/>
-          <w:szCs w:val="36"/>
-          <w:rtl/>
-          <w:lang w:bidi="fa-IR"/>
-        </w:rPr>
-      </w:pPr>
-    </w:p>
-    <w:p>
-      <w:pPr>
-        <w:bidi/>
-        <w:rPr>
-          <w:rFonts w:ascii="Comic Sans MS" w:hAnsi="Comic Sans MS" w:cs="B Nazanin"/>
-          <w:sz w:val="36"/>
-          <w:szCs w:val="36"/>
-          <w:rtl/>
-          <w:lang w:bidi="fa-IR"/>
-        </w:rPr>
-      </w:pPr>
-    </w:p>
-    <w:p>
-      <w:pPr>
-        <w:pStyle w:val="Heading1"/>
-        <w:bidi/>
         <w:rPr>
           <w:rFonts w:cs="B Nazanin"/>
           <w:b/>
@@ -931,7 +1422,7 @@
           <w:lang w:bidi="fa-IR"/>
         </w:rPr>
       </w:pPr>
-      <w:bookmarkStart w:id="0" w:name="_Toc196499680"/>
+      <w:bookmarkStart w:id="0" w:name="_Toc196503904"/>
       <w:r>
         <w:rPr>
           <w:rFonts w:cs="B Nazanin" w:hint="cs"/>
@@ -1032,7 +1523,9 @@
     <w:p>
       <w:pPr>
         <w:pStyle w:val="Heading2"/>
-        <w:bidi/>
+        <w:shd w:val="clear" w:color="auto" w:fill="FFC1D6" w:themeFill="background2" w:themeFillTint="66"/>
+        <w:bidi/>
+        <w:jc w:val="center"/>
         <w:rPr>
           <w:rFonts w:cs="B Nazanin"/>
           <w:b/>
@@ -1044,7 +1537,7 @@
           <w:lang w:bidi="fa-IR"/>
         </w:rPr>
       </w:pPr>
-      <w:bookmarkStart w:id="1" w:name="_Toc196499681"/>
+      <w:bookmarkStart w:id="1" w:name="_Toc196503905"/>
       <w:r>
         <w:rPr>
           <w:rFonts w:cs="B Nazanin" w:hint="cs"/>
@@ -1239,7 +1732,9 @@
     <w:p>
       <w:pPr>
         <w:pStyle w:val="Heading3"/>
-        <w:bidi/>
+        <w:shd w:val="clear" w:color="auto" w:fill="FFC1D6" w:themeFill="background2" w:themeFillTint="66"/>
+        <w:bidi/>
+        <w:jc w:val="center"/>
         <w:rPr>
           <w:rFonts w:cs="B Nazanin"/>
           <w:b/>
@@ -1247,11 +1742,10 @@
           <w:color w:val="auto"/>
           <w:sz w:val="32"/>
           <w:szCs w:val="32"/>
-          <w:rtl/>
-          <w:lang w:bidi="fa-IR"/>
-        </w:rPr>
-      </w:pPr>
-      <w:bookmarkStart w:id="2" w:name="_Toc196499682"/>
+          <w:lang w:bidi="fa-IR"/>
+        </w:rPr>
+      </w:pPr>
+      <w:bookmarkStart w:id="2" w:name="_Toc196503906"/>
       <w:r>
         <w:rPr>
           <w:rFonts w:cs="B Nazanin" w:hint="cs"/>
@@ -1269,8 +1763,19 @@
     </w:p>
     <w:p>
       <w:pPr>
+        <w:bidi/>
+        <w:rPr>
+          <w:rtl/>
+          <w:lang w:bidi="fa-IR"/>
+        </w:rPr>
+      </w:pPr>
+    </w:p>
+    <w:p>
+      <w:pPr>
         <w:pStyle w:val="Heading4"/>
-        <w:bidi/>
+        <w:shd w:val="clear" w:color="auto" w:fill="C1FFFF" w:themeFill="accent1" w:themeFillTint="66"/>
+        <w:bidi/>
+        <w:jc w:val="center"/>
         <w:rPr>
           <w:rFonts w:ascii="Comic Sans MS" w:hAnsi="Comic Sans MS" w:cs="B Nazanin"/>
           <w:b/>
@@ -1566,7 +2071,9 @@
     <w:p>
       <w:pPr>
         <w:pStyle w:val="Heading4"/>
-        <w:bidi/>
+        <w:shd w:val="clear" w:color="auto" w:fill="C1FFFF" w:themeFill="accent1" w:themeFillTint="66"/>
+        <w:bidi/>
+        <w:jc w:val="center"/>
         <w:rPr>
           <w:rFonts w:ascii="Comic Sans MS" w:hAnsi="Comic Sans MS" w:cs="B Nazanin"/>
           <w:b/>
@@ -1594,7 +2101,7 @@
           <w:lang w:bidi="fa-IR"/>
         </w:rPr>
         <w:lastRenderedPageBreak/>
-        <w:t xml:space="preserve">نویز فلفل و نمک </w:t>
+        <w:t>نویز فلفل و نمک</w:t>
       </w:r>
     </w:p>
     <w:p>
@@ -1950,7 +2457,9 @@
     <w:p>
       <w:pPr>
         <w:pStyle w:val="Heading4"/>
-        <w:bidi/>
+        <w:shd w:val="clear" w:color="auto" w:fill="C1FFFF" w:themeFill="accent1" w:themeFillTint="66"/>
+        <w:bidi/>
+        <w:jc w:val="center"/>
         <w:rPr>
           <w:rFonts w:ascii="Comic Sans MS" w:hAnsi="Comic Sans MS" w:cs="B Nazanin"/>
           <w:b/>
@@ -2184,7 +2693,9 @@
     <w:p>
       <w:pPr>
         <w:pStyle w:val="Heading3"/>
-        <w:bidi/>
+        <w:shd w:val="clear" w:color="auto" w:fill="C1FFFF" w:themeFill="accent1" w:themeFillTint="66"/>
+        <w:bidi/>
+        <w:jc w:val="center"/>
         <w:rPr>
           <w:rFonts w:cs="B Nazanin"/>
           <w:b/>
@@ -2196,7 +2707,7 @@
           <w:lang w:bidi="fa-IR"/>
         </w:rPr>
       </w:pPr>
-      <w:bookmarkStart w:id="3" w:name="_Toc196499683"/>
+      <w:bookmarkStart w:id="3" w:name="_Toc196503907"/>
       <w:r>
         <w:rPr>
           <w:rFonts w:cs="B Nazanin" w:hint="cs"/>
@@ -3633,25 +4144,33 @@
     </w:p>
     <w:p>
       <w:pPr>
-        <w:bidi/>
-        <w:jc w:val="both"/>
-        <w:rPr>
-          <w:rFonts w:ascii="Comic Sans MS" w:hAnsi="Comic Sans MS" w:cs="B Nazanin"/>
-          <w:sz w:val="32"/>
-          <w:szCs w:val="32"/>
-          <w:rtl/>
-          <w:lang w:bidi="fa-IR"/>
-        </w:rPr>
-      </w:pPr>
-      <w:r>
-        <w:rPr>
-          <w:rFonts w:ascii="Comic Sans MS" w:hAnsi="Comic Sans MS" w:cs="B Nazanin" w:hint="cs"/>
-          <w:sz w:val="32"/>
-          <w:szCs w:val="32"/>
-          <w:rtl/>
-          <w:lang w:bidi="fa-IR"/>
-        </w:rPr>
-        <w:t>خروجی:</w:t>
+        <w:pStyle w:val="Heading5"/>
+        <w:shd w:val="clear" w:color="auto" w:fill="C1FFFF" w:themeFill="accent1" w:themeFillTint="66"/>
+        <w:bidi/>
+        <w:jc w:val="center"/>
+        <w:rPr>
+          <w:rFonts w:cs="B Nazanin"/>
+          <w:b/>
+          <w:bCs/>
+          <w:color w:val="000000" w:themeColor="text1"/>
+          <w:sz w:val="28"/>
+          <w:szCs w:val="28"/>
+          <w:rtl/>
+          <w:lang w:bidi="fa-IR"/>
+        </w:rPr>
+      </w:pPr>
+      <w:r>
+        <w:rPr>
+          <w:rFonts w:cs="B Nazanin" w:hint="cs"/>
+          <w:b/>
+          <w:bCs/>
+          <w:color w:val="000000" w:themeColor="text1"/>
+          <w:sz w:val="28"/>
+          <w:szCs w:val="28"/>
+          <w:rtl/>
+          <w:lang w:bidi="fa-IR"/>
+        </w:rPr>
+        <w:t>خروجی</w:t>
       </w:r>
     </w:p>
     <w:p>
@@ -3753,7 +4272,9 @@
     <w:p>
       <w:pPr>
         <w:pStyle w:val="Heading2"/>
-        <w:bidi/>
+        <w:shd w:val="clear" w:color="auto" w:fill="C1FFFF" w:themeFill="accent1" w:themeFillTint="66"/>
+        <w:bidi/>
+        <w:jc w:val="center"/>
         <w:rPr>
           <w:rFonts w:cs="B Nazanin"/>
           <w:b/>
@@ -3765,7 +4286,7 @@
           <w:lang w:bidi="fa-IR"/>
         </w:rPr>
       </w:pPr>
-      <w:bookmarkStart w:id="4" w:name="_Toc196499684"/>
+      <w:bookmarkStart w:id="4" w:name="_Toc196503908"/>
       <w:r>
         <w:rPr>
           <w:rFonts w:cs="B Nazanin" w:hint="cs"/>
@@ -3808,7 +4329,9 @@
     <w:p>
       <w:pPr>
         <w:pStyle w:val="Heading3"/>
-        <w:bidi/>
+        <w:shd w:val="clear" w:color="auto" w:fill="FFC1D6" w:themeFill="background2" w:themeFillTint="66"/>
+        <w:bidi/>
+        <w:jc w:val="center"/>
         <w:rPr>
           <w:rFonts w:cs="B Nazanin"/>
           <w:b/>
@@ -3816,11 +4339,10 @@
           <w:color w:val="000000" w:themeColor="text1"/>
           <w:sz w:val="32"/>
           <w:szCs w:val="32"/>
-          <w:rtl/>
-          <w:lang w:bidi="fa-IR"/>
-        </w:rPr>
-      </w:pPr>
-      <w:bookmarkStart w:id="5" w:name="_Toc196499685"/>
+          <w:lang w:bidi="fa-IR"/>
+        </w:rPr>
+      </w:pPr>
+      <w:bookmarkStart w:id="5" w:name="_Toc196503909"/>
       <w:r>
         <w:rPr>
           <w:rFonts w:cs="B Nazanin" w:hint="cs"/>
@@ -3838,8 +4360,19 @@
     </w:p>
     <w:p>
       <w:pPr>
+        <w:bidi/>
+        <w:rPr>
+          <w:rtl/>
+          <w:lang w:bidi="fa-IR"/>
+        </w:rPr>
+      </w:pPr>
+    </w:p>
+    <w:p>
+      <w:pPr>
         <w:pStyle w:val="Heading4"/>
-        <w:bidi/>
+        <w:shd w:val="clear" w:color="auto" w:fill="C1FFFF" w:themeFill="accent1" w:themeFillTint="66"/>
+        <w:bidi/>
+        <w:jc w:val="center"/>
         <w:rPr>
           <w:rFonts w:cs="B Nazanin"/>
           <w:b/>
@@ -4379,7 +4912,9 @@
     <w:p>
       <w:pPr>
         <w:pStyle w:val="Heading4"/>
-        <w:bidi/>
+        <w:shd w:val="clear" w:color="auto" w:fill="C1FFFF" w:themeFill="accent1" w:themeFillTint="66"/>
+        <w:bidi/>
+        <w:jc w:val="center"/>
         <w:rPr>
           <w:rFonts w:ascii="Comic Sans MS" w:hAnsi="Comic Sans MS" w:cs="B Nazanin"/>
           <w:b/>
@@ -4516,7 +5051,7 @@
           <w:rtl/>
           <w:lang w:bidi="fa-IR"/>
         </w:rPr>
-        <w:t xml:space="preserve">نحوه کارکرد این فیلتر به اینگونه است که یک پنجره یا یک کرنل بر روی تصویر حرکت میدهد و برای هر موقعیت، همه </w:t>
+        <w:t xml:space="preserve">نحوه کارکرد این فیلتر </w:t>
       </w:r>
       <w:r>
         <w:rPr>
@@ -4527,7 +5062,7 @@
           <w:lang w:bidi="fa-IR"/>
         </w:rPr>
         <w:lastRenderedPageBreak/>
-        <w:t xml:space="preserve">مقادیر پیکسل داخل پنجره را جمع‌آوری میکند و به صورت عددی آنها را مرتب میکند و بعد مقدار پیکسل مرکزی را با </w:t>
+        <w:t xml:space="preserve">به اینگونه است که یک پنجره یا یک کرنل بر روی تصویر حرکت میدهد و برای هر موقعیت، همه مقادیر پیکسل داخل پنجره را جمع‌آوری میکند و به صورت عددی آنها را مرتب میکند و بعد مقدار پیکسل مرکزی را با </w:t>
       </w:r>
       <w:r>
         <w:rPr>
@@ -4836,7 +5371,9 @@
     <w:p>
       <w:pPr>
         <w:pStyle w:val="Heading4"/>
-        <w:bidi/>
+        <w:shd w:val="clear" w:color="auto" w:fill="C1FFFF" w:themeFill="accent1" w:themeFillTint="66"/>
+        <w:bidi/>
+        <w:jc w:val="center"/>
         <w:rPr>
           <w:rFonts w:ascii="Comic Sans MS" w:hAnsi="Comic Sans MS" w:cs="B Nazanin"/>
           <w:b/>
@@ -5289,7 +5826,18 @@
           <w:rtl/>
           <w:lang w:bidi="fa-IR"/>
         </w:rPr>
-        <w:t xml:space="preserve">این پارامتر سیگما را در فضای کمیت فیلتر میکند یعنی هر چه مقدار آن بیشتر باشد </w:t>
+        <w:t xml:space="preserve">این پارامتر سیگما را در فضای کمیت فیلتر میکند یعنی هر چه مقدار </w:t>
+      </w:r>
+      <w:r>
+        <w:rPr>
+          <w:rFonts w:ascii="Comic Sans MS" w:hAnsi="Comic Sans MS" w:cs="B Nazanin" w:hint="cs"/>
+          <w:sz w:val="32"/>
+          <w:szCs w:val="32"/>
+          <w:rtl/>
+          <w:lang w:bidi="fa-IR"/>
+        </w:rPr>
+        <w:lastRenderedPageBreak/>
+        <w:t xml:space="preserve">آن بیشتر باشد </w:t>
       </w:r>
       <w:proofErr w:type="spellStart"/>
       <w:r>
@@ -5321,19 +5869,167 @@
           <w:rtl/>
           <w:lang w:bidi="fa-IR"/>
         </w:rPr>
-        <w:t xml:space="preserve">/کمیت تفاوت بزرگتری دارند شامل میانگین گیری میشوند ( </w:t>
-      </w:r>
-      <w:r>
-        <w:rPr>
-          <w:rFonts w:ascii="Comic Sans MS" w:hAnsi="Comic Sans MS" w:cs="B Nazanin" w:hint="cs"/>
-          <w:sz w:val="32"/>
-          <w:szCs w:val="32"/>
-          <w:rtl/>
-          <w:lang w:bidi="fa-IR"/>
-        </w:rPr>
-        <w:lastRenderedPageBreak/>
+        <w:t xml:space="preserve">/کمیت تفاوت بزرگتری دارند شامل میانگین گیری میشوند ( یعنی </w:t>
+      </w:r>
+      <w:proofErr w:type="spellStart"/>
+      <w:r>
+        <w:rPr>
+          <w:rFonts w:ascii="Comic Sans MS" w:hAnsi="Comic Sans MS" w:cs="B Nazanin" w:hint="cs"/>
+          <w:sz w:val="32"/>
+          <w:szCs w:val="32"/>
+          <w:rtl/>
+          <w:lang w:bidi="fa-IR"/>
+        </w:rPr>
+        <w:t>لبه‌ها</w:t>
+      </w:r>
+      <w:proofErr w:type="spellEnd"/>
+      <w:r>
+        <w:rPr>
+          <w:rFonts w:ascii="Comic Sans MS" w:hAnsi="Comic Sans MS" w:cs="B Nazanin" w:hint="cs"/>
+          <w:sz w:val="32"/>
+          <w:szCs w:val="32"/>
+          <w:rtl/>
+          <w:lang w:bidi="fa-IR"/>
+        </w:rPr>
+        <w:t xml:space="preserve"> خیلی هموار تر میشوند و کم میشوند اگر مقدار خیلی زیاد باشد و تصویر خیلی </w:t>
+      </w:r>
+      <w:r>
+        <w:rPr>
+          <w:rFonts w:ascii="Comic Sans MS" w:hAnsi="Comic Sans MS" w:cs="B Nazanin"/>
+          <w:sz w:val="32"/>
+          <w:szCs w:val="32"/>
+          <w:lang w:bidi="fa-IR"/>
+        </w:rPr>
+        <w:t>blur</w:t>
+      </w:r>
+      <w:r>
+        <w:rPr>
+          <w:rFonts w:ascii="Comic Sans MS" w:hAnsi="Comic Sans MS" w:cs="B Nazanin" w:hint="cs"/>
+          <w:sz w:val="32"/>
+          <w:szCs w:val="32"/>
+          <w:rtl/>
+          <w:lang w:bidi="fa-IR"/>
+        </w:rPr>
+        <w:t xml:space="preserve"> میشود). </w:t>
+      </w:r>
+      <w:r>
+        <w:rPr>
+          <w:rFonts w:ascii="Comic Sans MS" w:hAnsi="Comic Sans MS" w:cs="B Nazanin" w:hint="cs"/>
+          <w:sz w:val="32"/>
+          <w:szCs w:val="32"/>
+          <w:rtl/>
+          <w:lang w:bidi="fa-IR"/>
+        </w:rPr>
+        <w:t xml:space="preserve">سوم </w:t>
+      </w:r>
+      <w:proofErr w:type="spellStart"/>
+      <w:r>
+        <w:rPr>
+          <w:rFonts w:ascii="Comic Sans MS" w:hAnsi="Comic Sans MS" w:cs="B Nazanin"/>
+          <w:sz w:val="32"/>
+          <w:szCs w:val="32"/>
+          <w:lang w:bidi="fa-IR"/>
+        </w:rPr>
+        <w:t>sigmaSpace</w:t>
+      </w:r>
+      <w:proofErr w:type="spellEnd"/>
+      <w:r>
+        <w:rPr>
+          <w:rFonts w:ascii="Comic Sans MS" w:hAnsi="Comic Sans MS" w:cs="B Nazanin" w:hint="cs"/>
+          <w:sz w:val="32"/>
+          <w:szCs w:val="32"/>
+          <w:rtl/>
+          <w:lang w:bidi="fa-IR"/>
+        </w:rPr>
+        <w:t xml:space="preserve"> که سیگما را در فضای مختصات فیلتر میکند، </w:t>
+      </w:r>
+      <w:r>
+        <w:rPr>
+          <w:rFonts w:ascii="Comic Sans MS" w:hAnsi="Comic Sans MS" w:cs="B Nazanin" w:hint="cs"/>
+          <w:sz w:val="32"/>
+          <w:szCs w:val="32"/>
+          <w:rtl/>
+          <w:lang w:bidi="fa-IR"/>
+        </w:rPr>
         <w:t xml:space="preserve">یعنی </w:t>
       </w:r>
+      <w:r>
+        <w:rPr>
+          <w:rFonts w:ascii="Comic Sans MS" w:hAnsi="Comic Sans MS" w:cs="B Nazanin" w:hint="cs"/>
+          <w:sz w:val="32"/>
+          <w:szCs w:val="32"/>
+          <w:rtl/>
+          <w:lang w:bidi="fa-IR"/>
+        </w:rPr>
+        <w:t xml:space="preserve">هر چه قدر مقدار آن بزرگتر باشد </w:t>
+      </w:r>
+      <w:proofErr w:type="spellStart"/>
+      <w:r>
+        <w:rPr>
+          <w:rFonts w:ascii="Comic Sans MS" w:hAnsi="Comic Sans MS" w:cs="B Nazanin" w:hint="cs"/>
+          <w:sz w:val="32"/>
+          <w:szCs w:val="32"/>
+          <w:rtl/>
+          <w:lang w:bidi="fa-IR"/>
+        </w:rPr>
+        <w:t>پیکسل‌هایی</w:t>
+      </w:r>
+      <w:proofErr w:type="spellEnd"/>
+      <w:r>
+        <w:rPr>
+          <w:rFonts w:ascii="Comic Sans MS" w:hAnsi="Comic Sans MS" w:cs="B Nazanin" w:hint="cs"/>
+          <w:sz w:val="32"/>
+          <w:szCs w:val="32"/>
+          <w:rtl/>
+          <w:lang w:bidi="fa-IR"/>
+        </w:rPr>
+        <w:t xml:space="preserve"> که فاصله </w:t>
+      </w:r>
+      <w:proofErr w:type="spellStart"/>
+      <w:r>
+        <w:rPr>
+          <w:rFonts w:ascii="Comic Sans MS" w:hAnsi="Comic Sans MS" w:cs="B Nazanin" w:hint="cs"/>
+          <w:sz w:val="32"/>
+          <w:szCs w:val="32"/>
+          <w:rtl/>
+          <w:lang w:bidi="fa-IR"/>
+        </w:rPr>
+        <w:t>دورتری</w:t>
+      </w:r>
+      <w:proofErr w:type="spellEnd"/>
+      <w:r>
+        <w:rPr>
+          <w:rFonts w:ascii="Comic Sans MS" w:hAnsi="Comic Sans MS" w:cs="B Nazanin" w:hint="cs"/>
+          <w:sz w:val="32"/>
+          <w:szCs w:val="32"/>
+          <w:rtl/>
+          <w:lang w:bidi="fa-IR"/>
+        </w:rPr>
+        <w:t xml:space="preserve"> دارند تاثیر بیشتری دارند. </w:t>
+      </w:r>
+    </w:p>
+    <w:p>
+      <w:pPr>
+        <w:bidi/>
+        <w:jc w:val="both"/>
+        <w:rPr>
+          <w:rFonts w:ascii="Comic Sans MS" w:hAnsi="Comic Sans MS" w:cs="B Nazanin"/>
+          <w:sz w:val="32"/>
+          <w:szCs w:val="32"/>
+          <w:rtl/>
+          <w:lang w:bidi="fa-IR"/>
+        </w:rPr>
+      </w:pPr>
+      <w:r>
+        <w:rPr>
+          <w:rFonts w:ascii="Comic Sans MS" w:hAnsi="Comic Sans MS" w:cs="B Nazanin" w:hint="cs"/>
+          <w:sz w:val="32"/>
+          <w:szCs w:val="32"/>
+          <w:rtl/>
+          <w:lang w:bidi="fa-IR"/>
+        </w:rPr>
+        <w:t xml:space="preserve">این فیلتر معمولا میتواند یک تعادل خوبی داشته باشد بین هر 2 هدف یعنی هم بتواند به خوبی نویز را کاهش دهد هم </w:t>
+      </w:r>
       <w:proofErr w:type="spellStart"/>
       <w:r>
         <w:rPr>
@@ -5354,165 +6050,6 @@
           <w:rtl/>
           <w:lang w:bidi="fa-IR"/>
         </w:rPr>
-        <w:t xml:space="preserve"> خیلی هموار تر میشوند و کم میشوند اگر مقدار خیلی زیاد باشد و تصویر خیلی </w:t>
-      </w:r>
-      <w:r>
-        <w:rPr>
-          <w:rFonts w:ascii="Comic Sans MS" w:hAnsi="Comic Sans MS" w:cs="B Nazanin"/>
-          <w:sz w:val="32"/>
-          <w:szCs w:val="32"/>
-          <w:lang w:bidi="fa-IR"/>
-        </w:rPr>
-        <w:t>blur</w:t>
-      </w:r>
-      <w:r>
-        <w:rPr>
-          <w:rFonts w:ascii="Comic Sans MS" w:hAnsi="Comic Sans MS" w:cs="B Nazanin" w:hint="cs"/>
-          <w:sz w:val="32"/>
-          <w:szCs w:val="32"/>
-          <w:rtl/>
-          <w:lang w:bidi="fa-IR"/>
-        </w:rPr>
-        <w:t xml:space="preserve"> میشود). </w:t>
-      </w:r>
-      <w:r>
-        <w:rPr>
-          <w:rFonts w:ascii="Comic Sans MS" w:hAnsi="Comic Sans MS" w:cs="B Nazanin" w:hint="cs"/>
-          <w:sz w:val="32"/>
-          <w:szCs w:val="32"/>
-          <w:rtl/>
-          <w:lang w:bidi="fa-IR"/>
-        </w:rPr>
-        <w:t xml:space="preserve">سوم </w:t>
-      </w:r>
-      <w:proofErr w:type="spellStart"/>
-      <w:r>
-        <w:rPr>
-          <w:rFonts w:ascii="Comic Sans MS" w:hAnsi="Comic Sans MS" w:cs="B Nazanin"/>
-          <w:sz w:val="32"/>
-          <w:szCs w:val="32"/>
-          <w:lang w:bidi="fa-IR"/>
-        </w:rPr>
-        <w:t>sigmaSpace</w:t>
-      </w:r>
-      <w:proofErr w:type="spellEnd"/>
-      <w:r>
-        <w:rPr>
-          <w:rFonts w:ascii="Comic Sans MS" w:hAnsi="Comic Sans MS" w:cs="B Nazanin" w:hint="cs"/>
-          <w:sz w:val="32"/>
-          <w:szCs w:val="32"/>
-          <w:rtl/>
-          <w:lang w:bidi="fa-IR"/>
-        </w:rPr>
-        <w:t xml:space="preserve"> که سیگما را در فضای مختصات فیلتر میکند، </w:t>
-      </w:r>
-      <w:r>
-        <w:rPr>
-          <w:rFonts w:ascii="Comic Sans MS" w:hAnsi="Comic Sans MS" w:cs="B Nazanin" w:hint="cs"/>
-          <w:sz w:val="32"/>
-          <w:szCs w:val="32"/>
-          <w:rtl/>
-          <w:lang w:bidi="fa-IR"/>
-        </w:rPr>
-        <w:t xml:space="preserve">یعنی </w:t>
-      </w:r>
-      <w:r>
-        <w:rPr>
-          <w:rFonts w:ascii="Comic Sans MS" w:hAnsi="Comic Sans MS" w:cs="B Nazanin" w:hint="cs"/>
-          <w:sz w:val="32"/>
-          <w:szCs w:val="32"/>
-          <w:rtl/>
-          <w:lang w:bidi="fa-IR"/>
-        </w:rPr>
-        <w:t xml:space="preserve">هر چه قدر مقدار آن بزرگتر باشد </w:t>
-      </w:r>
-      <w:proofErr w:type="spellStart"/>
-      <w:r>
-        <w:rPr>
-          <w:rFonts w:ascii="Comic Sans MS" w:hAnsi="Comic Sans MS" w:cs="B Nazanin" w:hint="cs"/>
-          <w:sz w:val="32"/>
-          <w:szCs w:val="32"/>
-          <w:rtl/>
-          <w:lang w:bidi="fa-IR"/>
-        </w:rPr>
-        <w:t>پیکسل‌هایی</w:t>
-      </w:r>
-      <w:proofErr w:type="spellEnd"/>
-      <w:r>
-        <w:rPr>
-          <w:rFonts w:ascii="Comic Sans MS" w:hAnsi="Comic Sans MS" w:cs="B Nazanin" w:hint="cs"/>
-          <w:sz w:val="32"/>
-          <w:szCs w:val="32"/>
-          <w:rtl/>
-          <w:lang w:bidi="fa-IR"/>
-        </w:rPr>
-        <w:t xml:space="preserve"> که فاصله </w:t>
-      </w:r>
-      <w:proofErr w:type="spellStart"/>
-      <w:r>
-        <w:rPr>
-          <w:rFonts w:ascii="Comic Sans MS" w:hAnsi="Comic Sans MS" w:cs="B Nazanin" w:hint="cs"/>
-          <w:sz w:val="32"/>
-          <w:szCs w:val="32"/>
-          <w:rtl/>
-          <w:lang w:bidi="fa-IR"/>
-        </w:rPr>
-        <w:t>دورتری</w:t>
-      </w:r>
-      <w:proofErr w:type="spellEnd"/>
-      <w:r>
-        <w:rPr>
-          <w:rFonts w:ascii="Comic Sans MS" w:hAnsi="Comic Sans MS" w:cs="B Nazanin" w:hint="cs"/>
-          <w:sz w:val="32"/>
-          <w:szCs w:val="32"/>
-          <w:rtl/>
-          <w:lang w:bidi="fa-IR"/>
-        </w:rPr>
-        <w:t xml:space="preserve"> دارند تاثیر بیشتری دارند. </w:t>
-      </w:r>
-    </w:p>
-    <w:p>
-      <w:pPr>
-        <w:bidi/>
-        <w:jc w:val="both"/>
-        <w:rPr>
-          <w:rFonts w:ascii="Comic Sans MS" w:hAnsi="Comic Sans MS" w:cs="B Nazanin"/>
-          <w:sz w:val="32"/>
-          <w:szCs w:val="32"/>
-          <w:rtl/>
-          <w:lang w:bidi="fa-IR"/>
-        </w:rPr>
-      </w:pPr>
-      <w:r>
-        <w:rPr>
-          <w:rFonts w:ascii="Comic Sans MS" w:hAnsi="Comic Sans MS" w:cs="B Nazanin" w:hint="cs"/>
-          <w:sz w:val="32"/>
-          <w:szCs w:val="32"/>
-          <w:rtl/>
-          <w:lang w:bidi="fa-IR"/>
-        </w:rPr>
-        <w:t xml:space="preserve">این فیلتر معمولا میتواند یک تعادل خوبی داشته باشد بین هر 2 هدف یعنی هم بتواند به خوبی نویز را کاهش دهد هم </w:t>
-      </w:r>
-      <w:proofErr w:type="spellStart"/>
-      <w:r>
-        <w:rPr>
-          <w:rFonts w:ascii="Comic Sans MS" w:hAnsi="Comic Sans MS" w:cs="B Nazanin" w:hint="cs"/>
-          <w:sz w:val="32"/>
-          <w:szCs w:val="32"/>
-          <w:rtl/>
-          <w:lang w:bidi="fa-IR"/>
-        </w:rPr>
-        <w:t>لبه‌ها</w:t>
-      </w:r>
-      <w:proofErr w:type="spellEnd"/>
-      <w:r>
-        <w:rPr>
-          <w:rFonts w:ascii="Comic Sans MS" w:hAnsi="Comic Sans MS" w:cs="B Nazanin" w:hint="cs"/>
-          <w:sz w:val="32"/>
-          <w:szCs w:val="32"/>
-          <w:rtl/>
-          <w:lang w:bidi="fa-IR"/>
-        </w:rPr>
         <w:t xml:space="preserve"> را به خوبی نگه دارد. البته عیب این فیلتر این است که به طور </w:t>
       </w:r>
       <w:r>
@@ -5550,19 +6087,28 @@
     </w:p>
     <w:p>
       <w:pPr>
-        <w:bidi/>
-        <w:jc w:val="both"/>
-        <w:rPr>
-          <w:rFonts w:ascii="Comic Sans MS" w:hAnsi="Comic Sans MS" w:cs="B Nazanin"/>
-          <w:sz w:val="32"/>
-          <w:szCs w:val="32"/>
-          <w:rtl/>
-          <w:lang w:bidi="fa-IR"/>
-        </w:rPr>
-      </w:pPr>
-      <w:r>
-        <w:rPr>
-          <w:rFonts w:ascii="Comic Sans MS" w:hAnsi="Comic Sans MS" w:cs="B Nazanin" w:hint="cs"/>
+        <w:pStyle w:val="Heading3"/>
+        <w:shd w:val="clear" w:color="auto" w:fill="C1FFFF" w:themeFill="accent1" w:themeFillTint="66"/>
+        <w:bidi/>
+        <w:jc w:val="center"/>
+        <w:rPr>
+          <w:rFonts w:cs="B Nazanin"/>
+          <w:b/>
+          <w:bCs/>
+          <w:color w:val="000000" w:themeColor="text1"/>
+          <w:sz w:val="32"/>
+          <w:szCs w:val="32"/>
+          <w:rtl/>
+          <w:lang w:bidi="fa-IR"/>
+        </w:rPr>
+      </w:pPr>
+      <w:bookmarkStart w:id="6" w:name="_Toc196503910"/>
+      <w:r>
+        <w:rPr>
+          <w:rFonts w:cs="B Nazanin" w:hint="cs"/>
+          <w:b/>
+          <w:bCs/>
+          <w:color w:val="000000" w:themeColor="text1"/>
           <w:sz w:val="32"/>
           <w:szCs w:val="32"/>
           <w:rtl/>
@@ -5570,6 +6116,7 @@
         </w:rPr>
         <w:t>گزارش کار</w:t>
       </w:r>
+      <w:bookmarkEnd w:id="6"/>
     </w:p>
     <w:p>
       <w:pPr>
@@ -5940,6 +6487,39 @@
     </w:p>
     <w:p>
       <w:pPr>
+        <w:pStyle w:val="Heading3"/>
+        <w:shd w:val="clear" w:color="auto" w:fill="C1FFFF" w:themeFill="accent1" w:themeFillTint="66"/>
+        <w:bidi/>
+        <w:jc w:val="center"/>
+        <w:rPr>
+          <w:rFonts w:cs="B Nazanin"/>
+          <w:b/>
+          <w:bCs/>
+          <w:color w:val="000000" w:themeColor="text1"/>
+          <w:sz w:val="32"/>
+          <w:szCs w:val="32"/>
+          <w:rtl/>
+          <w:lang w:bidi="fa-IR"/>
+        </w:rPr>
+      </w:pPr>
+      <w:bookmarkStart w:id="7" w:name="_Toc196503911"/>
+      <w:r>
+        <w:rPr>
+          <w:rFonts w:cs="B Nazanin" w:hint="cs"/>
+          <w:b/>
+          <w:bCs/>
+          <w:color w:val="000000" w:themeColor="text1"/>
+          <w:sz w:val="32"/>
+          <w:szCs w:val="32"/>
+          <w:rtl/>
+          <w:lang w:bidi="fa-IR"/>
+        </w:rPr>
+        <w:t>تحلیل</w:t>
+      </w:r>
+      <w:bookmarkEnd w:id="7"/>
+    </w:p>
+    <w:p>
+      <w:pPr>
         <w:bidi/>
         <w:jc w:val="both"/>
         <w:rPr>
@@ -5958,23 +6538,2657 @@
           <w:rtl/>
           <w:lang w:bidi="fa-IR"/>
         </w:rPr>
+        <w:t xml:space="preserve">در ردیف اول تصویر نویز </w:t>
+      </w:r>
+      <w:proofErr w:type="spellStart"/>
+      <w:r>
+        <w:rPr>
+          <w:rFonts w:ascii="Comic Sans MS" w:hAnsi="Comic Sans MS" w:cs="B Nazanin" w:hint="cs"/>
+          <w:sz w:val="32"/>
+          <w:szCs w:val="32"/>
+          <w:rtl/>
+          <w:lang w:bidi="fa-IR"/>
+        </w:rPr>
+        <w:t>گاوسی</w:t>
+      </w:r>
+      <w:proofErr w:type="spellEnd"/>
+      <w:r>
+        <w:rPr>
+          <w:rFonts w:ascii="Comic Sans MS" w:hAnsi="Comic Sans MS" w:cs="B Nazanin" w:hint="cs"/>
+          <w:sz w:val="32"/>
+          <w:szCs w:val="32"/>
+          <w:rtl/>
+          <w:lang w:bidi="fa-IR"/>
+        </w:rPr>
+        <w:t xml:space="preserve"> به عنوان ورودی داده شده است. اول فیلتر </w:t>
+      </w:r>
+      <w:proofErr w:type="spellStart"/>
+      <w:r>
+        <w:rPr>
+          <w:rFonts w:ascii="Comic Sans MS" w:hAnsi="Comic Sans MS" w:cs="B Nazanin" w:hint="cs"/>
+          <w:sz w:val="32"/>
+          <w:szCs w:val="32"/>
+          <w:rtl/>
+          <w:lang w:bidi="fa-IR"/>
+        </w:rPr>
+        <w:t>گاوسی</w:t>
+      </w:r>
+      <w:proofErr w:type="spellEnd"/>
+      <w:r>
+        <w:rPr>
+          <w:rFonts w:ascii="Comic Sans MS" w:hAnsi="Comic Sans MS" w:cs="B Nazanin" w:hint="cs"/>
+          <w:sz w:val="32"/>
+          <w:szCs w:val="32"/>
+          <w:rtl/>
+          <w:lang w:bidi="fa-IR"/>
+        </w:rPr>
+        <w:t xml:space="preserve"> اعمال شده است که باعث شده است به طور چشمگیری تصویر هموار تر شوند و همچنین نواحی مانند آسمان و کت شخص واضح تر شوند. </w:t>
+      </w:r>
+      <w:r>
+        <w:rPr>
+          <w:rFonts w:ascii="Comic Sans MS" w:hAnsi="Comic Sans MS" w:cs="B Nazanin" w:hint="cs"/>
+          <w:sz w:val="32"/>
+          <w:szCs w:val="32"/>
+          <w:rtl/>
+          <w:lang w:bidi="fa-IR"/>
+        </w:rPr>
+        <w:t xml:space="preserve">البته که باعث شده است تصویر تا حدودی </w:t>
+      </w:r>
+      <w:r>
+        <w:rPr>
+          <w:rFonts w:ascii="Comic Sans MS" w:hAnsi="Comic Sans MS" w:cs="B Nazanin"/>
+          <w:sz w:val="32"/>
+          <w:szCs w:val="32"/>
+          <w:lang w:bidi="fa-IR"/>
+        </w:rPr>
+        <w:t>blur</w:t>
+      </w:r>
+      <w:r>
+        <w:rPr>
+          <w:rFonts w:ascii="Comic Sans MS" w:hAnsi="Comic Sans MS" w:cs="B Nazanin" w:hint="cs"/>
+          <w:sz w:val="32"/>
+          <w:szCs w:val="32"/>
+          <w:rtl/>
+          <w:lang w:bidi="fa-IR"/>
+        </w:rPr>
+        <w:t xml:space="preserve"> شود و لبه های تیز در قسمت پا یا </w:t>
+      </w:r>
+      <w:r>
+        <w:rPr>
+          <w:rFonts w:ascii="Comic Sans MS" w:hAnsi="Comic Sans MS" w:cs="B Nazanin" w:hint="cs"/>
+          <w:sz w:val="32"/>
+          <w:szCs w:val="32"/>
+          <w:rtl/>
+          <w:lang w:bidi="fa-IR"/>
+        </w:rPr>
+        <w:t xml:space="preserve">خطوط ساختمان نرم تر شوند. همچنین </w:t>
+      </w:r>
+      <w:r>
+        <w:rPr>
+          <w:rFonts w:ascii="Comic Sans MS" w:hAnsi="Comic Sans MS" w:cs="B Nazanin"/>
+          <w:sz w:val="32"/>
+          <w:szCs w:val="32"/>
+          <w:lang w:bidi="fa-IR"/>
+        </w:rPr>
+        <w:t>texture</w:t>
+      </w:r>
+      <w:r>
+        <w:rPr>
+          <w:rFonts w:ascii="Comic Sans MS" w:hAnsi="Comic Sans MS" w:cs="B Nazanin" w:hint="cs"/>
+          <w:sz w:val="32"/>
+          <w:szCs w:val="32"/>
+          <w:rtl/>
+          <w:lang w:bidi="fa-IR"/>
+        </w:rPr>
+        <w:t xml:space="preserve"> ها مانند ناحیه زمین که ظاهرا چمن است از دست رفته اند. به طور کلی کاهش نویز خوب بوده اما در جزئیات و لبه ها ضعیف عمل شده است. </w:t>
+      </w:r>
+      <w:r>
+        <w:rPr>
+          <w:rFonts w:ascii="Comic Sans MS" w:hAnsi="Comic Sans MS" w:cs="B Nazanin" w:hint="cs"/>
+          <w:sz w:val="32"/>
+          <w:szCs w:val="32"/>
+          <w:rtl/>
+          <w:lang w:bidi="fa-IR"/>
+        </w:rPr>
+        <w:t xml:space="preserve">دوم فیلتر میانه اعمال شده است که تا حدودی نویز را کاهش داده است اما نسبت </w:t>
+      </w:r>
+      <w:r>
+        <w:rPr>
+          <w:rFonts w:ascii="Comic Sans MS" w:hAnsi="Comic Sans MS" w:cs="B Nazanin" w:hint="cs"/>
+          <w:sz w:val="32"/>
+          <w:szCs w:val="32"/>
+          <w:rtl/>
+          <w:lang w:bidi="fa-IR"/>
+        </w:rPr>
+        <w:lastRenderedPageBreak/>
+        <w:t xml:space="preserve">به فیلتر </w:t>
+      </w:r>
+      <w:proofErr w:type="spellStart"/>
+      <w:r>
+        <w:rPr>
+          <w:rFonts w:ascii="Comic Sans MS" w:hAnsi="Comic Sans MS" w:cs="B Nazanin" w:hint="cs"/>
+          <w:sz w:val="32"/>
+          <w:szCs w:val="32"/>
+          <w:rtl/>
+          <w:lang w:bidi="fa-IR"/>
+        </w:rPr>
+        <w:t>گاوسی</w:t>
+      </w:r>
+      <w:proofErr w:type="spellEnd"/>
+      <w:r>
+        <w:rPr>
+          <w:rFonts w:ascii="Comic Sans MS" w:hAnsi="Comic Sans MS" w:cs="B Nazanin" w:hint="cs"/>
+          <w:sz w:val="32"/>
+          <w:szCs w:val="32"/>
+          <w:rtl/>
+          <w:lang w:bidi="fa-IR"/>
+        </w:rPr>
+        <w:t xml:space="preserve"> ضعیف تر بوده است. </w:t>
+      </w:r>
+      <w:r>
+        <w:rPr>
+          <w:rFonts w:ascii="Comic Sans MS" w:hAnsi="Comic Sans MS" w:cs="B Nazanin" w:hint="cs"/>
+          <w:sz w:val="32"/>
+          <w:szCs w:val="32"/>
+          <w:rtl/>
+          <w:lang w:bidi="fa-IR"/>
+        </w:rPr>
+        <w:t xml:space="preserve">البته باعث شده لبه ها نسبت به فیلتر </w:t>
+      </w:r>
+      <w:proofErr w:type="spellStart"/>
+      <w:r>
+        <w:rPr>
+          <w:rFonts w:ascii="Comic Sans MS" w:hAnsi="Comic Sans MS" w:cs="B Nazanin" w:hint="cs"/>
+          <w:sz w:val="32"/>
+          <w:szCs w:val="32"/>
+          <w:rtl/>
+          <w:lang w:bidi="fa-IR"/>
+        </w:rPr>
+        <w:t>گاوسی</w:t>
+      </w:r>
+      <w:proofErr w:type="spellEnd"/>
+      <w:r>
+        <w:rPr>
+          <w:rFonts w:ascii="Comic Sans MS" w:hAnsi="Comic Sans MS" w:cs="B Nazanin" w:hint="cs"/>
+          <w:sz w:val="32"/>
+          <w:szCs w:val="32"/>
+          <w:rtl/>
+          <w:lang w:bidi="fa-IR"/>
+        </w:rPr>
+        <w:t xml:space="preserve"> بهتر حفظ شوند. مقدار قابل توجهی </w:t>
+      </w:r>
+      <w:r>
+        <w:rPr>
+          <w:rFonts w:ascii="Comic Sans MS" w:hAnsi="Comic Sans MS" w:cs="B Nazanin"/>
+          <w:sz w:val="32"/>
+          <w:szCs w:val="32"/>
+          <w:lang w:bidi="fa-IR"/>
+        </w:rPr>
+        <w:t>blurring</w:t>
+      </w:r>
+      <w:r>
+        <w:rPr>
+          <w:rFonts w:ascii="Comic Sans MS" w:hAnsi="Comic Sans MS" w:cs="B Nazanin" w:hint="cs"/>
+          <w:sz w:val="32"/>
+          <w:szCs w:val="32"/>
+          <w:rtl/>
+          <w:lang w:bidi="fa-IR"/>
+        </w:rPr>
+        <w:t xml:space="preserve"> اضافه نشده اس. در کل در لبه ها بهتر عمل شده اما نسبت به کاهش نویز و هموار سازی آن نسبت به </w:t>
+      </w:r>
+      <w:proofErr w:type="spellStart"/>
+      <w:r>
+        <w:rPr>
+          <w:rFonts w:ascii="Comic Sans MS" w:hAnsi="Comic Sans MS" w:cs="B Nazanin" w:hint="cs"/>
+          <w:sz w:val="32"/>
+          <w:szCs w:val="32"/>
+          <w:rtl/>
+          <w:lang w:bidi="fa-IR"/>
+        </w:rPr>
+        <w:t>گاوسی</w:t>
+      </w:r>
+      <w:proofErr w:type="spellEnd"/>
+      <w:r>
+        <w:rPr>
+          <w:rFonts w:ascii="Comic Sans MS" w:hAnsi="Comic Sans MS" w:cs="B Nazanin" w:hint="cs"/>
+          <w:sz w:val="32"/>
+          <w:szCs w:val="32"/>
+          <w:rtl/>
+          <w:lang w:bidi="fa-IR"/>
+        </w:rPr>
+        <w:t xml:space="preserve"> ضعیف تر عمل کرده. </w:t>
+      </w:r>
+      <w:r>
+        <w:rPr>
+          <w:rFonts w:ascii="Comic Sans MS" w:hAnsi="Comic Sans MS" w:cs="B Nazanin" w:hint="cs"/>
+          <w:sz w:val="32"/>
+          <w:szCs w:val="32"/>
+          <w:rtl/>
+          <w:lang w:bidi="fa-IR"/>
+        </w:rPr>
+        <w:t xml:space="preserve">سوم فیلتر </w:t>
+      </w:r>
+      <w:r>
+        <w:rPr>
+          <w:rFonts w:ascii="Comic Sans MS" w:hAnsi="Comic Sans MS" w:cs="B Nazanin"/>
+          <w:sz w:val="32"/>
+          <w:szCs w:val="32"/>
+          <w:lang w:bidi="fa-IR"/>
+        </w:rPr>
+        <w:t>bilateral</w:t>
+      </w:r>
+      <w:r>
+        <w:rPr>
+          <w:rFonts w:ascii="Comic Sans MS" w:hAnsi="Comic Sans MS" w:cs="B Nazanin" w:hint="cs"/>
+          <w:sz w:val="32"/>
+          <w:szCs w:val="32"/>
+          <w:rtl/>
+          <w:lang w:bidi="fa-IR"/>
+        </w:rPr>
+        <w:t xml:space="preserve"> اعمال شده است که به صورت واضح نویز </w:t>
+      </w:r>
+      <w:proofErr w:type="spellStart"/>
+      <w:r>
+        <w:rPr>
+          <w:rFonts w:ascii="Comic Sans MS" w:hAnsi="Comic Sans MS" w:cs="B Nazanin" w:hint="cs"/>
+          <w:sz w:val="32"/>
+          <w:szCs w:val="32"/>
+          <w:rtl/>
+          <w:lang w:bidi="fa-IR"/>
+        </w:rPr>
+        <w:t>گاوسی</w:t>
+      </w:r>
+      <w:proofErr w:type="spellEnd"/>
+      <w:r>
+        <w:rPr>
+          <w:rFonts w:ascii="Comic Sans MS" w:hAnsi="Comic Sans MS" w:cs="B Nazanin" w:hint="cs"/>
+          <w:sz w:val="32"/>
+          <w:szCs w:val="32"/>
+          <w:rtl/>
+          <w:lang w:bidi="fa-IR"/>
+        </w:rPr>
+        <w:t xml:space="preserve"> را هموار تر کرده مانند خود فیلتر </w:t>
+      </w:r>
+      <w:proofErr w:type="spellStart"/>
+      <w:r>
+        <w:rPr>
+          <w:rFonts w:ascii="Comic Sans MS" w:hAnsi="Comic Sans MS" w:cs="B Nazanin" w:hint="cs"/>
+          <w:sz w:val="32"/>
+          <w:szCs w:val="32"/>
+          <w:rtl/>
+          <w:lang w:bidi="fa-IR"/>
+        </w:rPr>
+        <w:t>گاوسی</w:t>
+      </w:r>
+      <w:proofErr w:type="spellEnd"/>
+      <w:r>
+        <w:rPr>
+          <w:rFonts w:ascii="Comic Sans MS" w:hAnsi="Comic Sans MS" w:cs="B Nazanin" w:hint="cs"/>
+          <w:sz w:val="32"/>
+          <w:szCs w:val="32"/>
+          <w:rtl/>
+          <w:lang w:bidi="fa-IR"/>
+        </w:rPr>
+        <w:t xml:space="preserve"> عمل کرده است. همچنین به طور خیلی خوبی لبه ها را توانسته نگه دارد نسبت به فیلتر </w:t>
+      </w:r>
+      <w:proofErr w:type="spellStart"/>
+      <w:r>
+        <w:rPr>
+          <w:rFonts w:ascii="Comic Sans MS" w:hAnsi="Comic Sans MS" w:cs="B Nazanin" w:hint="cs"/>
+          <w:sz w:val="32"/>
+          <w:szCs w:val="32"/>
+          <w:rtl/>
+          <w:lang w:bidi="fa-IR"/>
+        </w:rPr>
+        <w:t>گاوسی</w:t>
+      </w:r>
+      <w:proofErr w:type="spellEnd"/>
+      <w:r>
+        <w:rPr>
+          <w:rFonts w:ascii="Comic Sans MS" w:hAnsi="Comic Sans MS" w:cs="B Nazanin" w:hint="cs"/>
+          <w:sz w:val="32"/>
+          <w:szCs w:val="32"/>
+          <w:rtl/>
+          <w:lang w:bidi="fa-IR"/>
+        </w:rPr>
+        <w:t>، به صورت کلی میتوان گفت این فیلتر عملکرد خیلی خوبی در هر 2 زمینه هموار سازی نویز یا کاهش نویز و همچنین حفظ لبه ها داشته است.</w:t>
+      </w:r>
+    </w:p>
+    <w:p>
+      <w:pPr>
+        <w:bidi/>
+        <w:jc w:val="both"/>
+        <w:rPr>
+          <w:rFonts w:ascii="Comic Sans MS" w:hAnsi="Comic Sans MS" w:cs="B Nazanin"/>
+          <w:sz w:val="32"/>
+          <w:szCs w:val="32"/>
+          <w:rtl/>
+          <w:lang w:bidi="fa-IR"/>
+        </w:rPr>
+      </w:pPr>
+      <w:r>
+        <w:rPr>
+          <w:rFonts w:ascii="Comic Sans MS" w:hAnsi="Comic Sans MS" w:cs="B Nazanin" w:hint="cs"/>
+          <w:sz w:val="32"/>
+          <w:szCs w:val="32"/>
+          <w:rtl/>
+          <w:lang w:bidi="fa-IR"/>
+        </w:rPr>
+        <w:t xml:space="preserve">در ردیف دوم نویز نمک و فلفل به عنوان ورودی داده شده است. اول فیلتر </w:t>
+      </w:r>
+      <w:proofErr w:type="spellStart"/>
+      <w:r>
+        <w:rPr>
+          <w:rFonts w:ascii="Comic Sans MS" w:hAnsi="Comic Sans MS" w:cs="B Nazanin" w:hint="cs"/>
+          <w:sz w:val="32"/>
+          <w:szCs w:val="32"/>
+          <w:rtl/>
+          <w:lang w:bidi="fa-IR"/>
+        </w:rPr>
+        <w:t>گوسی</w:t>
+      </w:r>
+      <w:proofErr w:type="spellEnd"/>
+      <w:r>
+        <w:rPr>
+          <w:rFonts w:ascii="Comic Sans MS" w:hAnsi="Comic Sans MS" w:cs="B Nazanin" w:hint="cs"/>
+          <w:sz w:val="32"/>
+          <w:szCs w:val="32"/>
+          <w:rtl/>
+          <w:lang w:bidi="fa-IR"/>
+        </w:rPr>
+        <w:t xml:space="preserve"> اعمال شده است که به وضوح مشخص است نتوانسته نویز نمک و فلفل را حذف </w:t>
+      </w:r>
+      <w:r>
+        <w:rPr>
+          <w:rFonts w:ascii="Comic Sans MS" w:hAnsi="Comic Sans MS" w:cs="B Nazanin" w:hint="cs"/>
+          <w:sz w:val="32"/>
+          <w:szCs w:val="32"/>
+          <w:rtl/>
+          <w:lang w:bidi="fa-IR"/>
+        </w:rPr>
+        <w:t xml:space="preserve">بکند و با نقاط سیاه/سفید مانند هر نقطه دیگری رفتار کرده است. تصویر کمی </w:t>
+      </w:r>
+      <w:r>
+        <w:rPr>
+          <w:rFonts w:ascii="Comic Sans MS" w:hAnsi="Comic Sans MS" w:cs="B Nazanin"/>
+          <w:sz w:val="32"/>
+          <w:szCs w:val="32"/>
+          <w:lang w:bidi="fa-IR"/>
+        </w:rPr>
+        <w:t>blur</w:t>
+      </w:r>
+      <w:r>
+        <w:rPr>
+          <w:rFonts w:ascii="Comic Sans MS" w:hAnsi="Comic Sans MS" w:cs="B Nazanin" w:hint="cs"/>
+          <w:sz w:val="32"/>
+          <w:szCs w:val="32"/>
+          <w:rtl/>
+          <w:lang w:bidi="fa-IR"/>
+        </w:rPr>
+        <w:t xml:space="preserve"> شده در نقاط سیاه یا سفید و بعضی قسمت ها که نیازی نبوده است. </w:t>
+      </w:r>
+      <w:r>
+        <w:rPr>
+          <w:rFonts w:ascii="Comic Sans MS" w:hAnsi="Comic Sans MS" w:cs="B Nazanin" w:hint="cs"/>
+          <w:sz w:val="32"/>
+          <w:szCs w:val="32"/>
+          <w:rtl/>
+          <w:lang w:bidi="fa-IR"/>
+        </w:rPr>
+        <w:t>به طور کلی این فیلتر کارآمد نبوده است. دوم فیلتر میانه اعمال شده است که میتوان گفت به طور کامل تمام نقاط سیاه و سفید را حذف کرده است و مقادیر سیاه و سفید را تشخیص داده است و توانسته با مقادیر درست که میانه همسایه ها هست جایگزین کند همچنین لبه ها خوب حفظ شده اند، میتوان گفت بهترین انتخاب برای این نویز همین فیلتر اس</w:t>
+      </w:r>
+      <w:r>
+        <w:rPr>
+          <w:rFonts w:ascii="Comic Sans MS" w:hAnsi="Comic Sans MS" w:cs="B Nazanin" w:hint="cs"/>
+          <w:sz w:val="32"/>
+          <w:szCs w:val="32"/>
+          <w:rtl/>
+          <w:lang w:bidi="fa-IR"/>
+        </w:rPr>
+        <w:t xml:space="preserve">ت. </w:t>
+      </w:r>
+      <w:r>
+        <w:rPr>
+          <w:rFonts w:ascii="Comic Sans MS" w:hAnsi="Comic Sans MS" w:cs="B Nazanin" w:hint="cs"/>
+          <w:sz w:val="32"/>
+          <w:szCs w:val="32"/>
+          <w:rtl/>
+          <w:lang w:bidi="fa-IR"/>
+        </w:rPr>
+        <w:t xml:space="preserve">سوم فیلتر </w:t>
+      </w:r>
+      <w:r>
+        <w:rPr>
+          <w:rFonts w:ascii="Comic Sans MS" w:hAnsi="Comic Sans MS" w:cs="B Nazanin"/>
+          <w:sz w:val="32"/>
+          <w:szCs w:val="32"/>
+          <w:lang w:bidi="fa-IR"/>
+        </w:rPr>
+        <w:t>bilateral</w:t>
+      </w:r>
+      <w:r>
+        <w:rPr>
+          <w:rFonts w:ascii="Comic Sans MS" w:hAnsi="Comic Sans MS" w:cs="B Nazanin" w:hint="cs"/>
+          <w:sz w:val="32"/>
+          <w:szCs w:val="32"/>
+          <w:rtl/>
+          <w:lang w:bidi="fa-IR"/>
+        </w:rPr>
+        <w:t xml:space="preserve"> اعمال شده است که نتوانسته نقاط سیاه و سفید را حذف کند در حالی که سعی کرده لبه ها را به خوبی حفظ کند </w:t>
+      </w:r>
+      <w:r>
+        <w:rPr>
+          <w:rFonts w:ascii="Comic Sans MS" w:hAnsi="Comic Sans MS" w:cs="B Nazanin" w:hint="cs"/>
+          <w:sz w:val="32"/>
+          <w:szCs w:val="32"/>
+          <w:rtl/>
+          <w:lang w:bidi="fa-IR"/>
+        </w:rPr>
+        <w:t xml:space="preserve">در نتیجه به طور کلی این فیلتر خوبی برای این نویز نیست. </w:t>
+      </w:r>
+    </w:p>
+    <w:p>
+      <w:pPr>
+        <w:bidi/>
+        <w:jc w:val="both"/>
+        <w:rPr>
+          <w:rFonts w:ascii="Comic Sans MS" w:hAnsi="Comic Sans MS" w:cs="B Nazanin" w:hint="cs"/>
+          <w:sz w:val="32"/>
+          <w:szCs w:val="32"/>
+          <w:rtl/>
+          <w:lang w:bidi="fa-IR"/>
+        </w:rPr>
+      </w:pPr>
+      <w:r>
+        <w:rPr>
+          <w:rFonts w:ascii="Comic Sans MS" w:hAnsi="Comic Sans MS" w:cs="B Nazanin" w:hint="cs"/>
+          <w:sz w:val="32"/>
+          <w:szCs w:val="32"/>
+          <w:rtl/>
+          <w:lang w:bidi="fa-IR"/>
+        </w:rPr>
+        <w:t xml:space="preserve">در ردیف سوم نویز </w:t>
+      </w:r>
+      <w:r>
+        <w:rPr>
+          <w:rFonts w:ascii="Comic Sans MS" w:hAnsi="Comic Sans MS" w:cs="B Nazanin"/>
+          <w:sz w:val="32"/>
+          <w:szCs w:val="32"/>
+          <w:lang w:bidi="fa-IR"/>
+        </w:rPr>
+        <w:t>speckle</w:t>
+      </w:r>
+      <w:r>
+        <w:rPr>
+          <w:rFonts w:ascii="Comic Sans MS" w:hAnsi="Comic Sans MS" w:cs="B Nazanin" w:hint="cs"/>
+          <w:sz w:val="32"/>
+          <w:szCs w:val="32"/>
+          <w:rtl/>
+          <w:lang w:bidi="fa-IR"/>
+        </w:rPr>
+        <w:t xml:space="preserve"> به عنوان ورودی داده شده است. اول فیلتر </w:t>
+      </w:r>
+      <w:proofErr w:type="spellStart"/>
+      <w:r>
+        <w:rPr>
+          <w:rFonts w:ascii="Comic Sans MS" w:hAnsi="Comic Sans MS" w:cs="B Nazanin" w:hint="cs"/>
+          <w:sz w:val="32"/>
+          <w:szCs w:val="32"/>
+          <w:rtl/>
+          <w:lang w:bidi="fa-IR"/>
+        </w:rPr>
+        <w:t>گاوسی</w:t>
+      </w:r>
+      <w:proofErr w:type="spellEnd"/>
+      <w:r>
+        <w:rPr>
+          <w:rFonts w:ascii="Comic Sans MS" w:hAnsi="Comic Sans MS" w:cs="B Nazanin" w:hint="cs"/>
+          <w:sz w:val="32"/>
+          <w:szCs w:val="32"/>
+          <w:rtl/>
+          <w:lang w:bidi="fa-IR"/>
+        </w:rPr>
+        <w:t xml:space="preserve"> اعمال شده است که </w:t>
+      </w:r>
+      <w:proofErr w:type="spellStart"/>
+      <w:r>
+        <w:rPr>
+          <w:rFonts w:ascii="Comic Sans MS" w:hAnsi="Comic Sans MS" w:cs="B Nazanin" w:hint="cs"/>
+          <w:sz w:val="32"/>
+          <w:szCs w:val="32"/>
+          <w:rtl/>
+          <w:lang w:bidi="fa-IR"/>
+        </w:rPr>
+        <w:t>توانسبته</w:t>
+      </w:r>
+      <w:proofErr w:type="spellEnd"/>
+      <w:r>
+        <w:rPr>
+          <w:rFonts w:ascii="Comic Sans MS" w:hAnsi="Comic Sans MS" w:cs="B Nazanin" w:hint="cs"/>
+          <w:sz w:val="32"/>
+          <w:szCs w:val="32"/>
+          <w:rtl/>
+          <w:lang w:bidi="fa-IR"/>
+        </w:rPr>
+        <w:t xml:space="preserve"> نویز را تا حدودی کاهش دهد اما تیزی و لبه ها از دست رفته اند. دوم فیلتر میانه اعمال شده است که تاثیر خیلی کمی روی نویز داشته است و تقریبا </w:t>
+      </w:r>
+      <w:proofErr w:type="spellStart"/>
+      <w:r>
+        <w:rPr>
+          <w:rFonts w:ascii="Comic Sans MS" w:hAnsi="Comic Sans MS" w:cs="B Nazanin" w:hint="cs"/>
+          <w:sz w:val="32"/>
+          <w:szCs w:val="32"/>
+          <w:rtl/>
+          <w:lang w:bidi="fa-IR"/>
+        </w:rPr>
+        <w:t>دانه‌دانه</w:t>
+      </w:r>
+      <w:proofErr w:type="spellEnd"/>
+      <w:r>
+        <w:rPr>
+          <w:rFonts w:ascii="Comic Sans MS" w:hAnsi="Comic Sans MS" w:cs="B Nazanin" w:hint="cs"/>
+          <w:sz w:val="32"/>
+          <w:szCs w:val="32"/>
+          <w:rtl/>
+          <w:lang w:bidi="fa-IR"/>
+        </w:rPr>
+        <w:t xml:space="preserve"> های نویز باقی مانده اند </w:t>
+      </w:r>
+      <w:r>
+        <w:rPr>
+          <w:rFonts w:ascii="Comic Sans MS" w:hAnsi="Comic Sans MS" w:cs="B Nazanin" w:hint="cs"/>
+          <w:sz w:val="32"/>
+          <w:szCs w:val="32"/>
+          <w:rtl/>
+          <w:lang w:bidi="fa-IR"/>
+        </w:rPr>
+        <w:t xml:space="preserve">البته در حفظ لبه ها بهتر عمل کرده است به طور کلی این فیلتر هم برای این نویز مناسب نیست. </w:t>
+      </w:r>
+      <w:r>
+        <w:rPr>
+          <w:rFonts w:ascii="Comic Sans MS" w:hAnsi="Comic Sans MS" w:cs="B Nazanin" w:hint="cs"/>
+          <w:sz w:val="32"/>
+          <w:szCs w:val="32"/>
+          <w:rtl/>
+          <w:lang w:bidi="fa-IR"/>
+        </w:rPr>
+        <w:t xml:space="preserve">سوم فیلتر </w:t>
+      </w:r>
+      <w:r>
+        <w:rPr>
+          <w:rFonts w:ascii="Comic Sans MS" w:hAnsi="Comic Sans MS" w:cs="B Nazanin"/>
+          <w:sz w:val="32"/>
+          <w:szCs w:val="32"/>
+          <w:lang w:bidi="fa-IR"/>
+        </w:rPr>
+        <w:t>bilateral</w:t>
+      </w:r>
+      <w:r>
+        <w:rPr>
+          <w:rFonts w:ascii="Comic Sans MS" w:hAnsi="Comic Sans MS" w:cs="B Nazanin" w:hint="cs"/>
+          <w:sz w:val="32"/>
+          <w:szCs w:val="32"/>
+          <w:rtl/>
+          <w:lang w:bidi="fa-IR"/>
+        </w:rPr>
+        <w:t xml:space="preserve"> اعمال شده است که توانسته نویز </w:t>
+      </w:r>
+      <w:r>
+        <w:rPr>
+          <w:rFonts w:ascii="Comic Sans MS" w:hAnsi="Comic Sans MS" w:cs="B Nazanin"/>
+          <w:sz w:val="32"/>
+          <w:szCs w:val="32"/>
+          <w:lang w:bidi="fa-IR"/>
+        </w:rPr>
+        <w:t>speckle</w:t>
+      </w:r>
+      <w:r>
+        <w:rPr>
+          <w:rFonts w:ascii="Comic Sans MS" w:hAnsi="Comic Sans MS" w:cs="B Nazanin" w:hint="cs"/>
+          <w:sz w:val="32"/>
+          <w:szCs w:val="32"/>
+          <w:rtl/>
+          <w:lang w:bidi="fa-IR"/>
+        </w:rPr>
+        <w:t xml:space="preserve"> را به خوبی کاهش دهد و ظاهر </w:t>
+      </w:r>
+      <w:r>
+        <w:rPr>
+          <w:rFonts w:ascii="Comic Sans MS" w:hAnsi="Comic Sans MS" w:cs="B Nazanin" w:hint="cs"/>
+          <w:sz w:val="32"/>
+          <w:szCs w:val="32"/>
+          <w:rtl/>
+          <w:lang w:bidi="fa-IR"/>
+        </w:rPr>
+        <w:lastRenderedPageBreak/>
+        <w:t xml:space="preserve">هموار تری تصویر بگیرد همچنین توانسته است لبه ها را به خوبی حفظ کند و مرز های المان تیز مانده است. به طور کلی این فیلتر برای این نوع نویز بسیار مناسب است نسبت به بقیه. </w:t>
+      </w:r>
+    </w:p>
+    <w:p>
+      <w:pPr>
+        <w:pStyle w:val="Heading3"/>
+        <w:shd w:val="clear" w:color="auto" w:fill="C1FFFF" w:themeFill="accent1" w:themeFillTint="66"/>
+        <w:bidi/>
+        <w:jc w:val="center"/>
+        <w:rPr>
+          <w:rFonts w:cs="B Nazanin"/>
+          <w:b/>
+          <w:bCs/>
+          <w:color w:val="000000" w:themeColor="text1"/>
+          <w:sz w:val="36"/>
+          <w:szCs w:val="36"/>
+          <w:lang w:bidi="fa-IR"/>
+        </w:rPr>
+      </w:pPr>
+      <w:bookmarkStart w:id="8" w:name="_Toc196503912"/>
+      <w:r>
+        <w:rPr>
+          <w:rFonts w:cs="B Nazanin" w:hint="cs"/>
+          <w:b/>
+          <w:bCs/>
+          <w:color w:val="000000" w:themeColor="text1"/>
+          <w:sz w:val="36"/>
+          <w:szCs w:val="36"/>
+          <w:rtl/>
+          <w:lang w:bidi="fa-IR"/>
+        </w:rPr>
         <w:t>بخش ج</w:t>
       </w:r>
+      <w:bookmarkEnd w:id="8"/>
     </w:p>
     <w:p>
       <w:pPr>
         <w:bidi/>
         <w:jc w:val="both"/>
         <w:rPr>
-          <w:rFonts w:ascii="Comic Sans MS" w:hAnsi="Comic Sans MS" w:cs="B Nazanin" w:hint="cs"/>
-          <w:sz w:val="32"/>
-          <w:szCs w:val="32"/>
+          <w:rFonts w:ascii="Comic Sans MS" w:hAnsi="Comic Sans MS" w:cs="B Nazanin"/>
+          <w:sz w:val="32"/>
+          <w:szCs w:val="32"/>
+          <w:rtl/>
+          <w:lang w:bidi="fa-IR"/>
+        </w:rPr>
+      </w:pPr>
+      <w:r>
+        <w:rPr>
+          <w:rFonts w:ascii="Comic Sans MS" w:hAnsi="Comic Sans MS" w:cs="B Nazanin" w:hint="cs"/>
+          <w:sz w:val="32"/>
+          <w:szCs w:val="32"/>
+          <w:rtl/>
+          <w:lang w:bidi="fa-IR"/>
+        </w:rPr>
+        <w:t xml:space="preserve">برای تشخیص نوع نویز و انتخاب فیلتر مناسب بر اساس آنچه در بخش ب از ویژگی‌های فیلترها گفتیم روشی که در ادامه ارائه میکنیم به همراه پیاده‌سازی میتواند به هدف برسد. توضیحات پیاده‌سازی در قسمت گزارش کار آمده است. </w:t>
+      </w:r>
+    </w:p>
+    <w:p>
+      <w:pPr>
+        <w:bidi/>
+        <w:jc w:val="both"/>
+        <w:rPr>
+          <w:rFonts w:ascii="Comic Sans MS" w:hAnsi="Comic Sans MS" w:cs="B Nazanin"/>
+          <w:sz w:val="32"/>
+          <w:szCs w:val="32"/>
+          <w:rtl/>
+          <w:lang w:bidi="fa-IR"/>
+        </w:rPr>
+      </w:pPr>
+      <w:r>
+        <w:rPr>
+          <w:rFonts w:ascii="Comic Sans MS" w:hAnsi="Comic Sans MS" w:cs="B Nazanin" w:hint="cs"/>
+          <w:sz w:val="32"/>
+          <w:szCs w:val="32"/>
+          <w:rtl/>
+          <w:lang w:bidi="fa-IR"/>
+        </w:rPr>
+        <w:t xml:space="preserve">در گام اول باید نوع نویز را مشخص کنیم برای اینکار میتوانیم از </w:t>
+      </w:r>
+      <w:proofErr w:type="spellStart"/>
+      <w:r>
+        <w:rPr>
+          <w:rFonts w:ascii="Comic Sans MS" w:hAnsi="Comic Sans MS" w:cs="B Nazanin" w:hint="cs"/>
+          <w:sz w:val="32"/>
+          <w:szCs w:val="32"/>
+          <w:rtl/>
+          <w:lang w:bidi="fa-IR"/>
+        </w:rPr>
+        <w:t>هیورستیک‌ها</w:t>
+      </w:r>
+      <w:proofErr w:type="spellEnd"/>
+      <w:r>
+        <w:rPr>
+          <w:rFonts w:ascii="Comic Sans MS" w:hAnsi="Comic Sans MS" w:cs="B Nazanin" w:hint="cs"/>
+          <w:sz w:val="32"/>
+          <w:szCs w:val="32"/>
+          <w:rtl/>
+          <w:lang w:bidi="fa-IR"/>
+        </w:rPr>
+        <w:t xml:space="preserve"> یا روش های ابتکاری</w:t>
+      </w:r>
+      <w:r>
+        <w:rPr>
+          <w:rFonts w:ascii="Comic Sans MS" w:hAnsi="Comic Sans MS" w:cs="B Nazanin" w:hint="cs"/>
+          <w:sz w:val="32"/>
+          <w:szCs w:val="32"/>
+          <w:rtl/>
+          <w:lang w:bidi="fa-IR"/>
+        </w:rPr>
+        <w:t xml:space="preserve"> کمک بگیریم. </w:t>
+      </w:r>
+      <w:r>
+        <w:rPr>
+          <w:rFonts w:ascii="Comic Sans MS" w:hAnsi="Comic Sans MS" w:cs="B Nazanin" w:hint="cs"/>
+          <w:sz w:val="32"/>
+          <w:szCs w:val="32"/>
+          <w:rtl/>
+          <w:lang w:bidi="fa-IR"/>
+        </w:rPr>
+        <w:t xml:space="preserve">سعی میکنیم از ویژگی‌های آماری استفاده کنیم تا نویز اعمال شده را پیدا کنیم. </w:t>
+      </w:r>
+      <w:r>
+        <w:rPr>
+          <w:rFonts w:ascii="Comic Sans MS" w:hAnsi="Comic Sans MS" w:cs="B Nazanin" w:hint="cs"/>
+          <w:sz w:val="32"/>
+          <w:szCs w:val="32"/>
+          <w:rtl/>
+          <w:lang w:bidi="fa-IR"/>
+        </w:rPr>
+        <w:t xml:space="preserve">اگر نویز از نوع </w:t>
+      </w:r>
+      <w:r>
+        <w:rPr>
+          <w:rFonts w:ascii="Comic Sans MS" w:hAnsi="Comic Sans MS" w:cs="B Nazanin"/>
+          <w:sz w:val="32"/>
+          <w:szCs w:val="32"/>
+          <w:lang w:bidi="fa-IR"/>
+        </w:rPr>
+        <w:t>salt&amp; pepper</w:t>
+      </w:r>
+      <w:r>
+        <w:rPr>
+          <w:rFonts w:ascii="Comic Sans MS" w:hAnsi="Comic Sans MS" w:cs="B Nazanin" w:hint="cs"/>
+          <w:sz w:val="32"/>
+          <w:szCs w:val="32"/>
+          <w:rtl/>
+          <w:lang w:bidi="fa-IR"/>
+        </w:rPr>
+        <w:t xml:space="preserve"> باشد باید به دنبال تعداد مشخص و زیادی پیکسل هایی با مقادیر کمینه و بیشینه یعنی 0 یا 255 روبرو بشیم. </w:t>
+      </w:r>
+      <w:r>
+        <w:rPr>
+          <w:rFonts w:ascii="Comic Sans MS" w:hAnsi="Comic Sans MS" w:cs="B Nazanin" w:hint="cs"/>
+          <w:sz w:val="32"/>
+          <w:szCs w:val="32"/>
+          <w:rtl/>
+          <w:lang w:bidi="fa-IR"/>
+        </w:rPr>
+        <w:t xml:space="preserve">اگر نویز از این نوع نباشد، باید یک تفاوت هایی بین نویز افزایشی که برای </w:t>
+      </w:r>
+      <w:proofErr w:type="spellStart"/>
+      <w:r>
+        <w:rPr>
+          <w:rFonts w:ascii="Comic Sans MS" w:hAnsi="Comic Sans MS" w:cs="B Nazanin" w:hint="cs"/>
+          <w:sz w:val="32"/>
+          <w:szCs w:val="32"/>
+          <w:rtl/>
+          <w:lang w:bidi="fa-IR"/>
+        </w:rPr>
+        <w:t>گاوسی</w:t>
+      </w:r>
+      <w:proofErr w:type="spellEnd"/>
+      <w:r>
+        <w:rPr>
+          <w:rFonts w:ascii="Comic Sans MS" w:hAnsi="Comic Sans MS" w:cs="B Nazanin" w:hint="cs"/>
+          <w:sz w:val="32"/>
+          <w:szCs w:val="32"/>
+          <w:rtl/>
+          <w:lang w:bidi="fa-IR"/>
+        </w:rPr>
+        <w:t xml:space="preserve"> است و نویز ضربی که برای </w:t>
+      </w:r>
+      <w:r>
+        <w:rPr>
+          <w:rFonts w:ascii="Comic Sans MS" w:hAnsi="Comic Sans MS" w:cs="B Nazanin"/>
+          <w:sz w:val="32"/>
+          <w:szCs w:val="32"/>
+          <w:lang w:bidi="fa-IR"/>
+        </w:rPr>
+        <w:t>speckle</w:t>
+      </w:r>
+      <w:r>
+        <w:rPr>
+          <w:rFonts w:ascii="Comic Sans MS" w:hAnsi="Comic Sans MS" w:cs="B Nazanin" w:hint="cs"/>
+          <w:sz w:val="32"/>
+          <w:szCs w:val="32"/>
+          <w:rtl/>
+          <w:lang w:bidi="fa-IR"/>
+        </w:rPr>
+        <w:t xml:space="preserve"> است پیدا کنیم. </w:t>
+      </w:r>
+      <w:r>
+        <w:rPr>
+          <w:rFonts w:ascii="Comic Sans MS" w:hAnsi="Comic Sans MS" w:cs="B Nazanin" w:hint="cs"/>
+          <w:sz w:val="32"/>
+          <w:szCs w:val="32"/>
+          <w:rtl/>
+          <w:lang w:bidi="fa-IR"/>
+        </w:rPr>
+        <w:t xml:space="preserve">یک تفاوت کلیدی بین این </w:t>
+      </w:r>
+      <w:r>
+        <w:rPr>
+          <w:rFonts w:ascii="Comic Sans MS" w:hAnsi="Comic Sans MS" w:cs="B Nazanin" w:hint="cs"/>
+          <w:sz w:val="32"/>
+          <w:szCs w:val="32"/>
+          <w:rtl/>
+          <w:lang w:bidi="fa-IR"/>
+        </w:rPr>
+        <w:t xml:space="preserve">دو اینکه واریانس نویز </w:t>
+      </w:r>
+      <w:r>
+        <w:rPr>
+          <w:rFonts w:ascii="Comic Sans MS" w:hAnsi="Comic Sans MS" w:cs="B Nazanin"/>
+          <w:sz w:val="32"/>
+          <w:szCs w:val="32"/>
+          <w:lang w:bidi="fa-IR"/>
+        </w:rPr>
+        <w:t>speckle</w:t>
+      </w:r>
+      <w:r>
+        <w:rPr>
+          <w:rFonts w:ascii="Comic Sans MS" w:hAnsi="Comic Sans MS" w:cs="B Nazanin" w:hint="cs"/>
+          <w:sz w:val="32"/>
+          <w:szCs w:val="32"/>
+          <w:rtl/>
+          <w:lang w:bidi="fa-IR"/>
+        </w:rPr>
+        <w:t xml:space="preserve"> با کمیت/شدت تصویر افزایش پیدا میکند در حالی که واریانس نویز </w:t>
+      </w:r>
+      <w:proofErr w:type="spellStart"/>
+      <w:r>
+        <w:rPr>
+          <w:rFonts w:ascii="Comic Sans MS" w:hAnsi="Comic Sans MS" w:cs="B Nazanin" w:hint="cs"/>
+          <w:sz w:val="32"/>
+          <w:szCs w:val="32"/>
+          <w:rtl/>
+          <w:lang w:bidi="fa-IR"/>
+        </w:rPr>
+        <w:t>گوسی</w:t>
+      </w:r>
+      <w:proofErr w:type="spellEnd"/>
+      <w:r>
+        <w:rPr>
+          <w:rFonts w:ascii="Comic Sans MS" w:hAnsi="Comic Sans MS" w:cs="B Nazanin" w:hint="cs"/>
+          <w:sz w:val="32"/>
+          <w:szCs w:val="32"/>
+          <w:rtl/>
+          <w:lang w:bidi="fa-IR"/>
+        </w:rPr>
+        <w:t xml:space="preserve"> تقریبا ثابت است. </w:t>
+      </w:r>
+      <w:r>
+        <w:rPr>
+          <w:rFonts w:ascii="Comic Sans MS" w:hAnsi="Comic Sans MS" w:cs="B Nazanin" w:hint="cs"/>
+          <w:sz w:val="32"/>
+          <w:szCs w:val="32"/>
+          <w:rtl/>
+          <w:lang w:bidi="fa-IR"/>
+        </w:rPr>
+        <w:t xml:space="preserve">اینکار را میتوانیم با محاسبه واریانس در دسته ‌های محلی تصویر انجام بدهیم و ارتباط بین </w:t>
+      </w:r>
+      <w:proofErr w:type="spellStart"/>
+      <w:r>
+        <w:rPr>
+          <w:rFonts w:ascii="Comic Sans MS" w:hAnsi="Comic Sans MS" w:cs="B Nazanin" w:hint="cs"/>
+          <w:sz w:val="32"/>
+          <w:szCs w:val="32"/>
+          <w:rtl/>
+          <w:lang w:bidi="fa-IR"/>
+        </w:rPr>
+        <w:t>دسته‌های</w:t>
+      </w:r>
+      <w:proofErr w:type="spellEnd"/>
+      <w:r>
+        <w:rPr>
+          <w:rFonts w:ascii="Comic Sans MS" w:hAnsi="Comic Sans MS" w:cs="B Nazanin" w:hint="cs"/>
+          <w:sz w:val="32"/>
+          <w:szCs w:val="32"/>
+          <w:rtl/>
+          <w:lang w:bidi="fa-IR"/>
+        </w:rPr>
+        <w:t xml:space="preserve"> مختلف را ببینیم. </w:t>
+      </w:r>
+    </w:p>
+    <w:p>
+      <w:pPr>
+        <w:bidi/>
+        <w:jc w:val="both"/>
+        <w:rPr>
+          <w:rFonts w:ascii="Comic Sans MS" w:hAnsi="Comic Sans MS" w:cs="B Nazanin"/>
+          <w:sz w:val="32"/>
+          <w:szCs w:val="32"/>
+          <w:rtl/>
+          <w:lang w:bidi="fa-IR"/>
+        </w:rPr>
+      </w:pPr>
+      <w:r>
+        <w:rPr>
+          <w:rFonts w:ascii="Comic Sans MS" w:hAnsi="Comic Sans MS" w:cs="B Nazanin" w:hint="cs"/>
+          <w:sz w:val="32"/>
+          <w:szCs w:val="32"/>
+          <w:rtl/>
+          <w:lang w:bidi="fa-IR"/>
+        </w:rPr>
+        <w:t xml:space="preserve">در گام دوم باید به سراغ انتخاب فیلتر برویم همانطور که قبلا توضیح دادیم اگر نویز نمک و فلفل مشاهده شد فیلتر میانه بهترین گزینه است. اگر نویز </w:t>
+      </w:r>
+      <w:r>
+        <w:rPr>
+          <w:rFonts w:ascii="Comic Sans MS" w:hAnsi="Comic Sans MS" w:cs="B Nazanin"/>
+          <w:sz w:val="32"/>
+          <w:szCs w:val="32"/>
+          <w:lang w:bidi="fa-IR"/>
+        </w:rPr>
+        <w:t>speckle</w:t>
+      </w:r>
+      <w:r>
+        <w:rPr>
+          <w:rFonts w:ascii="Comic Sans MS" w:hAnsi="Comic Sans MS" w:cs="B Nazanin" w:hint="cs"/>
+          <w:sz w:val="32"/>
+          <w:szCs w:val="32"/>
+          <w:rtl/>
+          <w:lang w:bidi="fa-IR"/>
+        </w:rPr>
+        <w:t xml:space="preserve"> مشاهده شد یعنی واریانس با میانگین ارتباط داشت فیلتر </w:t>
+      </w:r>
+      <w:r>
+        <w:rPr>
+          <w:rFonts w:ascii="Comic Sans MS" w:hAnsi="Comic Sans MS" w:cs="B Nazanin"/>
+          <w:sz w:val="32"/>
+          <w:szCs w:val="32"/>
+          <w:lang w:bidi="fa-IR"/>
+        </w:rPr>
+        <w:t>bilateral</w:t>
+      </w:r>
+      <w:r>
+        <w:rPr>
+          <w:rFonts w:ascii="Comic Sans MS" w:hAnsi="Comic Sans MS" w:cs="B Nazanin" w:hint="cs"/>
+          <w:sz w:val="32"/>
+          <w:szCs w:val="32"/>
+          <w:rtl/>
+          <w:lang w:bidi="fa-IR"/>
+        </w:rPr>
+        <w:t xml:space="preserve"> گزینه بهتری است زیرا لبه ها را بهتر حفظ میکند در حالی که دارد </w:t>
+      </w:r>
+      <w:r>
+        <w:rPr>
+          <w:rFonts w:ascii="Comic Sans MS" w:hAnsi="Comic Sans MS" w:cs="B Nazanin" w:hint="cs"/>
+          <w:sz w:val="32"/>
+          <w:szCs w:val="32"/>
+          <w:rtl/>
+          <w:lang w:bidi="fa-IR"/>
+        </w:rPr>
+        <w:t xml:space="preserve">نویز ضربی را هموار میکند </w:t>
+      </w:r>
+      <w:r>
+        <w:rPr>
+          <w:rFonts w:ascii="Comic Sans MS" w:hAnsi="Comic Sans MS" w:cs="B Nazanin" w:hint="cs"/>
+          <w:sz w:val="32"/>
+          <w:szCs w:val="32"/>
+          <w:rtl/>
+          <w:lang w:bidi="fa-IR"/>
+        </w:rPr>
+        <w:t xml:space="preserve">البته در این حالت میتوانیم از فیلتر </w:t>
+      </w:r>
+      <w:proofErr w:type="spellStart"/>
+      <w:r>
+        <w:rPr>
+          <w:rFonts w:ascii="Comic Sans MS" w:hAnsi="Comic Sans MS" w:cs="B Nazanin" w:hint="cs"/>
+          <w:sz w:val="32"/>
+          <w:szCs w:val="32"/>
+          <w:rtl/>
+          <w:lang w:bidi="fa-IR"/>
+        </w:rPr>
+        <w:t>گاوسی</w:t>
+      </w:r>
+      <w:proofErr w:type="spellEnd"/>
+      <w:r>
+        <w:rPr>
+          <w:rFonts w:ascii="Comic Sans MS" w:hAnsi="Comic Sans MS" w:cs="B Nazanin" w:hint="cs"/>
+          <w:sz w:val="32"/>
+          <w:szCs w:val="32"/>
+          <w:rtl/>
+          <w:lang w:bidi="fa-IR"/>
+        </w:rPr>
+        <w:t xml:space="preserve"> نیز استفاده کنیم. </w:t>
+      </w:r>
+      <w:r>
+        <w:rPr>
+          <w:rFonts w:ascii="Comic Sans MS" w:hAnsi="Comic Sans MS" w:cs="B Nazanin" w:hint="cs"/>
+          <w:sz w:val="32"/>
+          <w:szCs w:val="32"/>
+          <w:rtl/>
+          <w:lang w:bidi="fa-IR"/>
+        </w:rPr>
+        <w:t xml:space="preserve">اگر نویز </w:t>
+      </w:r>
+      <w:proofErr w:type="spellStart"/>
+      <w:r>
+        <w:rPr>
+          <w:rFonts w:ascii="Comic Sans MS" w:hAnsi="Comic Sans MS" w:cs="B Nazanin" w:hint="cs"/>
+          <w:sz w:val="32"/>
+          <w:szCs w:val="32"/>
+          <w:rtl/>
+          <w:lang w:bidi="fa-IR"/>
+        </w:rPr>
+        <w:t>گاوسی</w:t>
+      </w:r>
+      <w:proofErr w:type="spellEnd"/>
+      <w:r>
+        <w:rPr>
+          <w:rFonts w:ascii="Comic Sans MS" w:hAnsi="Comic Sans MS" w:cs="B Nazanin" w:hint="cs"/>
+          <w:sz w:val="32"/>
+          <w:szCs w:val="32"/>
+          <w:rtl/>
+          <w:lang w:bidi="fa-IR"/>
+        </w:rPr>
+        <w:t xml:space="preserve"> تشخیص داده شد ( یعنی واریانس ارتباطی با میانگین ندارد همچنین </w:t>
+      </w:r>
+      <w:r>
+        <w:rPr>
+          <w:rFonts w:ascii="Comic Sans MS" w:hAnsi="Comic Sans MS" w:cs="B Nazanin"/>
+          <w:sz w:val="32"/>
+          <w:szCs w:val="32"/>
+          <w:lang w:bidi="fa-IR"/>
+        </w:rPr>
+        <w:t>salt and pepper</w:t>
+      </w:r>
+      <w:r>
+        <w:rPr>
+          <w:rFonts w:ascii="Comic Sans MS" w:hAnsi="Comic Sans MS" w:cs="B Nazanin" w:hint="cs"/>
+          <w:sz w:val="32"/>
+          <w:szCs w:val="32"/>
+          <w:rtl/>
+          <w:lang w:bidi="fa-IR"/>
+        </w:rPr>
+        <w:t xml:space="preserve"> نیست) فیلتر </w:t>
+      </w:r>
+      <w:proofErr w:type="spellStart"/>
+      <w:r>
+        <w:rPr>
+          <w:rFonts w:ascii="Comic Sans MS" w:hAnsi="Comic Sans MS" w:cs="B Nazanin" w:hint="cs"/>
+          <w:sz w:val="32"/>
+          <w:szCs w:val="32"/>
+          <w:rtl/>
+          <w:lang w:bidi="fa-IR"/>
+        </w:rPr>
+        <w:t>گاوسی</w:t>
+      </w:r>
+      <w:proofErr w:type="spellEnd"/>
+      <w:r>
+        <w:rPr>
+          <w:rFonts w:ascii="Comic Sans MS" w:hAnsi="Comic Sans MS" w:cs="B Nazanin" w:hint="cs"/>
+          <w:sz w:val="32"/>
+          <w:szCs w:val="32"/>
+          <w:rtl/>
+          <w:lang w:bidi="fa-IR"/>
+        </w:rPr>
+        <w:t xml:space="preserve"> بهترین گزینه است</w:t>
+      </w:r>
+      <w:r>
+        <w:rPr>
+          <w:rFonts w:ascii="Comic Sans MS" w:hAnsi="Comic Sans MS" w:cs="B Nazanin" w:hint="cs"/>
+          <w:sz w:val="32"/>
+          <w:szCs w:val="32"/>
+          <w:rtl/>
+          <w:lang w:bidi="fa-IR"/>
+        </w:rPr>
+        <w:t xml:space="preserve"> البته که میتوان از فیلتر </w:t>
+      </w:r>
+      <w:r>
+        <w:rPr>
+          <w:rFonts w:ascii="Comic Sans MS" w:hAnsi="Comic Sans MS" w:cs="B Nazanin"/>
+          <w:sz w:val="32"/>
+          <w:szCs w:val="32"/>
+          <w:lang w:bidi="fa-IR"/>
+        </w:rPr>
+        <w:t>bilateral</w:t>
+      </w:r>
+      <w:r>
+        <w:rPr>
+          <w:rFonts w:ascii="Comic Sans MS" w:hAnsi="Comic Sans MS" w:cs="B Nazanin" w:hint="cs"/>
+          <w:sz w:val="32"/>
+          <w:szCs w:val="32"/>
+          <w:rtl/>
+          <w:lang w:bidi="fa-IR"/>
+        </w:rPr>
+        <w:t xml:space="preserve"> نیز استفاده کرد اگر میخواهیم لبه ها را نگه داریم</w:t>
+      </w:r>
+      <w:r>
+        <w:rPr>
+          <w:rFonts w:ascii="Comic Sans MS" w:hAnsi="Comic Sans MS" w:cs="B Nazanin" w:hint="cs"/>
+          <w:sz w:val="32"/>
+          <w:szCs w:val="32"/>
+          <w:rtl/>
+          <w:lang w:bidi="fa-IR"/>
+        </w:rPr>
+        <w:t xml:space="preserve">. </w:t>
+      </w:r>
+    </w:p>
+    <w:p>
+      <w:pPr>
+        <w:bidi/>
+        <w:jc w:val="both"/>
+        <w:rPr>
+          <w:rFonts w:ascii="Comic Sans MS" w:hAnsi="Comic Sans MS" w:cs="B Nazanin"/>
+          <w:sz w:val="32"/>
+          <w:szCs w:val="32"/>
+          <w:rtl/>
+          <w:lang w:bidi="fa-IR"/>
+        </w:rPr>
+      </w:pPr>
+      <w:r>
+        <w:rPr>
+          <w:rFonts w:ascii="Comic Sans MS" w:hAnsi="Comic Sans MS" w:cs="B Nazanin" w:hint="cs"/>
+          <w:sz w:val="32"/>
+          <w:szCs w:val="32"/>
+          <w:rtl/>
+          <w:lang w:bidi="fa-IR"/>
+        </w:rPr>
+        <w:lastRenderedPageBreak/>
+        <w:t xml:space="preserve">در گام سوم این موارد گفته شده را پیاده سازی میکنیم که به عنوان ورودی یک تصویر نویزی میگیریم و موارد گفته شده را اعمال میکنیم و نویز را تشخیص میدهیم و بعد فیلتر را تخصیص میدهیم. </w:t>
+      </w:r>
+    </w:p>
+    <w:p>
+      <w:pPr>
+        <w:pStyle w:val="Heading3"/>
+        <w:bidi/>
+        <w:rPr>
+          <w:rFonts w:cs="B Nazanin"/>
+          <w:b/>
+          <w:bCs/>
+          <w:color w:val="000000" w:themeColor="text1"/>
+          <w:sz w:val="32"/>
+          <w:szCs w:val="32"/>
+          <w:rtl/>
+          <w:lang w:bidi="fa-IR"/>
+        </w:rPr>
+      </w:pPr>
+      <w:bookmarkStart w:id="9" w:name="_Toc196503913"/>
+      <w:r>
+        <w:rPr>
+          <w:rFonts w:cs="B Nazanin" w:hint="cs"/>
+          <w:b/>
+          <w:bCs/>
+          <w:color w:val="000000" w:themeColor="text1"/>
+          <w:sz w:val="32"/>
+          <w:szCs w:val="32"/>
+          <w:rtl/>
+          <w:lang w:bidi="fa-IR"/>
+        </w:rPr>
+        <w:t>گزارش کار</w:t>
+      </w:r>
+      <w:bookmarkEnd w:id="9"/>
+    </w:p>
+    <w:p>
+      <w:pPr>
+        <w:bidi/>
+        <w:jc w:val="both"/>
+        <w:rPr>
+          <w:rFonts w:ascii="Comic Sans MS" w:hAnsi="Comic Sans MS" w:cs="B Nazanin"/>
+          <w:sz w:val="32"/>
+          <w:szCs w:val="32"/>
+          <w:rtl/>
+          <w:lang w:bidi="fa-IR"/>
+        </w:rPr>
+      </w:pPr>
+      <w:r>
+        <w:rPr>
+          <w:rFonts w:ascii="Comic Sans MS" w:hAnsi="Comic Sans MS" w:cs="B Nazanin" w:hint="cs"/>
+          <w:sz w:val="32"/>
+          <w:szCs w:val="32"/>
+          <w:rtl/>
+          <w:lang w:bidi="fa-IR"/>
+        </w:rPr>
+        <w:t xml:space="preserve">بخش های عمده </w:t>
+      </w:r>
+      <w:r>
+        <w:rPr>
+          <w:rFonts w:ascii="Comic Sans MS" w:hAnsi="Comic Sans MS" w:cs="B Nazanin" w:hint="cs"/>
+          <w:sz w:val="32"/>
+          <w:szCs w:val="32"/>
+          <w:rtl/>
+          <w:lang w:bidi="fa-IR"/>
+        </w:rPr>
+        <w:t>از کد مانند قسمت قبلی است</w:t>
+      </w:r>
+      <w:r>
+        <w:rPr>
+          <w:rFonts w:ascii="Comic Sans MS" w:hAnsi="Comic Sans MS" w:cs="B Nazanin" w:hint="cs"/>
+          <w:sz w:val="32"/>
+          <w:szCs w:val="32"/>
+          <w:rtl/>
+          <w:lang w:bidi="fa-IR"/>
+        </w:rPr>
+        <w:t xml:space="preserve"> و از توضیح آن موارد صرف نظر میکنیم. </w:t>
+      </w:r>
+    </w:p>
+    <w:p>
+      <w:pPr>
+        <w:bidi/>
+        <w:jc w:val="both"/>
+        <w:rPr>
+          <w:rFonts w:ascii="Comic Sans MS" w:hAnsi="Comic Sans MS" w:cs="B Nazanin"/>
+          <w:sz w:val="32"/>
+          <w:szCs w:val="32"/>
+          <w:rtl/>
+          <w:lang w:bidi="fa-IR"/>
+        </w:rPr>
+      </w:pPr>
+      <w:r>
+        <w:rPr>
+          <w:noProof/>
+        </w:rPr>
+        <w:drawing>
+          <wp:inline distT="0" distB="0" distL="0" distR="0" wp14:anchorId="7535921B" wp14:editId="463EE726">
+            <wp:extent cx="5943600" cy="1159510"/>
+            <wp:effectExtent l="0" t="0" r="0" b="2540"/>
+            <wp:docPr id="1044858452" name="Picture 1"/>
+            <wp:cNvGraphicFramePr>
+              <a:graphicFrameLocks xmlns:a="http://schemas.openxmlformats.org/drawingml/2006/main" noChangeAspect="1"/>
+            </wp:cNvGraphicFramePr>
+            <a:graphic xmlns:a="http://schemas.openxmlformats.org/drawingml/2006/main">
+              <a:graphicData uri="http://schemas.openxmlformats.org/drawingml/2006/picture">
+                <pic:pic xmlns:pic="http://schemas.openxmlformats.org/drawingml/2006/picture">
+                  <pic:nvPicPr>
+                    <pic:cNvPr id="1044858452" name=""/>
+                    <pic:cNvPicPr/>
+                  </pic:nvPicPr>
+                  <pic:blipFill>
+                    <a:blip r:embed="rId20"/>
+                    <a:stretch>
+                      <a:fillRect/>
+                    </a:stretch>
+                  </pic:blipFill>
+                  <pic:spPr>
+                    <a:xfrm>
+                      <a:off x="0" y="0"/>
+                      <a:ext cx="5943600" cy="1159510"/>
+                    </a:xfrm>
+                    <a:prstGeom prst="rect">
+                      <a:avLst/>
+                    </a:prstGeom>
+                  </pic:spPr>
+                </pic:pic>
+              </a:graphicData>
+            </a:graphic>
+          </wp:inline>
+        </w:drawing>
+      </w:r>
+    </w:p>
+    <w:p>
+      <w:pPr>
+        <w:bidi/>
+        <w:jc w:val="both"/>
+        <w:rPr>
+          <w:rFonts w:ascii="Comic Sans MS" w:hAnsi="Comic Sans MS" w:cs="B Nazanin"/>
+          <w:sz w:val="32"/>
+          <w:szCs w:val="32"/>
+          <w:rtl/>
+          <w:lang w:bidi="fa-IR"/>
+        </w:rPr>
+      </w:pPr>
+      <w:r>
+        <w:rPr>
+          <w:rFonts w:ascii="Comic Sans MS" w:hAnsi="Comic Sans MS" w:cs="B Nazanin" w:hint="cs"/>
+          <w:sz w:val="32"/>
+          <w:szCs w:val="32"/>
+          <w:rtl/>
+          <w:lang w:bidi="fa-IR"/>
+        </w:rPr>
+        <w:t xml:space="preserve">تمام این قسمت مانند قبل است اما از کتابخانه </w:t>
+      </w:r>
+      <w:proofErr w:type="spellStart"/>
+      <w:r>
+        <w:rPr>
+          <w:rFonts w:ascii="Comic Sans MS" w:hAnsi="Comic Sans MS" w:cs="B Nazanin"/>
+          <w:sz w:val="32"/>
+          <w:szCs w:val="32"/>
+          <w:lang w:bidi="fa-IR"/>
+        </w:rPr>
+        <w:t>scipy</w:t>
+      </w:r>
+      <w:proofErr w:type="spellEnd"/>
+      <w:r>
+        <w:rPr>
+          <w:rFonts w:ascii="Comic Sans MS" w:hAnsi="Comic Sans MS" w:cs="B Nazanin" w:hint="cs"/>
+          <w:sz w:val="32"/>
+          <w:szCs w:val="32"/>
+          <w:rtl/>
+          <w:lang w:bidi="fa-IR"/>
+        </w:rPr>
+        <w:t xml:space="preserve"> استفاده کردیم تا بتوانیم </w:t>
+      </w:r>
+      <w:r>
+        <w:rPr>
+          <w:rFonts w:ascii="Comic Sans MS" w:hAnsi="Comic Sans MS" w:cs="B Nazanin" w:hint="cs"/>
+          <w:sz w:val="32"/>
+          <w:szCs w:val="32"/>
+          <w:rtl/>
+          <w:lang w:bidi="fa-IR"/>
+        </w:rPr>
+        <w:t xml:space="preserve">رابطه </w:t>
+      </w:r>
+      <w:proofErr w:type="spellStart"/>
+      <w:r>
+        <w:rPr>
+          <w:rFonts w:ascii="Comic Sans MS" w:hAnsi="Comic Sans MS" w:cs="B Nazanin"/>
+          <w:sz w:val="32"/>
+          <w:szCs w:val="32"/>
+          <w:lang w:bidi="fa-IR"/>
+        </w:rPr>
+        <w:t>pearson</w:t>
+      </w:r>
+      <w:proofErr w:type="spellEnd"/>
+      <w:r>
+        <w:rPr>
+          <w:rFonts w:ascii="Comic Sans MS" w:hAnsi="Comic Sans MS" w:cs="B Nazanin" w:hint="cs"/>
+          <w:sz w:val="32"/>
+          <w:szCs w:val="32"/>
+          <w:rtl/>
+          <w:lang w:bidi="fa-IR"/>
+        </w:rPr>
+        <w:t xml:space="preserve"> را محاسبه کنیم که برای موارد ابتکاری گفته شده در بالا قرار است مورد استفاده قرار بگیرد.</w:t>
+      </w:r>
+    </w:p>
+    <w:p>
+      <w:pPr>
+        <w:pStyle w:val="Heading4"/>
+        <w:shd w:val="clear" w:color="auto" w:fill="C1FFFF" w:themeFill="accent1" w:themeFillTint="66"/>
+        <w:bidi/>
+        <w:jc w:val="center"/>
+        <w:rPr>
+          <w:rFonts w:cs="B Nazanin"/>
+          <w:b/>
+          <w:bCs/>
+          <w:i w:val="0"/>
+          <w:iCs w:val="0"/>
+          <w:color w:val="000000" w:themeColor="text1"/>
+          <w:sz w:val="28"/>
+          <w:szCs w:val="28"/>
+          <w:rtl/>
+          <w:lang w:bidi="fa-IR"/>
+        </w:rPr>
+      </w:pPr>
+      <w:r>
+        <w:rPr>
+          <w:rFonts w:cs="B Nazanin" w:hint="cs"/>
+          <w:b/>
+          <w:bCs/>
+          <w:i w:val="0"/>
+          <w:iCs w:val="0"/>
+          <w:color w:val="000000" w:themeColor="text1"/>
+          <w:sz w:val="28"/>
+          <w:szCs w:val="28"/>
+          <w:rtl/>
+          <w:lang w:bidi="fa-IR"/>
+        </w:rPr>
+        <w:t>تابع تشخیص نویز و اعمال فیلتر</w:t>
+      </w:r>
+    </w:p>
+    <w:p>
+      <w:pPr>
+        <w:bidi/>
+        <w:jc w:val="both"/>
+        <w:rPr>
+          <w:rFonts w:ascii="Comic Sans MS" w:hAnsi="Comic Sans MS" w:cs="B Nazanin"/>
+          <w:sz w:val="32"/>
+          <w:szCs w:val="32"/>
+          <w:rtl/>
+          <w:lang w:bidi="fa-IR"/>
+        </w:rPr>
+      </w:pPr>
+      <w:r>
+        <w:rPr>
+          <w:noProof/>
+        </w:rPr>
+        <w:drawing>
+          <wp:inline distT="0" distB="0" distL="0" distR="0" wp14:anchorId="5BDB65F3" wp14:editId="105447E2">
+            <wp:extent cx="5943600" cy="2924175"/>
+            <wp:effectExtent l="0" t="0" r="0" b="9525"/>
+            <wp:docPr id="371253317" name="Picture 1"/>
+            <wp:cNvGraphicFramePr>
+              <a:graphicFrameLocks xmlns:a="http://schemas.openxmlformats.org/drawingml/2006/main" noChangeAspect="1"/>
+            </wp:cNvGraphicFramePr>
+            <a:graphic xmlns:a="http://schemas.openxmlformats.org/drawingml/2006/main">
+              <a:graphicData uri="http://schemas.openxmlformats.org/drawingml/2006/picture">
+                <pic:pic xmlns:pic="http://schemas.openxmlformats.org/drawingml/2006/picture">
+                  <pic:nvPicPr>
+                    <pic:cNvPr id="371253317" name=""/>
+                    <pic:cNvPicPr/>
+                  </pic:nvPicPr>
+                  <pic:blipFill>
+                    <a:blip r:embed="rId21"/>
+                    <a:stretch>
+                      <a:fillRect/>
+                    </a:stretch>
+                  </pic:blipFill>
+                  <pic:spPr>
+                    <a:xfrm>
+                      <a:off x="0" y="0"/>
+                      <a:ext cx="5943600" cy="2924175"/>
+                    </a:xfrm>
+                    <a:prstGeom prst="rect">
+                      <a:avLst/>
+                    </a:prstGeom>
+                  </pic:spPr>
+                </pic:pic>
+              </a:graphicData>
+            </a:graphic>
+          </wp:inline>
+        </w:drawing>
+      </w:r>
+    </w:p>
+    <w:p>
+      <w:pPr>
+        <w:bidi/>
+        <w:jc w:val="both"/>
+        <w:rPr>
+          <w:rFonts w:ascii="Comic Sans MS" w:hAnsi="Comic Sans MS" w:cs="B Nazanin" w:hint="cs"/>
+          <w:sz w:val="32"/>
+          <w:szCs w:val="32"/>
+          <w:rtl/>
+          <w:lang w:bidi="fa-IR"/>
+        </w:rPr>
+      </w:pPr>
+      <w:r>
+        <w:rPr>
+          <w:noProof/>
+        </w:rPr>
+        <w:lastRenderedPageBreak/>
+        <w:drawing>
+          <wp:inline distT="0" distB="0" distL="0" distR="0" wp14:anchorId="16AEC80D" wp14:editId="11655700">
+            <wp:extent cx="5943600" cy="2269490"/>
+            <wp:effectExtent l="0" t="0" r="0" b="0"/>
+            <wp:docPr id="1442535069" name="Picture 1"/>
+            <wp:cNvGraphicFramePr>
+              <a:graphicFrameLocks xmlns:a="http://schemas.openxmlformats.org/drawingml/2006/main" noChangeAspect="1"/>
+            </wp:cNvGraphicFramePr>
+            <a:graphic xmlns:a="http://schemas.openxmlformats.org/drawingml/2006/main">
+              <a:graphicData uri="http://schemas.openxmlformats.org/drawingml/2006/picture">
+                <pic:pic xmlns:pic="http://schemas.openxmlformats.org/drawingml/2006/picture">
+                  <pic:nvPicPr>
+                    <pic:cNvPr id="1442535069" name=""/>
+                    <pic:cNvPicPr/>
+                  </pic:nvPicPr>
+                  <pic:blipFill>
+                    <a:blip r:embed="rId22"/>
+                    <a:stretch>
+                      <a:fillRect/>
+                    </a:stretch>
+                  </pic:blipFill>
+                  <pic:spPr>
+                    <a:xfrm>
+                      <a:off x="0" y="0"/>
+                      <a:ext cx="5943600" cy="2269490"/>
+                    </a:xfrm>
+                    <a:prstGeom prst="rect">
+                      <a:avLst/>
+                    </a:prstGeom>
+                  </pic:spPr>
+                </pic:pic>
+              </a:graphicData>
+            </a:graphic>
+          </wp:inline>
+        </w:drawing>
+      </w:r>
+    </w:p>
+    <w:p>
+      <w:pPr>
+        <w:bidi/>
+        <w:jc w:val="both"/>
+        <w:rPr>
+          <w:rFonts w:ascii="Comic Sans MS" w:hAnsi="Comic Sans MS" w:cs="B Nazanin"/>
+          <w:sz w:val="32"/>
+          <w:szCs w:val="32"/>
+          <w:rtl/>
+          <w:lang w:bidi="fa-IR"/>
+        </w:rPr>
+      </w:pPr>
+      <w:r>
+        <w:rPr>
+          <w:noProof/>
+        </w:rPr>
+        <w:drawing>
+          <wp:inline distT="0" distB="0" distL="0" distR="0" wp14:anchorId="3452D4F3" wp14:editId="0022F9B0">
+            <wp:extent cx="5943600" cy="1484630"/>
+            <wp:effectExtent l="0" t="0" r="0" b="1270"/>
+            <wp:docPr id="2043238806" name="Picture 1"/>
+            <wp:cNvGraphicFramePr>
+              <a:graphicFrameLocks xmlns:a="http://schemas.openxmlformats.org/drawingml/2006/main" noChangeAspect="1"/>
+            </wp:cNvGraphicFramePr>
+            <a:graphic xmlns:a="http://schemas.openxmlformats.org/drawingml/2006/main">
+              <a:graphicData uri="http://schemas.openxmlformats.org/drawingml/2006/picture">
+                <pic:pic xmlns:pic="http://schemas.openxmlformats.org/drawingml/2006/picture">
+                  <pic:nvPicPr>
+                    <pic:cNvPr id="2043238806" name=""/>
+                    <pic:cNvPicPr/>
+                  </pic:nvPicPr>
+                  <pic:blipFill>
+                    <a:blip r:embed="rId23"/>
+                    <a:stretch>
+                      <a:fillRect/>
+                    </a:stretch>
+                  </pic:blipFill>
+                  <pic:spPr>
+                    <a:xfrm>
+                      <a:off x="0" y="0"/>
+                      <a:ext cx="5943600" cy="1484630"/>
+                    </a:xfrm>
+                    <a:prstGeom prst="rect">
+                      <a:avLst/>
+                    </a:prstGeom>
+                  </pic:spPr>
+                </pic:pic>
+              </a:graphicData>
+            </a:graphic>
+          </wp:inline>
+        </w:drawing>
+      </w:r>
+    </w:p>
+    <w:p>
+      <w:pPr>
+        <w:bidi/>
+        <w:jc w:val="both"/>
+        <w:rPr>
+          <w:rFonts w:ascii="Comic Sans MS" w:hAnsi="Comic Sans MS" w:cs="B Nazanin"/>
+          <w:sz w:val="32"/>
+          <w:szCs w:val="32"/>
+          <w:rtl/>
+          <w:lang w:bidi="fa-IR"/>
+        </w:rPr>
+      </w:pPr>
+      <w:r>
+        <w:rPr>
+          <w:rFonts w:ascii="Comic Sans MS" w:hAnsi="Comic Sans MS" w:cs="B Nazanin" w:hint="cs"/>
+          <w:sz w:val="32"/>
+          <w:szCs w:val="32"/>
+          <w:rtl/>
+          <w:lang w:bidi="fa-IR"/>
+        </w:rPr>
+        <w:t xml:space="preserve">آرگومان های تابع تعریف شده به این شکل خواهند بود: از </w:t>
+      </w:r>
+      <w:proofErr w:type="spellStart"/>
+      <w:r>
+        <w:rPr>
+          <w:rFonts w:ascii="Comic Sans MS" w:hAnsi="Comic Sans MS" w:cs="B Nazanin"/>
+          <w:sz w:val="32"/>
+          <w:szCs w:val="32"/>
+          <w:lang w:bidi="fa-IR"/>
+        </w:rPr>
+        <w:t>sp_threshold</w:t>
+      </w:r>
+      <w:proofErr w:type="spellEnd"/>
+      <w:r>
+        <w:rPr>
+          <w:rFonts w:ascii="Comic Sans MS" w:hAnsi="Comic Sans MS" w:cs="B Nazanin" w:hint="cs"/>
+          <w:sz w:val="32"/>
+          <w:szCs w:val="32"/>
+          <w:rtl/>
+          <w:lang w:bidi="fa-IR"/>
+        </w:rPr>
+        <w:t xml:space="preserve"> برای درصد کمینه پیکسل ها برای تشخیص نویز نمک و فلفل استفاده میکنیم. </w:t>
+      </w:r>
+      <w:r>
+        <w:rPr>
+          <w:rFonts w:ascii="Comic Sans MS" w:hAnsi="Comic Sans MS" w:cs="B Nazanin" w:hint="cs"/>
+          <w:sz w:val="32"/>
+          <w:szCs w:val="32"/>
+          <w:rtl/>
+          <w:lang w:bidi="fa-IR"/>
+        </w:rPr>
+        <w:t xml:space="preserve">از </w:t>
+      </w:r>
+      <w:proofErr w:type="spellStart"/>
+      <w:r>
+        <w:rPr>
+          <w:rFonts w:ascii="Comic Sans MS" w:hAnsi="Comic Sans MS" w:cs="B Nazanin"/>
+          <w:sz w:val="32"/>
+          <w:szCs w:val="32"/>
+          <w:lang w:bidi="fa-IR"/>
+        </w:rPr>
+        <w:t>speckle_corr_threshold</w:t>
+      </w:r>
+      <w:proofErr w:type="spellEnd"/>
+      <w:r>
+        <w:rPr>
+          <w:rFonts w:ascii="Comic Sans MS" w:hAnsi="Comic Sans MS" w:cs="B Nazanin" w:hint="cs"/>
+          <w:sz w:val="32"/>
+          <w:szCs w:val="32"/>
+          <w:rtl/>
+          <w:lang w:bidi="fa-IR"/>
+        </w:rPr>
+        <w:t xml:space="preserve"> برای کمینه رابطه بین پیکسل ها برای تشخیص </w:t>
+      </w:r>
+      <w:r>
+        <w:rPr>
+          <w:rFonts w:ascii="Comic Sans MS" w:hAnsi="Comic Sans MS" w:cs="B Nazanin"/>
+          <w:sz w:val="32"/>
+          <w:szCs w:val="32"/>
+          <w:lang w:bidi="fa-IR"/>
+        </w:rPr>
+        <w:t>speckle</w:t>
+      </w:r>
+      <w:r>
+        <w:rPr>
+          <w:rFonts w:ascii="Comic Sans MS" w:hAnsi="Comic Sans MS" w:cs="B Nazanin" w:hint="cs"/>
+          <w:sz w:val="32"/>
+          <w:szCs w:val="32"/>
+          <w:rtl/>
+          <w:lang w:bidi="fa-IR"/>
+        </w:rPr>
+        <w:t xml:space="preserve"> استفاده میکنیم همانطور که در بالا توضیح دادیم. </w:t>
+      </w:r>
+      <w:r>
+        <w:rPr>
+          <w:rFonts w:ascii="Comic Sans MS" w:hAnsi="Comic Sans MS" w:cs="B Nazanin" w:hint="cs"/>
+          <w:sz w:val="32"/>
+          <w:szCs w:val="32"/>
+          <w:rtl/>
+          <w:lang w:bidi="fa-IR"/>
+        </w:rPr>
+        <w:t xml:space="preserve">از </w:t>
+      </w:r>
+      <w:proofErr w:type="spellStart"/>
+      <w:r>
+        <w:rPr>
+          <w:rFonts w:ascii="Comic Sans MS" w:hAnsi="Comic Sans MS" w:cs="B Nazanin"/>
+          <w:sz w:val="32"/>
+          <w:szCs w:val="32"/>
+          <w:lang w:bidi="fa-IR"/>
+        </w:rPr>
+        <w:t>block_size</w:t>
+      </w:r>
+      <w:proofErr w:type="spellEnd"/>
+      <w:r>
+        <w:rPr>
+          <w:rFonts w:ascii="Comic Sans MS" w:hAnsi="Comic Sans MS" w:cs="B Nazanin" w:hint="cs"/>
+          <w:sz w:val="32"/>
+          <w:szCs w:val="32"/>
+          <w:rtl/>
+          <w:lang w:bidi="fa-IR"/>
+        </w:rPr>
+        <w:t xml:space="preserve"> برای اندازه سایز های بلاک برای گرفتن آمار های محلی استفاده میکنیم که گفتیم قرار است بر اساس اون دسته ها که با هم ارتباط داشتند فرق بین </w:t>
+      </w:r>
+      <w:r>
+        <w:rPr>
+          <w:rFonts w:ascii="Comic Sans MS" w:hAnsi="Comic Sans MS" w:cs="B Nazanin"/>
+          <w:sz w:val="32"/>
+          <w:szCs w:val="32"/>
+          <w:lang w:bidi="fa-IR"/>
+        </w:rPr>
+        <w:t>speckle</w:t>
+      </w:r>
+      <w:r>
+        <w:rPr>
+          <w:rFonts w:ascii="Comic Sans MS" w:hAnsi="Comic Sans MS" w:cs="B Nazanin" w:hint="cs"/>
+          <w:sz w:val="32"/>
+          <w:szCs w:val="32"/>
+          <w:rtl/>
+          <w:lang w:bidi="fa-IR"/>
+        </w:rPr>
+        <w:t xml:space="preserve"> و </w:t>
+      </w:r>
+      <w:proofErr w:type="spellStart"/>
+      <w:r>
+        <w:rPr>
+          <w:rFonts w:ascii="Comic Sans MS" w:hAnsi="Comic Sans MS" w:cs="B Nazanin" w:hint="cs"/>
+          <w:sz w:val="32"/>
+          <w:szCs w:val="32"/>
+          <w:rtl/>
+          <w:lang w:bidi="fa-IR"/>
+        </w:rPr>
+        <w:t>گوسی</w:t>
+      </w:r>
+      <w:proofErr w:type="spellEnd"/>
+      <w:r>
+        <w:rPr>
+          <w:rFonts w:ascii="Comic Sans MS" w:hAnsi="Comic Sans MS" w:cs="B Nazanin" w:hint="cs"/>
+          <w:sz w:val="32"/>
+          <w:szCs w:val="32"/>
+          <w:rtl/>
+          <w:lang w:bidi="fa-IR"/>
+        </w:rPr>
+        <w:t xml:space="preserve"> را تشخیص بدهیم. </w:t>
+      </w:r>
+      <w:proofErr w:type="spellStart"/>
+      <w:r>
+        <w:rPr>
+          <w:rFonts w:ascii="Comic Sans MS" w:hAnsi="Comic Sans MS" w:cs="B Nazanin"/>
+          <w:sz w:val="32"/>
+          <w:szCs w:val="32"/>
+          <w:lang w:bidi="fa-IR"/>
+        </w:rPr>
+        <w:t>gaussian_ksize</w:t>
+      </w:r>
+      <w:proofErr w:type="spellEnd"/>
+      <w:r>
+        <w:rPr>
+          <w:rFonts w:ascii="Comic Sans MS" w:hAnsi="Comic Sans MS" w:cs="B Nazanin" w:hint="cs"/>
+          <w:sz w:val="32"/>
+          <w:szCs w:val="32"/>
+          <w:rtl/>
+          <w:lang w:bidi="fa-IR"/>
+        </w:rPr>
+        <w:t xml:space="preserve"> و ... پارامتر های فیلتر ها هستند که در بخش ب به مفصل توضیح دادیم. </w:t>
+      </w:r>
+    </w:p>
+    <w:p>
+      <w:pPr>
+        <w:bidi/>
+        <w:jc w:val="both"/>
+        <w:rPr>
+          <w:rFonts w:ascii="Comic Sans MS" w:hAnsi="Comic Sans MS" w:cs="B Nazanin"/>
+          <w:sz w:val="32"/>
+          <w:szCs w:val="32"/>
+          <w:rtl/>
+          <w:lang w:bidi="fa-IR"/>
+        </w:rPr>
+      </w:pPr>
+      <w:r>
+        <w:rPr>
+          <w:rFonts w:ascii="Comic Sans MS" w:hAnsi="Comic Sans MS" w:cs="B Nazanin" w:hint="cs"/>
+          <w:sz w:val="32"/>
+          <w:szCs w:val="32"/>
+          <w:rtl/>
+          <w:lang w:bidi="fa-IR"/>
+        </w:rPr>
+        <w:t xml:space="preserve">در این تابع ورودی نویزی را میگیریم و ابتدا با چک کردن مقادیر 255 و 0 سعی میکنیم ببینیم آیا نویز اعمال شده </w:t>
+      </w:r>
+      <w:r>
+        <w:rPr>
+          <w:rFonts w:ascii="Comic Sans MS" w:hAnsi="Comic Sans MS" w:cs="B Nazanin"/>
+          <w:sz w:val="32"/>
+          <w:szCs w:val="32"/>
+          <w:lang w:bidi="fa-IR"/>
+        </w:rPr>
+        <w:t>salt &amp; pepper</w:t>
+      </w:r>
+      <w:r>
+        <w:rPr>
+          <w:rFonts w:ascii="Comic Sans MS" w:hAnsi="Comic Sans MS" w:cs="B Nazanin" w:hint="cs"/>
+          <w:sz w:val="32"/>
+          <w:szCs w:val="32"/>
+          <w:rtl/>
+          <w:lang w:bidi="fa-IR"/>
+        </w:rPr>
+        <w:t xml:space="preserve"> است یا خیر اگر میزان بیشتر از آستانه معرفی شده در آستانه باشد نویز نمک و فلفل تشخیص داده میشود و فیلتر میانه/</w:t>
+      </w:r>
+      <w:r>
+        <w:rPr>
+          <w:rFonts w:ascii="Comic Sans MS" w:hAnsi="Comic Sans MS" w:cs="B Nazanin"/>
+          <w:sz w:val="32"/>
+          <w:szCs w:val="32"/>
+          <w:lang w:bidi="fa-IR"/>
+        </w:rPr>
+        <w:t>median</w:t>
+      </w:r>
+      <w:r>
+        <w:rPr>
+          <w:rFonts w:ascii="Comic Sans MS" w:hAnsi="Comic Sans MS" w:cs="B Nazanin" w:hint="cs"/>
+          <w:sz w:val="32"/>
+          <w:szCs w:val="32"/>
+          <w:rtl/>
+          <w:lang w:bidi="fa-IR"/>
+        </w:rPr>
+        <w:t xml:space="preserve"> برای آن در نظر گرفته میشود. </w:t>
+      </w:r>
+    </w:p>
+    <w:p>
+      <w:pPr>
+        <w:bidi/>
+        <w:jc w:val="both"/>
+        <w:rPr>
+          <w:rFonts w:ascii="Comic Sans MS" w:hAnsi="Comic Sans MS" w:cs="B Nazanin"/>
+          <w:sz w:val="32"/>
+          <w:szCs w:val="32"/>
+          <w:rtl/>
+          <w:lang w:bidi="fa-IR"/>
+        </w:rPr>
+      </w:pPr>
+      <w:r>
+        <w:rPr>
+          <w:rFonts w:ascii="Comic Sans MS" w:hAnsi="Comic Sans MS" w:cs="B Nazanin" w:hint="cs"/>
+          <w:sz w:val="32"/>
+          <w:szCs w:val="32"/>
+          <w:rtl/>
+          <w:lang w:bidi="fa-IR"/>
+        </w:rPr>
+        <w:lastRenderedPageBreak/>
+        <w:t xml:space="preserve">اگر نویز نمک و فلفل نباشد باید میانگین محلی و واریانس را در هر بلاک که در آرگومان مشخص کردیم محاسبه بکنیم و بعد در ادامه با کمک کتابخانه </w:t>
+      </w:r>
+      <w:proofErr w:type="spellStart"/>
+      <w:r>
+        <w:rPr>
+          <w:rFonts w:ascii="Comic Sans MS" w:hAnsi="Comic Sans MS" w:cs="B Nazanin"/>
+          <w:sz w:val="32"/>
+          <w:szCs w:val="32"/>
+          <w:lang w:bidi="fa-IR"/>
+        </w:rPr>
+        <w:t>scipy</w:t>
+      </w:r>
+      <w:proofErr w:type="spellEnd"/>
+      <w:r>
+        <w:rPr>
+          <w:rFonts w:ascii="Comic Sans MS" w:hAnsi="Comic Sans MS" w:cs="B Nazanin" w:hint="cs"/>
+          <w:sz w:val="32"/>
+          <w:szCs w:val="32"/>
+          <w:rtl/>
+          <w:lang w:bidi="fa-IR"/>
+        </w:rPr>
+        <w:t xml:space="preserve"> میایم و رابطه </w:t>
+      </w:r>
+      <w:proofErr w:type="spellStart"/>
+      <w:r>
+        <w:rPr>
+          <w:rFonts w:ascii="Comic Sans MS" w:hAnsi="Comic Sans MS" w:cs="B Nazanin"/>
+          <w:sz w:val="32"/>
+          <w:szCs w:val="32"/>
+          <w:lang w:bidi="fa-IR"/>
+        </w:rPr>
+        <w:t>pearson</w:t>
+      </w:r>
+      <w:proofErr w:type="spellEnd"/>
+      <w:r>
+        <w:rPr>
+          <w:rFonts w:ascii="Comic Sans MS" w:hAnsi="Comic Sans MS" w:cs="B Nazanin" w:hint="cs"/>
+          <w:sz w:val="32"/>
+          <w:szCs w:val="32"/>
+          <w:rtl/>
+          <w:lang w:bidi="fa-IR"/>
+        </w:rPr>
+        <w:t xml:space="preserve"> را بین میانگین محلی و واریانس محلی محاسبه میکنیم </w:t>
+      </w:r>
+      <w:r>
+        <w:rPr>
+          <w:rFonts w:ascii="Comic Sans MS" w:hAnsi="Comic Sans MS" w:cs="B Nazanin" w:hint="cs"/>
+          <w:sz w:val="32"/>
+          <w:szCs w:val="32"/>
+          <w:rtl/>
+          <w:lang w:bidi="fa-IR"/>
+        </w:rPr>
+        <w:t xml:space="preserve">و بر اساس آن بین دو نویز </w:t>
+      </w:r>
+      <w:proofErr w:type="spellStart"/>
+      <w:r>
+        <w:rPr>
+          <w:rFonts w:ascii="Comic Sans MS" w:hAnsi="Comic Sans MS" w:cs="B Nazanin" w:hint="cs"/>
+          <w:sz w:val="32"/>
+          <w:szCs w:val="32"/>
+          <w:rtl/>
+          <w:lang w:bidi="fa-IR"/>
+        </w:rPr>
+        <w:t>گاوسی</w:t>
+      </w:r>
+      <w:proofErr w:type="spellEnd"/>
+      <w:r>
+        <w:rPr>
+          <w:rFonts w:ascii="Comic Sans MS" w:hAnsi="Comic Sans MS" w:cs="B Nazanin" w:hint="cs"/>
+          <w:sz w:val="32"/>
+          <w:szCs w:val="32"/>
+          <w:rtl/>
+          <w:lang w:bidi="fa-IR"/>
+        </w:rPr>
+        <w:t xml:space="preserve"> و </w:t>
+      </w:r>
+      <w:r>
+        <w:rPr>
+          <w:rFonts w:ascii="Comic Sans MS" w:hAnsi="Comic Sans MS" w:cs="B Nazanin"/>
+          <w:sz w:val="32"/>
+          <w:szCs w:val="32"/>
+          <w:lang w:bidi="fa-IR"/>
+        </w:rPr>
+        <w:t>speckle</w:t>
+      </w:r>
+      <w:r>
+        <w:rPr>
+          <w:rFonts w:ascii="Comic Sans MS" w:hAnsi="Comic Sans MS" w:cs="B Nazanin" w:hint="cs"/>
+          <w:sz w:val="32"/>
+          <w:szCs w:val="32"/>
+          <w:rtl/>
+          <w:lang w:bidi="fa-IR"/>
+        </w:rPr>
+        <w:t xml:space="preserve"> تصمیم گیری میکنیم. اگر نویز </w:t>
+      </w:r>
+      <w:r>
+        <w:rPr>
+          <w:rFonts w:ascii="Comic Sans MS" w:hAnsi="Comic Sans MS" w:cs="B Nazanin"/>
+          <w:sz w:val="32"/>
+          <w:szCs w:val="32"/>
+          <w:lang w:bidi="fa-IR"/>
+        </w:rPr>
+        <w:t>speckle</w:t>
+      </w:r>
+      <w:r>
+        <w:rPr>
+          <w:rFonts w:ascii="Comic Sans MS" w:hAnsi="Comic Sans MS" w:cs="B Nazanin" w:hint="cs"/>
+          <w:sz w:val="32"/>
+          <w:szCs w:val="32"/>
+          <w:rtl/>
+          <w:lang w:bidi="fa-IR"/>
+        </w:rPr>
+        <w:t xml:space="preserve"> بیشتر یعنی رابطه محاسبه شده از آستانه تعریف شده در آرگومان بیشتر باشد از فیلتر </w:t>
+      </w:r>
+      <w:r>
+        <w:rPr>
+          <w:rFonts w:ascii="Comic Sans MS" w:hAnsi="Comic Sans MS" w:cs="B Nazanin"/>
+          <w:sz w:val="32"/>
+          <w:szCs w:val="32"/>
+          <w:lang w:bidi="fa-IR"/>
+        </w:rPr>
+        <w:t>bilateral</w:t>
+      </w:r>
+      <w:r>
+        <w:rPr>
+          <w:rFonts w:ascii="Comic Sans MS" w:hAnsi="Comic Sans MS" w:cs="B Nazanin" w:hint="cs"/>
+          <w:sz w:val="32"/>
+          <w:szCs w:val="32"/>
+          <w:rtl/>
+          <w:lang w:bidi="fa-IR"/>
+        </w:rPr>
+        <w:t xml:space="preserve"> استفاده میکنیم. </w:t>
+      </w:r>
+    </w:p>
+    <w:p>
+      <w:pPr>
+        <w:bidi/>
+        <w:jc w:val="both"/>
+        <w:rPr>
+          <w:rFonts w:ascii="Comic Sans MS" w:hAnsi="Comic Sans MS" w:cs="B Nazanin"/>
+          <w:sz w:val="32"/>
+          <w:szCs w:val="32"/>
+          <w:rtl/>
+          <w:lang w:bidi="fa-IR"/>
+        </w:rPr>
+      </w:pPr>
+      <w:r>
+        <w:rPr>
+          <w:rFonts w:ascii="Comic Sans MS" w:hAnsi="Comic Sans MS" w:cs="B Nazanin" w:hint="cs"/>
+          <w:sz w:val="32"/>
+          <w:szCs w:val="32"/>
+          <w:rtl/>
+          <w:lang w:bidi="fa-IR"/>
+        </w:rPr>
+        <w:t xml:space="preserve">اگر نباشد همانطور که گفتیم نویز </w:t>
+      </w:r>
+      <w:proofErr w:type="spellStart"/>
+      <w:r>
+        <w:rPr>
+          <w:rFonts w:ascii="Comic Sans MS" w:hAnsi="Comic Sans MS" w:cs="B Nazanin" w:hint="cs"/>
+          <w:sz w:val="32"/>
+          <w:szCs w:val="32"/>
+          <w:rtl/>
+          <w:lang w:bidi="fa-IR"/>
+        </w:rPr>
+        <w:t>گاوسی</w:t>
+      </w:r>
+      <w:proofErr w:type="spellEnd"/>
+      <w:r>
+        <w:rPr>
+          <w:rFonts w:ascii="Comic Sans MS" w:hAnsi="Comic Sans MS" w:cs="B Nazanin" w:hint="cs"/>
+          <w:sz w:val="32"/>
+          <w:szCs w:val="32"/>
+          <w:rtl/>
+          <w:lang w:bidi="fa-IR"/>
+        </w:rPr>
+        <w:t xml:space="preserve"> است پس بهتر از فیلتر </w:t>
+      </w:r>
+      <w:proofErr w:type="spellStart"/>
+      <w:r>
+        <w:rPr>
+          <w:rFonts w:ascii="Comic Sans MS" w:hAnsi="Comic Sans MS" w:cs="B Nazanin" w:hint="cs"/>
+          <w:sz w:val="32"/>
+          <w:szCs w:val="32"/>
+          <w:rtl/>
+          <w:lang w:bidi="fa-IR"/>
+        </w:rPr>
+        <w:t>گاوسی</w:t>
+      </w:r>
+      <w:proofErr w:type="spellEnd"/>
+      <w:r>
+        <w:rPr>
+          <w:rFonts w:ascii="Comic Sans MS" w:hAnsi="Comic Sans MS" w:cs="B Nazanin" w:hint="cs"/>
+          <w:sz w:val="32"/>
+          <w:szCs w:val="32"/>
+          <w:rtl/>
+          <w:lang w:bidi="fa-IR"/>
+        </w:rPr>
+        <w:t xml:space="preserve"> استفاده بکنیم. </w:t>
+      </w:r>
+    </w:p>
+    <w:p>
+      <w:pPr>
+        <w:bidi/>
+        <w:jc w:val="both"/>
+        <w:rPr>
+          <w:rFonts w:ascii="Comic Sans MS" w:hAnsi="Comic Sans MS" w:cs="B Nazanin"/>
+          <w:sz w:val="32"/>
+          <w:szCs w:val="32"/>
+          <w:rtl/>
+          <w:lang w:bidi="fa-IR"/>
+        </w:rPr>
+      </w:pPr>
+      <w:r>
+        <w:rPr>
+          <w:rFonts w:ascii="Comic Sans MS" w:hAnsi="Comic Sans MS" w:cs="B Nazanin" w:hint="cs"/>
+          <w:sz w:val="32"/>
+          <w:szCs w:val="32"/>
+          <w:rtl/>
+          <w:lang w:bidi="fa-IR"/>
+        </w:rPr>
+        <w:t>بقیه قسمت ها مانند قبل است.</w:t>
+      </w:r>
+    </w:p>
+    <w:p>
+      <w:pPr>
+        <w:pStyle w:val="Heading4"/>
+        <w:shd w:val="clear" w:color="auto" w:fill="C1FFFF" w:themeFill="accent1" w:themeFillTint="66"/>
+        <w:bidi/>
+        <w:jc w:val="center"/>
+        <w:rPr>
+          <w:rFonts w:cs="B Nazanin"/>
+          <w:b/>
+          <w:bCs/>
+          <w:i w:val="0"/>
+          <w:iCs w:val="0"/>
+          <w:color w:val="000000" w:themeColor="text1"/>
+          <w:sz w:val="28"/>
+          <w:szCs w:val="28"/>
+          <w:rtl/>
+          <w:lang w:bidi="fa-IR"/>
+        </w:rPr>
+      </w:pPr>
+      <w:r>
+        <w:rPr>
+          <w:rFonts w:cs="B Nazanin" w:hint="cs"/>
+          <w:b/>
+          <w:bCs/>
+          <w:i w:val="0"/>
+          <w:iCs w:val="0"/>
+          <w:color w:val="000000" w:themeColor="text1"/>
+          <w:sz w:val="28"/>
+          <w:szCs w:val="28"/>
+          <w:rtl/>
+          <w:lang w:bidi="fa-IR"/>
+        </w:rPr>
+        <w:t>پارامترهای جدید</w:t>
+      </w:r>
+    </w:p>
+    <w:p>
+      <w:pPr>
+        <w:bidi/>
+        <w:jc w:val="both"/>
+        <w:rPr>
+          <w:rFonts w:ascii="Comic Sans MS" w:hAnsi="Comic Sans MS" w:cs="B Nazanin"/>
+          <w:sz w:val="32"/>
+          <w:szCs w:val="32"/>
+          <w:rtl/>
+          <w:lang w:bidi="fa-IR"/>
+        </w:rPr>
+      </w:pPr>
+      <w:r>
+        <w:rPr>
+          <w:noProof/>
+        </w:rPr>
+        <w:drawing>
+          <wp:inline distT="0" distB="0" distL="0" distR="0" wp14:anchorId="7CECA4AF" wp14:editId="225498C1">
+            <wp:extent cx="5943600" cy="593090"/>
+            <wp:effectExtent l="0" t="0" r="0" b="0"/>
+            <wp:docPr id="293989920" name="Picture 1"/>
+            <wp:cNvGraphicFramePr>
+              <a:graphicFrameLocks xmlns:a="http://schemas.openxmlformats.org/drawingml/2006/main" noChangeAspect="1"/>
+            </wp:cNvGraphicFramePr>
+            <a:graphic xmlns:a="http://schemas.openxmlformats.org/drawingml/2006/main">
+              <a:graphicData uri="http://schemas.openxmlformats.org/drawingml/2006/picture">
+                <pic:pic xmlns:pic="http://schemas.openxmlformats.org/drawingml/2006/picture">
+                  <pic:nvPicPr>
+                    <pic:cNvPr id="293989920" name=""/>
+                    <pic:cNvPicPr/>
+                  </pic:nvPicPr>
+                  <pic:blipFill>
+                    <a:blip r:embed="rId24"/>
+                    <a:stretch>
+                      <a:fillRect/>
+                    </a:stretch>
+                  </pic:blipFill>
+                  <pic:spPr>
+                    <a:xfrm>
+                      <a:off x="0" y="0"/>
+                      <a:ext cx="5943600" cy="593090"/>
+                    </a:xfrm>
+                    <a:prstGeom prst="rect">
+                      <a:avLst/>
+                    </a:prstGeom>
+                  </pic:spPr>
+                </pic:pic>
+              </a:graphicData>
+            </a:graphic>
+          </wp:inline>
+        </w:drawing>
+      </w:r>
+    </w:p>
+    <w:p>
+      <w:pPr>
+        <w:bidi/>
+        <w:jc w:val="both"/>
+        <w:rPr>
+          <w:rFonts w:ascii="Comic Sans MS" w:hAnsi="Comic Sans MS" w:cs="B Nazanin"/>
+          <w:sz w:val="32"/>
+          <w:szCs w:val="32"/>
+          <w:rtl/>
+          <w:lang w:bidi="fa-IR"/>
+        </w:rPr>
+      </w:pPr>
+      <w:r>
+        <w:rPr>
+          <w:rFonts w:ascii="Comic Sans MS" w:hAnsi="Comic Sans MS" w:cs="B Nazanin" w:hint="cs"/>
+          <w:sz w:val="32"/>
+          <w:szCs w:val="32"/>
+          <w:rtl/>
+          <w:lang w:bidi="fa-IR"/>
+        </w:rPr>
+        <w:t xml:space="preserve">پارامتر های جدید را برای آرگومان تابع تعریف شده، تعریف میکنیم. </w:t>
+      </w:r>
+    </w:p>
+    <w:p>
+      <w:pPr>
+        <w:pStyle w:val="Heading4"/>
+        <w:shd w:val="clear" w:color="auto" w:fill="C1FFFF" w:themeFill="accent1" w:themeFillTint="66"/>
+        <w:bidi/>
+        <w:jc w:val="center"/>
+        <w:rPr>
+          <w:rFonts w:cs="B Nazanin"/>
+          <w:b/>
+          <w:bCs/>
+          <w:i w:val="0"/>
+          <w:iCs w:val="0"/>
+          <w:color w:val="000000" w:themeColor="text1"/>
+          <w:sz w:val="28"/>
+          <w:szCs w:val="28"/>
+          <w:rtl/>
+          <w:lang w:bidi="fa-IR"/>
+        </w:rPr>
+      </w:pPr>
+      <w:r>
+        <w:rPr>
+          <w:rFonts w:cs="B Nazanin" w:hint="cs"/>
+          <w:b/>
+          <w:bCs/>
+          <w:i w:val="0"/>
+          <w:iCs w:val="0"/>
+          <w:color w:val="000000" w:themeColor="text1"/>
+          <w:sz w:val="28"/>
+          <w:szCs w:val="28"/>
+          <w:rtl/>
+          <w:lang w:bidi="fa-IR"/>
+        </w:rPr>
+        <w:t>اعمال تابع روی تصاویر نویزی</w:t>
+      </w:r>
+    </w:p>
+    <w:p>
+      <w:pPr>
+        <w:bidi/>
+        <w:jc w:val="both"/>
+        <w:rPr>
+          <w:rFonts w:ascii="Comic Sans MS" w:hAnsi="Comic Sans MS" w:cs="B Nazanin"/>
+          <w:sz w:val="32"/>
+          <w:szCs w:val="32"/>
+          <w:rtl/>
+          <w:lang w:bidi="fa-IR"/>
+        </w:rPr>
+      </w:pPr>
+      <w:r>
+        <w:rPr>
+          <w:noProof/>
+        </w:rPr>
+        <w:drawing>
+          <wp:inline distT="0" distB="0" distL="0" distR="0" wp14:anchorId="73953E2A" wp14:editId="47E45F14">
+            <wp:extent cx="5943600" cy="2084070"/>
+            <wp:effectExtent l="0" t="0" r="0" b="0"/>
+            <wp:docPr id="117065456" name="Picture 1"/>
+            <wp:cNvGraphicFramePr>
+              <a:graphicFrameLocks xmlns:a="http://schemas.openxmlformats.org/drawingml/2006/main" noChangeAspect="1"/>
+            </wp:cNvGraphicFramePr>
+            <a:graphic xmlns:a="http://schemas.openxmlformats.org/drawingml/2006/main">
+              <a:graphicData uri="http://schemas.openxmlformats.org/drawingml/2006/picture">
+                <pic:pic xmlns:pic="http://schemas.openxmlformats.org/drawingml/2006/picture">
+                  <pic:nvPicPr>
+                    <pic:cNvPr id="117065456" name=""/>
+                    <pic:cNvPicPr/>
+                  </pic:nvPicPr>
+                  <pic:blipFill>
+                    <a:blip r:embed="rId25"/>
+                    <a:stretch>
+                      <a:fillRect/>
+                    </a:stretch>
+                  </pic:blipFill>
+                  <pic:spPr>
+                    <a:xfrm>
+                      <a:off x="0" y="0"/>
+                      <a:ext cx="5943600" cy="2084070"/>
+                    </a:xfrm>
+                    <a:prstGeom prst="rect">
+                      <a:avLst/>
+                    </a:prstGeom>
+                  </pic:spPr>
+                </pic:pic>
+              </a:graphicData>
+            </a:graphic>
+          </wp:inline>
+        </w:drawing>
+      </w:r>
+    </w:p>
+    <w:p>
+      <w:pPr>
+        <w:bidi/>
+        <w:jc w:val="both"/>
+        <w:rPr>
+          <w:rFonts w:ascii="Comic Sans MS" w:hAnsi="Comic Sans MS" w:cs="B Nazanin"/>
+          <w:sz w:val="32"/>
+          <w:szCs w:val="32"/>
+          <w:rtl/>
+          <w:lang w:bidi="fa-IR"/>
+        </w:rPr>
+      </w:pPr>
+      <w:r>
+        <w:rPr>
+          <w:noProof/>
+        </w:rPr>
+        <w:lastRenderedPageBreak/>
+        <w:drawing>
+          <wp:inline distT="0" distB="0" distL="0" distR="0" wp14:anchorId="3E3F8B62" wp14:editId="4855EDA3">
+            <wp:extent cx="5943600" cy="1344295"/>
+            <wp:effectExtent l="0" t="0" r="0" b="8255"/>
+            <wp:docPr id="292026076" name="Picture 1"/>
+            <wp:cNvGraphicFramePr>
+              <a:graphicFrameLocks xmlns:a="http://schemas.openxmlformats.org/drawingml/2006/main" noChangeAspect="1"/>
+            </wp:cNvGraphicFramePr>
+            <a:graphic xmlns:a="http://schemas.openxmlformats.org/drawingml/2006/main">
+              <a:graphicData uri="http://schemas.openxmlformats.org/drawingml/2006/picture">
+                <pic:pic xmlns:pic="http://schemas.openxmlformats.org/drawingml/2006/picture">
+                  <pic:nvPicPr>
+                    <pic:cNvPr id="292026076" name=""/>
+                    <pic:cNvPicPr/>
+                  </pic:nvPicPr>
+                  <pic:blipFill>
+                    <a:blip r:embed="rId26"/>
+                    <a:stretch>
+                      <a:fillRect/>
+                    </a:stretch>
+                  </pic:blipFill>
+                  <pic:spPr>
+                    <a:xfrm>
+                      <a:off x="0" y="0"/>
+                      <a:ext cx="5943600" cy="1344295"/>
+                    </a:xfrm>
+                    <a:prstGeom prst="rect">
+                      <a:avLst/>
+                    </a:prstGeom>
+                  </pic:spPr>
+                </pic:pic>
+              </a:graphicData>
+            </a:graphic>
+          </wp:inline>
+        </w:drawing>
+      </w:r>
+    </w:p>
+    <w:p>
+      <w:pPr>
+        <w:bidi/>
+        <w:jc w:val="both"/>
+        <w:rPr>
+          <w:rFonts w:ascii="Comic Sans MS" w:hAnsi="Comic Sans MS" w:cs="B Nazanin"/>
+          <w:sz w:val="32"/>
+          <w:szCs w:val="32"/>
+          <w:rtl/>
+          <w:lang w:bidi="fa-IR"/>
+        </w:rPr>
+      </w:pPr>
+      <w:r>
+        <w:rPr>
+          <w:rFonts w:ascii="Comic Sans MS" w:hAnsi="Comic Sans MS" w:cs="B Nazanin" w:hint="cs"/>
+          <w:sz w:val="32"/>
+          <w:szCs w:val="32"/>
+          <w:rtl/>
+          <w:lang w:bidi="fa-IR"/>
+        </w:rPr>
+        <w:t>در نهایت خروجی را نمایش میدهیم.</w:t>
+      </w:r>
+    </w:p>
+    <w:p>
+      <w:pPr>
+        <w:bidi/>
+        <w:jc w:val="both"/>
+        <w:rPr>
+          <w:rFonts w:ascii="Comic Sans MS" w:hAnsi="Comic Sans MS" w:cs="B Nazanin"/>
+          <w:sz w:val="32"/>
+          <w:szCs w:val="32"/>
+          <w:rtl/>
+          <w:lang w:bidi="fa-IR"/>
+        </w:rPr>
+      </w:pPr>
+    </w:p>
+    <w:p>
+      <w:pPr>
+        <w:bidi/>
+        <w:jc w:val="both"/>
+        <w:rPr>
+          <w:rFonts w:ascii="Comic Sans MS" w:hAnsi="Comic Sans MS" w:cs="B Nazanin"/>
+          <w:sz w:val="32"/>
+          <w:szCs w:val="32"/>
+          <w:rtl/>
+          <w:lang w:bidi="fa-IR"/>
+        </w:rPr>
+      </w:pPr>
+    </w:p>
+    <w:p>
+      <w:pPr>
+        <w:bidi/>
+        <w:jc w:val="both"/>
+        <w:rPr>
+          <w:rFonts w:ascii="Comic Sans MS" w:hAnsi="Comic Sans MS" w:cs="B Nazanin"/>
+          <w:sz w:val="32"/>
+          <w:szCs w:val="32"/>
+          <w:rtl/>
+          <w:lang w:bidi="fa-IR"/>
+        </w:rPr>
+      </w:pPr>
+    </w:p>
+    <w:p>
+      <w:pPr>
+        <w:bidi/>
+        <w:jc w:val="both"/>
+        <w:rPr>
+          <w:rFonts w:ascii="Comic Sans MS" w:hAnsi="Comic Sans MS" w:cs="B Nazanin"/>
+          <w:sz w:val="32"/>
+          <w:szCs w:val="32"/>
+          <w:rtl/>
+          <w:lang w:bidi="fa-IR"/>
+        </w:rPr>
+      </w:pPr>
+    </w:p>
+    <w:p>
+      <w:pPr>
+        <w:bidi/>
+        <w:jc w:val="both"/>
+        <w:rPr>
+          <w:rFonts w:ascii="Comic Sans MS" w:hAnsi="Comic Sans MS" w:cs="B Nazanin"/>
+          <w:sz w:val="32"/>
+          <w:szCs w:val="32"/>
+          <w:rtl/>
+          <w:lang w:bidi="fa-IR"/>
+        </w:rPr>
+      </w:pPr>
+    </w:p>
+    <w:p>
+      <w:pPr>
+        <w:bidi/>
+        <w:jc w:val="both"/>
+        <w:rPr>
+          <w:rFonts w:ascii="Comic Sans MS" w:hAnsi="Comic Sans MS" w:cs="B Nazanin"/>
+          <w:sz w:val="32"/>
+          <w:szCs w:val="32"/>
+          <w:rtl/>
+          <w:lang w:bidi="fa-IR"/>
+        </w:rPr>
+      </w:pPr>
+    </w:p>
+    <w:p>
+      <w:pPr>
+        <w:bidi/>
+        <w:jc w:val="both"/>
+        <w:rPr>
+          <w:rFonts w:ascii="Comic Sans MS" w:hAnsi="Comic Sans MS" w:cs="B Nazanin"/>
+          <w:sz w:val="32"/>
+          <w:szCs w:val="32"/>
+          <w:rtl/>
+          <w:lang w:bidi="fa-IR"/>
+        </w:rPr>
+      </w:pPr>
+    </w:p>
+    <w:p>
+      <w:pPr>
+        <w:bidi/>
+        <w:jc w:val="both"/>
+        <w:rPr>
+          <w:rFonts w:ascii="Comic Sans MS" w:hAnsi="Comic Sans MS" w:cs="B Nazanin"/>
+          <w:sz w:val="32"/>
+          <w:szCs w:val="32"/>
+          <w:rtl/>
+          <w:lang w:bidi="fa-IR"/>
+        </w:rPr>
+      </w:pPr>
+    </w:p>
+    <w:p>
+      <w:pPr>
+        <w:pStyle w:val="Heading3"/>
+        <w:shd w:val="clear" w:color="auto" w:fill="C1FFFF" w:themeFill="accent1" w:themeFillTint="66"/>
+        <w:bidi/>
+        <w:jc w:val="center"/>
+        <w:rPr>
+          <w:rFonts w:cs="B Nazanin"/>
+          <w:b/>
+          <w:bCs/>
+          <w:color w:val="000000" w:themeColor="text1"/>
+          <w:sz w:val="32"/>
+          <w:szCs w:val="32"/>
+          <w:rtl/>
+          <w:lang w:bidi="fa-IR"/>
+        </w:rPr>
+      </w:pPr>
+      <w:bookmarkStart w:id="10" w:name="_Toc196503914"/>
+      <w:r>
+        <w:rPr>
+          <w:rFonts w:cs="B Nazanin" w:hint="cs"/>
+          <w:b/>
+          <w:bCs/>
+          <w:color w:val="000000" w:themeColor="text1"/>
+          <w:sz w:val="32"/>
+          <w:szCs w:val="32"/>
+          <w:rtl/>
+          <w:lang w:bidi="fa-IR"/>
+        </w:rPr>
+        <w:lastRenderedPageBreak/>
+        <w:t>خروجی</w:t>
+      </w:r>
+      <w:bookmarkEnd w:id="10"/>
+    </w:p>
+    <w:p>
+      <w:pPr>
+        <w:bidi/>
+        <w:jc w:val="both"/>
+        <w:rPr>
+          <w:rFonts w:ascii="Comic Sans MS" w:hAnsi="Comic Sans MS" w:cs="B Nazanin"/>
+          <w:sz w:val="32"/>
+          <w:szCs w:val="32"/>
+          <w:rtl/>
+          <w:lang w:bidi="fa-IR"/>
+        </w:rPr>
+      </w:pPr>
+      <w:r>
+        <w:rPr>
+          <w:rFonts w:ascii="Comic Sans MS" w:hAnsi="Comic Sans MS" w:cs="B Nazanin"/>
+          <w:noProof/>
+          <w:sz w:val="32"/>
+          <w:szCs w:val="32"/>
+          <w:lang w:bidi="fa-IR"/>
+        </w:rPr>
+        <w:drawing>
+          <wp:inline distT="0" distB="0" distL="0" distR="0" wp14:anchorId="15C32A28" wp14:editId="4935B813">
+            <wp:extent cx="5933440" cy="4968240"/>
+            <wp:effectExtent l="0" t="0" r="0" b="3810"/>
+            <wp:docPr id="850652253" name="Picture 4"/>
+            <wp:cNvGraphicFramePr>
+              <a:graphicFrameLocks xmlns:a="http://schemas.openxmlformats.org/drawingml/2006/main" noChangeAspect="1"/>
+            </wp:cNvGraphicFramePr>
+            <a:graphic xmlns:a="http://schemas.openxmlformats.org/drawingml/2006/main">
+              <a:graphicData uri="http://schemas.openxmlformats.org/drawingml/2006/picture">
+                <pic:pic xmlns:pic="http://schemas.openxmlformats.org/drawingml/2006/picture">
+                  <pic:nvPicPr>
+                    <pic:cNvPr id="0" name="Picture 4"/>
+                    <pic:cNvPicPr>
+                      <a:picLocks noChangeAspect="1" noChangeArrowheads="1"/>
+                    </pic:cNvPicPr>
+                  </pic:nvPicPr>
+                  <pic:blipFill>
+                    <a:blip r:embed="rId27" cstate="print">
+                      <a:extLst>
+                        <a:ext uri="{28A0092B-C50C-407E-A947-70E740481C1C}">
+                          <a14:useLocalDpi xmlns:a14="http://schemas.microsoft.com/office/drawing/2010/main" val="0"/>
+                        </a:ext>
+                      </a:extLst>
+                    </a:blip>
+                    <a:srcRect/>
+                    <a:stretch>
+                      <a:fillRect/>
+                    </a:stretch>
+                  </pic:blipFill>
+                  <pic:spPr bwMode="auto">
+                    <a:xfrm>
+                      <a:off x="0" y="0"/>
+                      <a:ext cx="5933440" cy="4968240"/>
+                    </a:xfrm>
+                    <a:prstGeom prst="rect">
+                      <a:avLst/>
+                    </a:prstGeom>
+                    <a:noFill/>
+                    <a:ln>
+                      <a:noFill/>
+                    </a:ln>
+                  </pic:spPr>
+                </pic:pic>
+              </a:graphicData>
+            </a:graphic>
+          </wp:inline>
+        </w:drawing>
+      </w:r>
+    </w:p>
+    <w:p>
+      <w:pPr>
+        <w:shd w:val="clear" w:color="auto" w:fill="C1FFFF" w:themeFill="accent1" w:themeFillTint="66"/>
+        <w:bidi/>
+        <w:jc w:val="center"/>
+        <w:rPr>
+          <w:rFonts w:ascii="Comic Sans MS" w:hAnsi="Comic Sans MS" w:cs="B Nazanin"/>
+          <w:sz w:val="32"/>
+          <w:szCs w:val="32"/>
+          <w:rtl/>
+          <w:lang w:bidi="fa-IR"/>
+        </w:rPr>
+      </w:pPr>
+      <w:r>
+        <w:rPr>
+          <w:rFonts w:ascii="Comic Sans MS" w:hAnsi="Comic Sans MS" w:cs="B Nazanin" w:hint="cs"/>
+          <w:sz w:val="32"/>
+          <w:szCs w:val="32"/>
+          <w:rtl/>
+          <w:lang w:bidi="fa-IR"/>
+        </w:rPr>
+        <w:t xml:space="preserve">خروجی آزمایشی برای ورودی تصویر نویزی </w:t>
+      </w:r>
+      <w:r>
+        <w:rPr>
+          <w:rFonts w:ascii="Comic Sans MS" w:hAnsi="Comic Sans MS" w:cs="B Nazanin"/>
+          <w:sz w:val="32"/>
+          <w:szCs w:val="32"/>
+          <w:lang w:bidi="fa-IR"/>
+        </w:rPr>
+        <w:t>speckle</w:t>
+      </w:r>
+    </w:p>
+    <w:p>
+      <w:pPr>
+        <w:bidi/>
+        <w:jc w:val="both"/>
+        <w:rPr>
+          <w:rFonts w:ascii="Comic Sans MS" w:hAnsi="Comic Sans MS" w:cs="B Nazanin" w:hint="cs"/>
+          <w:sz w:val="32"/>
+          <w:szCs w:val="32"/>
+          <w:rtl/>
+          <w:lang w:bidi="fa-IR"/>
+        </w:rPr>
+      </w:pPr>
+      <w:r>
+        <w:rPr>
+          <w:rFonts w:ascii="Comic Sans MS" w:hAnsi="Comic Sans MS" w:cs="B Nazanin"/>
+          <w:noProof/>
+          <w:sz w:val="32"/>
+          <w:szCs w:val="32"/>
+          <w:lang w:bidi="fa-IR"/>
+        </w:rPr>
+        <w:lastRenderedPageBreak/>
+        <w:drawing>
+          <wp:inline distT="0" distB="0" distL="0" distR="0" wp14:anchorId="5734DF6B" wp14:editId="043E7FC6">
+            <wp:extent cx="5943600" cy="3276600"/>
+            <wp:effectExtent l="0" t="0" r="0" b="0"/>
+            <wp:docPr id="418962130" name="Picture 5"/>
+            <wp:cNvGraphicFramePr>
+              <a:graphicFrameLocks xmlns:a="http://schemas.openxmlformats.org/drawingml/2006/main" noChangeAspect="1"/>
+            </wp:cNvGraphicFramePr>
+            <a:graphic xmlns:a="http://schemas.openxmlformats.org/drawingml/2006/main">
+              <a:graphicData uri="http://schemas.openxmlformats.org/drawingml/2006/picture">
+                <pic:pic xmlns:pic="http://schemas.openxmlformats.org/drawingml/2006/picture">
+                  <pic:nvPicPr>
+                    <pic:cNvPr id="0" name="Picture 5"/>
+                    <pic:cNvPicPr>
+                      <a:picLocks noChangeAspect="1" noChangeArrowheads="1"/>
+                    </pic:cNvPicPr>
+                  </pic:nvPicPr>
+                  <pic:blipFill>
+                    <a:blip r:embed="rId28">
+                      <a:extLst>
+                        <a:ext uri="{28A0092B-C50C-407E-A947-70E740481C1C}">
+                          <a14:useLocalDpi xmlns:a14="http://schemas.microsoft.com/office/drawing/2010/main" val="0"/>
+                        </a:ext>
+                      </a:extLst>
+                    </a:blip>
+                    <a:srcRect/>
+                    <a:stretch>
+                      <a:fillRect/>
+                    </a:stretch>
+                  </pic:blipFill>
+                  <pic:spPr bwMode="auto">
+                    <a:xfrm>
+                      <a:off x="0" y="0"/>
+                      <a:ext cx="5943600" cy="3276600"/>
+                    </a:xfrm>
+                    <a:prstGeom prst="rect">
+                      <a:avLst/>
+                    </a:prstGeom>
+                    <a:noFill/>
+                    <a:ln>
+                      <a:noFill/>
+                    </a:ln>
+                  </pic:spPr>
+                </pic:pic>
+              </a:graphicData>
+            </a:graphic>
+          </wp:inline>
+        </w:drawing>
+      </w:r>
+    </w:p>
+    <w:p>
+      <w:pPr>
+        <w:bidi/>
+        <w:jc w:val="both"/>
+        <w:rPr>
+          <w:rFonts w:ascii="Comic Sans MS" w:hAnsi="Comic Sans MS" w:cs="B Nazanin" w:hint="cs"/>
+          <w:sz w:val="32"/>
+          <w:szCs w:val="32"/>
+          <w:rtl/>
           <w:lang w:bidi="fa-IR"/>
         </w:rPr>
       </w:pPr>
     </w:p>
     <w:sectPr>
-      <w:footerReference w:type="default" r:id="rId20"/>
+      <w:footerReference w:type="default" r:id="rId29"/>
       <w:pgSz w:w="12240" w:h="15840"/>
       <w:pgMar w:top="1440" w:right="1440" w:bottom="1440" w:left="1440" w:header="720" w:footer="720" w:gutter="0"/>
       <w:pgBorders w:offsetFrom="page">

</xml_diff>